<commit_message>
lab02 CalMat development: cycle 1 finished
</commit_message>
<xml_diff>
--- a/Laboratorios/lab02/Lab02.docx
+++ b/Laboratorios/lab02/Lab02.docx
@@ -165,43 +165,7 @@
           <w:szCs w:val="24"/>
           <w:lang w:val="es-419"/>
         </w:rPr>
-        <w:t xml:space="preserve"> El proyecto </w:t>
-      </w:r>
-      <w:proofErr w:type="spellStart"/>
-      <w:r>
-        <w:rPr>
-          <w:sz w:val="24"/>
-          <w:szCs w:val="24"/>
-          <w:lang w:val="es-419"/>
-        </w:rPr>
-        <w:t>BlueJ</w:t>
-      </w:r>
-      <w:proofErr w:type="spellEnd"/>
-      <w:r>
-        <w:rPr>
-          <w:sz w:val="24"/>
-          <w:szCs w:val="24"/>
-          <w:lang w:val="es-419"/>
-        </w:rPr>
-        <w:t xml:space="preserve"> “</w:t>
-      </w:r>
-      <w:proofErr w:type="spellStart"/>
-      <w:r>
-        <w:rPr>
-          <w:sz w:val="24"/>
-          <w:szCs w:val="24"/>
-          <w:lang w:val="es-419"/>
-        </w:rPr>
-        <w:t>calMat</w:t>
-      </w:r>
-      <w:proofErr w:type="spellEnd"/>
-      <w:r>
-        <w:rPr>
-          <w:sz w:val="24"/>
-          <w:szCs w:val="24"/>
-          <w:lang w:val="es-419"/>
-        </w:rPr>
-        <w:t>” contiene una construcción parcial del sistema. Revisen el</w:t>
+        <w:t xml:space="preserve"> El proyecto BlueJ “calMat” contiene una construcción parcial del sistema. Revisen el</w:t>
       </w:r>
       <w:r>
         <w:rPr>
@@ -254,7 +218,14 @@
         </w:rPr>
         <w:t xml:space="preserve">El proyecto tiene una carpeta llamada </w:t>
       </w:r>
-      <w:proofErr w:type="spellStart"/>
+      <w:r>
+        <w:rPr>
+          <w:sz w:val="24"/>
+          <w:szCs w:val="24"/>
+          <w:lang w:val="es-419"/>
+        </w:rPr>
+        <w:t>“</w:t>
+      </w:r>
       <w:r>
         <w:rPr>
           <w:sz w:val="24"/>
@@ -263,32 +234,21 @@
         </w:rPr>
         <w:t>doc</w:t>
       </w:r>
-      <w:proofErr w:type="spellEnd"/>
-      <w:r>
-        <w:rPr>
-          <w:sz w:val="24"/>
-          <w:szCs w:val="24"/>
-          <w:lang w:val="es-419"/>
-        </w:rPr>
-        <w:t xml:space="preserve"> con documentos, el ejecutable de </w:t>
-      </w:r>
-      <w:proofErr w:type="spellStart"/>
-      <w:r>
-        <w:rPr>
-          <w:sz w:val="24"/>
-          <w:szCs w:val="24"/>
-          <w:lang w:val="es-419"/>
-        </w:rPr>
-        <w:t>BlueJ</w:t>
-      </w:r>
-      <w:proofErr w:type="spellEnd"/>
-      <w:r>
-        <w:rPr>
-          <w:sz w:val="24"/>
-          <w:szCs w:val="24"/>
-          <w:lang w:val="es-419"/>
-        </w:rPr>
-        <w:t>, archivos Java que representan clases de Java y un documento README.</w:t>
+      <w:r>
+        <w:rPr>
+          <w:sz w:val="24"/>
+          <w:szCs w:val="24"/>
+          <w:lang w:val="es-419"/>
+        </w:rPr>
+        <w:t>”</w:t>
+      </w:r>
+      <w:r>
+        <w:rPr>
+          <w:sz w:val="24"/>
+          <w:szCs w:val="24"/>
+          <w:lang w:val="es-419"/>
+        </w:rPr>
+        <w:t xml:space="preserve"> con documentos, el ejecutable de BlueJ, archivos Java que representan clases de Java y un documento README.</w:t>
       </w:r>
     </w:p>
     <w:p>
@@ -316,18 +276,8 @@
           <w:szCs w:val="24"/>
           <w:lang w:val="es-419"/>
         </w:rPr>
-        <w:t xml:space="preserve"> Exploren el proyecto en </w:t>
-      </w:r>
-      <w:proofErr w:type="spellStart"/>
-      <w:r>
-        <w:rPr>
-          <w:sz w:val="24"/>
-          <w:szCs w:val="24"/>
-          <w:lang w:val="es-419"/>
-        </w:rPr>
-        <w:t>BlueJ</w:t>
-      </w:r>
-      <w:proofErr w:type="spellEnd"/>
+        <w:t xml:space="preserve"> Exploren el proyecto en BlueJ</w:t>
+      </w:r>
     </w:p>
     <w:p>
       <w:pPr>
@@ -582,25 +532,7 @@
           <w:szCs w:val="24"/>
           <w:lang w:val="es-419"/>
         </w:rPr>
-        <w:t xml:space="preserve">En </w:t>
-      </w:r>
-      <w:proofErr w:type="spellStart"/>
-      <w:r>
-        <w:rPr>
-          <w:sz w:val="24"/>
-          <w:szCs w:val="24"/>
-          <w:lang w:val="es-419"/>
-        </w:rPr>
-        <w:t>CalMat</w:t>
-      </w:r>
-      <w:proofErr w:type="spellEnd"/>
-      <w:r>
-        <w:rPr>
-          <w:sz w:val="24"/>
-          <w:szCs w:val="24"/>
-          <w:lang w:val="es-419"/>
-        </w:rPr>
-        <w:t xml:space="preserve"> muestra todos los métodos, pero nada está documentado, hace falta toda la información.</w:t>
+        <w:t>En CalMat muestra todos los métodos, pero nada está documentado, hace falta toda la información.</w:t>
       </w:r>
     </w:p>
     <w:p>
@@ -844,25 +776,7 @@
           <w:szCs w:val="24"/>
           <w:lang w:val="es-419"/>
         </w:rPr>
-        <w:t xml:space="preserve"> Genere el diagrama de clases correspondiente a </w:t>
-      </w:r>
-      <w:proofErr w:type="spellStart"/>
-      <w:r>
-        <w:rPr>
-          <w:sz w:val="24"/>
-          <w:szCs w:val="24"/>
-          <w:lang w:val="es-419"/>
-        </w:rPr>
-        <w:t>CalMat</w:t>
-      </w:r>
-      <w:proofErr w:type="spellEnd"/>
-      <w:r>
-        <w:rPr>
-          <w:sz w:val="24"/>
-          <w:szCs w:val="24"/>
-          <w:lang w:val="es-419"/>
-        </w:rPr>
-        <w:t xml:space="preserve"> con todos sus elementos. (No</w:t>
+        <w:t xml:space="preserve"> Genere el diagrama de clases correspondiente a CalMat con todos sus elementos. (No</w:t>
       </w:r>
       <w:r>
         <w:rPr>
@@ -897,18 +811,8 @@
           <w:szCs w:val="24"/>
           <w:lang w:val="es-419"/>
         </w:rPr>
-        <w:t>En el archivo .</w:t>
-      </w:r>
-      <w:proofErr w:type="spellStart"/>
-      <w:r>
-        <w:rPr>
-          <w:sz w:val="24"/>
-          <w:szCs w:val="24"/>
-          <w:lang w:val="es-419"/>
-        </w:rPr>
-        <w:t>astah</w:t>
-      </w:r>
-      <w:proofErr w:type="spellEnd"/>
+        <w:t>En el archivo .astah</w:t>
+      </w:r>
     </w:p>
     <w:p>
       <w:pPr>
@@ -981,196 +885,57 @@
           <w:szCs w:val="24"/>
           <w:lang w:val="es-419"/>
         </w:rPr>
-        <w:t xml:space="preserve">Tiene un </w:t>
-      </w:r>
-      <w:proofErr w:type="spellStart"/>
-      <w:r>
-        <w:rPr>
-          <w:sz w:val="24"/>
-          <w:szCs w:val="24"/>
-          <w:lang w:val="es-419"/>
-        </w:rPr>
-        <w:t>Stack</w:t>
-      </w:r>
-      <w:proofErr w:type="spellEnd"/>
-      <w:r>
-        <w:rPr>
-          <w:sz w:val="24"/>
-          <w:szCs w:val="24"/>
-          <w:lang w:val="es-419"/>
-        </w:rPr>
-        <w:t xml:space="preserve">, y los arreglos </w:t>
-      </w:r>
-      <w:proofErr w:type="spellStart"/>
-      <w:proofErr w:type="gramStart"/>
-      <w:r>
-        <w:rPr>
-          <w:sz w:val="24"/>
-          <w:szCs w:val="24"/>
-          <w:lang w:val="es-419"/>
-        </w:rPr>
-        <w:t>int</w:t>
-      </w:r>
-      <w:proofErr w:type="spellEnd"/>
-      <w:r>
-        <w:rPr>
-          <w:sz w:val="24"/>
-          <w:szCs w:val="24"/>
-          <w:lang w:val="es-419"/>
-        </w:rPr>
-        <w:t>[</w:t>
-      </w:r>
-      <w:proofErr w:type="gramEnd"/>
-      <w:r>
-        <w:rPr>
-          <w:sz w:val="24"/>
-          <w:szCs w:val="24"/>
-          <w:lang w:val="es-419"/>
-        </w:rPr>
-        <w:t>].</w:t>
-      </w:r>
-      <w:r>
-        <w:rPr>
-          <w:sz w:val="24"/>
-          <w:szCs w:val="24"/>
-          <w:lang w:val="es-419"/>
-        </w:rPr>
-        <w:t xml:space="preserve"> Un </w:t>
-      </w:r>
-      <w:proofErr w:type="spellStart"/>
-      <w:r>
-        <w:rPr>
-          <w:sz w:val="24"/>
-          <w:szCs w:val="24"/>
-          <w:lang w:val="es-419"/>
-        </w:rPr>
-        <w:t>Stack</w:t>
-      </w:r>
-      <w:proofErr w:type="spellEnd"/>
-      <w:r>
-        <w:rPr>
-          <w:sz w:val="24"/>
-          <w:szCs w:val="24"/>
-          <w:lang w:val="es-419"/>
-        </w:rPr>
-        <w:t xml:space="preserve"> representa una colección ultimo en entrar es el primero en </w:t>
-      </w:r>
-      <w:r>
-        <w:rPr>
-          <w:sz w:val="24"/>
-          <w:szCs w:val="24"/>
-          <w:lang w:val="es-419"/>
-        </w:rPr>
-        <w:t xml:space="preserve">salir, en donde los objetos están “apilados”. Un arreglo </w:t>
-      </w:r>
-      <w:proofErr w:type="spellStart"/>
-      <w:proofErr w:type="gramStart"/>
-      <w:r>
-        <w:rPr>
-          <w:sz w:val="24"/>
-          <w:szCs w:val="24"/>
-          <w:lang w:val="es-419"/>
-        </w:rPr>
-        <w:t>int</w:t>
-      </w:r>
-      <w:proofErr w:type="spellEnd"/>
-      <w:r>
-        <w:rPr>
-          <w:sz w:val="24"/>
-          <w:szCs w:val="24"/>
-          <w:lang w:val="es-419"/>
-        </w:rPr>
-        <w:t>[</w:t>
-      </w:r>
-      <w:proofErr w:type="gramEnd"/>
-      <w:r>
-        <w:rPr>
-          <w:sz w:val="24"/>
-          <w:szCs w:val="24"/>
-          <w:lang w:val="es-419"/>
-        </w:rPr>
-        <w:t xml:space="preserve">] es una colección de objetos de tipo </w:t>
-      </w:r>
-      <w:proofErr w:type="spellStart"/>
-      <w:r>
-        <w:rPr>
-          <w:sz w:val="24"/>
-          <w:szCs w:val="24"/>
-          <w:lang w:val="es-419"/>
-        </w:rPr>
-        <w:t>int</w:t>
-      </w:r>
-      <w:proofErr w:type="spellEnd"/>
-      <w:r>
-        <w:rPr>
-          <w:sz w:val="24"/>
-          <w:szCs w:val="24"/>
-          <w:lang w:val="es-419"/>
-        </w:rPr>
-        <w:t xml:space="preserve"> organizados en posiciones. Se diferencian en la forma como se usan, mientras que el </w:t>
-      </w:r>
-      <w:proofErr w:type="spellStart"/>
-      <w:r>
-        <w:rPr>
-          <w:sz w:val="24"/>
-          <w:szCs w:val="24"/>
-          <w:lang w:val="es-419"/>
-        </w:rPr>
-        <w:t>Stack</w:t>
-      </w:r>
-      <w:proofErr w:type="spellEnd"/>
-      <w:r>
-        <w:rPr>
-          <w:sz w:val="24"/>
-          <w:szCs w:val="24"/>
-          <w:lang w:val="es-419"/>
-        </w:rPr>
-        <w:t xml:space="preserve"> es dinámico y el otro arreglo no.</w:t>
-      </w:r>
-    </w:p>
-    <w:p>
-      <w:pPr>
-        <w:spacing w:after="0"/>
-        <w:jc w:val="both"/>
-        <w:rPr>
-          <w:b/>
-          <w:sz w:val="24"/>
-          <w:szCs w:val="24"/>
-          <w:lang w:val="es-419"/>
-        </w:rPr>
-      </w:pPr>
-    </w:p>
-    <w:p>
-      <w:pPr>
-        <w:spacing w:after="0"/>
-        <w:jc w:val="both"/>
-        <w:rPr>
-          <w:b/>
-          <w:sz w:val="24"/>
-          <w:szCs w:val="24"/>
-          <w:lang w:val="es-419"/>
-        </w:rPr>
-      </w:pPr>
-      <w:r>
-        <w:rPr>
-          <w:b/>
-          <w:sz w:val="24"/>
-          <w:szCs w:val="24"/>
-          <w:lang w:val="es-419"/>
-        </w:rPr>
-        <w:t xml:space="preserve">Conociendo Pruebas en </w:t>
-      </w:r>
-      <w:proofErr w:type="spellStart"/>
-      <w:r>
-        <w:rPr>
-          <w:b/>
-          <w:sz w:val="24"/>
-          <w:szCs w:val="24"/>
-          <w:lang w:val="es-419"/>
-        </w:rPr>
-        <w:t>BlueJ</w:t>
-      </w:r>
-      <w:proofErr w:type="spellEnd"/>
+        <w:t>Tiene un Stack, y los arreglos int[].</w:t>
+      </w:r>
+      <w:r>
+        <w:rPr>
+          <w:sz w:val="24"/>
+          <w:szCs w:val="24"/>
+          <w:lang w:val="es-419"/>
+        </w:rPr>
+        <w:t xml:space="preserve"> Un Stack representa una colección ultimo en entrar es el primero en </w:t>
+      </w:r>
+      <w:r>
+        <w:rPr>
+          <w:sz w:val="24"/>
+          <w:szCs w:val="24"/>
+          <w:lang w:val="es-419"/>
+        </w:rPr>
+        <w:t>salir, en donde los objetos están “apilados”. Un arreglo int[] es una colección de objetos de tipo int organizados en posiciones. Se diferencian en la forma como se usan, mientras que el Stack es dinámico y el otro arreglo no.</w:t>
+      </w:r>
+    </w:p>
+    <w:p>
+      <w:pPr>
+        <w:spacing w:after="0"/>
+        <w:jc w:val="both"/>
+        <w:rPr>
+          <w:b/>
+          <w:sz w:val="24"/>
+          <w:szCs w:val="24"/>
+          <w:lang w:val="es-419"/>
+        </w:rPr>
+      </w:pPr>
+    </w:p>
+    <w:p>
+      <w:pPr>
+        <w:spacing w:after="0"/>
+        <w:jc w:val="both"/>
+        <w:rPr>
+          <w:b/>
+          <w:sz w:val="24"/>
+          <w:szCs w:val="24"/>
+          <w:lang w:val="es-419"/>
+        </w:rPr>
+      </w:pPr>
+      <w:r>
+        <w:rPr>
+          <w:b/>
+          <w:sz w:val="24"/>
+          <w:szCs w:val="24"/>
+          <w:lang w:val="es-419"/>
+        </w:rPr>
+        <w:t>Conociendo Pruebas en BlueJ</w:t>
+      </w:r>
     </w:p>
     <w:p>
       <w:pPr>
@@ -1209,23 +974,7 @@
           <w:szCs w:val="24"/>
           <w:lang w:val="es-419"/>
         </w:rPr>
-        <w:t xml:space="preserve">Para poder cumplir con </w:t>
-      </w:r>
-      <w:r>
-        <w:rPr>
-          <w:sz w:val="24"/>
-          <w:szCs w:val="24"/>
-          <w:lang w:val="es-419"/>
-        </w:rPr>
-        <w:t>la práctica</w:t>
-      </w:r>
-      <w:r>
-        <w:rPr>
-          <w:sz w:val="24"/>
-          <w:szCs w:val="24"/>
-          <w:lang w:val="es-419"/>
-        </w:rPr>
-        <w:t xml:space="preserve"> XP vamos a aprender a realizar las pruebas de unidad usando</w:t>
+        <w:t>Para poder cumplir con la práctica XP vamos a aprender a realizar las pruebas de unidad usando</w:t>
       </w:r>
       <w:r>
         <w:rPr>
@@ -1260,25 +1009,7 @@
           <w:szCs w:val="24"/>
           <w:lang w:val="es-419"/>
         </w:rPr>
-        <w:t xml:space="preserve">clase </w:t>
-      </w:r>
-      <w:proofErr w:type="spellStart"/>
-      <w:r>
-        <w:rPr>
-          <w:sz w:val="24"/>
-          <w:szCs w:val="24"/>
-          <w:lang w:val="es-419"/>
-        </w:rPr>
-        <w:t>MatrizTest</w:t>
-      </w:r>
-      <w:proofErr w:type="spellEnd"/>
-      <w:r>
-        <w:rPr>
-          <w:sz w:val="24"/>
-          <w:szCs w:val="24"/>
-          <w:lang w:val="es-419"/>
-        </w:rPr>
-        <w:t>.</w:t>
+        <w:t>clase MatrizTest.</w:t>
       </w:r>
     </w:p>
     <w:p>
@@ -1306,25 +1037,7 @@
           <w:szCs w:val="24"/>
           <w:lang w:val="es-419"/>
         </w:rPr>
-        <w:t xml:space="preserve"> Revisen el código de la clase </w:t>
-      </w:r>
-      <w:proofErr w:type="spellStart"/>
-      <w:r>
-        <w:rPr>
-          <w:sz w:val="24"/>
-          <w:szCs w:val="24"/>
-          <w:lang w:val="es-419"/>
-        </w:rPr>
-        <w:t>MatrizTest</w:t>
-      </w:r>
-      <w:proofErr w:type="spellEnd"/>
-      <w:r>
-        <w:rPr>
-          <w:sz w:val="24"/>
-          <w:szCs w:val="24"/>
-          <w:lang w:val="es-419"/>
-        </w:rPr>
-        <w:t>. ¿cuáles etiquetas tiene (componentes con</w:t>
+        <w:t xml:space="preserve"> Revisen el código de la clase MatrizTest. ¿cuáles etiquetas tiene (componentes con</w:t>
       </w:r>
       <w:r>
         <w:rPr>
@@ -1340,23 +1053,7 @@
           <w:szCs w:val="24"/>
           <w:lang w:val="es-419"/>
         </w:rPr>
-        <w:t>símbolo @)? ¿cuántos métodos tiene? ¿</w:t>
-      </w:r>
-      <w:r>
-        <w:rPr>
-          <w:sz w:val="24"/>
-          <w:szCs w:val="24"/>
-          <w:lang w:val="es-419"/>
-        </w:rPr>
-        <w:t>cuántos</w:t>
-      </w:r>
-      <w:r>
-        <w:rPr>
-          <w:sz w:val="24"/>
-          <w:szCs w:val="24"/>
-          <w:lang w:val="es-419"/>
-        </w:rPr>
-        <w:t xml:space="preserve"> métodos son de prueba? ¿cómo los</w:t>
+        <w:t>símbolo @)? ¿cuántos métodos tiene? ¿cuántos métodos son de prueba? ¿cómo los</w:t>
       </w:r>
       <w:r>
         <w:rPr>
@@ -1391,36 +1088,16 @@
           <w:szCs w:val="24"/>
           <w:lang w:val="es-419"/>
         </w:rPr>
-        <w:t xml:space="preserve">Tiene las etiquetas </w:t>
-      </w:r>
-      <w:proofErr w:type="spellStart"/>
-      <w:r>
-        <w:rPr>
-          <w:sz w:val="24"/>
-          <w:szCs w:val="24"/>
-          <w:lang w:val="es-419"/>
-        </w:rPr>
-        <w:t>Before</w:t>
-      </w:r>
-      <w:proofErr w:type="spellEnd"/>
-      <w:r>
-        <w:rPr>
-          <w:sz w:val="24"/>
-          <w:szCs w:val="24"/>
-          <w:lang w:val="es-419"/>
-        </w:rPr>
-        <w:t xml:space="preserve">, Test y After. En total tiene 11 métodos. Tiene 9 </w:t>
-      </w:r>
-      <w:proofErr w:type="spellStart"/>
-      <w:r>
-        <w:rPr>
-          <w:sz w:val="24"/>
-          <w:szCs w:val="24"/>
-          <w:lang w:val="es-419"/>
-        </w:rPr>
-        <w:t>metodos</w:t>
-      </w:r>
-      <w:proofErr w:type="spellEnd"/>
+        <w:t xml:space="preserve">Tiene las etiquetas Before, Test y After. En total tiene 11 métodos. Tiene 9 </w:t>
+      </w:r>
+      <w:r>
+        <w:rPr>
+          <w:sz w:val="24"/>
+          <w:szCs w:val="24"/>
+          <w:lang w:val="es-419"/>
+        </w:rPr>
+        <w:t>métodos</w:t>
+      </w:r>
       <w:r>
         <w:rPr>
           <w:sz w:val="24"/>
@@ -1466,116 +1143,26 @@
           <w:szCs w:val="24"/>
           <w:lang w:val="es-419"/>
         </w:rPr>
-        <w:t xml:space="preserve"> Ejecuten los </w:t>
-      </w:r>
-      <w:proofErr w:type="spellStart"/>
-      <w:r>
-        <w:rPr>
-          <w:sz w:val="24"/>
-          <w:szCs w:val="24"/>
-          <w:lang w:val="es-419"/>
-        </w:rPr>
-        <w:t>tests</w:t>
-      </w:r>
-      <w:proofErr w:type="spellEnd"/>
-      <w:r>
-        <w:rPr>
-          <w:sz w:val="24"/>
-          <w:szCs w:val="24"/>
-          <w:lang w:val="es-419"/>
-        </w:rPr>
-        <w:t xml:space="preserve"> de la clase </w:t>
-      </w:r>
-      <w:proofErr w:type="spellStart"/>
-      <w:r>
-        <w:rPr>
-          <w:sz w:val="24"/>
-          <w:szCs w:val="24"/>
-          <w:lang w:val="es-419"/>
-        </w:rPr>
-        <w:t>MatrizTest</w:t>
-      </w:r>
-      <w:proofErr w:type="spellEnd"/>
-      <w:r>
-        <w:rPr>
-          <w:sz w:val="24"/>
-          <w:szCs w:val="24"/>
-          <w:lang w:val="es-419"/>
-        </w:rPr>
-        <w:t>. (</w:t>
-      </w:r>
-      <w:proofErr w:type="spellStart"/>
-      <w:r>
-        <w:rPr>
-          <w:sz w:val="24"/>
-          <w:szCs w:val="24"/>
-          <w:lang w:val="es-419"/>
-        </w:rPr>
-        <w:t>click</w:t>
-      </w:r>
-      <w:proofErr w:type="spellEnd"/>
-      <w:r>
-        <w:rPr>
-          <w:sz w:val="24"/>
-          <w:szCs w:val="24"/>
-          <w:lang w:val="es-419"/>
-        </w:rPr>
-        <w:t xml:space="preserve"> derecho sobre la clase, Test </w:t>
-      </w:r>
-      <w:proofErr w:type="spellStart"/>
-      <w:r>
-        <w:rPr>
-          <w:sz w:val="24"/>
-          <w:szCs w:val="24"/>
-          <w:lang w:val="es-419"/>
-        </w:rPr>
-        <w:t>All</w:t>
-      </w:r>
-      <w:proofErr w:type="spellEnd"/>
-      <w:r>
-        <w:rPr>
-          <w:sz w:val="24"/>
-          <w:szCs w:val="24"/>
-          <w:lang w:val="es-419"/>
-        </w:rPr>
-        <w:t>)</w:t>
-      </w:r>
-    </w:p>
-    <w:p>
-      <w:pPr>
-        <w:spacing w:after="0"/>
-        <w:jc w:val="both"/>
-        <w:rPr>
-          <w:sz w:val="24"/>
-          <w:szCs w:val="24"/>
-          <w:lang w:val="es-419"/>
-        </w:rPr>
-      </w:pPr>
-      <w:r>
-        <w:rPr>
-          <w:sz w:val="24"/>
-          <w:szCs w:val="24"/>
-          <w:lang w:val="es-419"/>
-        </w:rPr>
-        <w:t xml:space="preserve">¿cuántos </w:t>
-      </w:r>
-      <w:proofErr w:type="spellStart"/>
-      <w:r>
-        <w:rPr>
-          <w:sz w:val="24"/>
-          <w:szCs w:val="24"/>
-          <w:lang w:val="es-419"/>
-        </w:rPr>
-        <w:t>tests</w:t>
-      </w:r>
-      <w:proofErr w:type="spellEnd"/>
-      <w:r>
-        <w:rPr>
-          <w:sz w:val="24"/>
-          <w:szCs w:val="24"/>
-          <w:lang w:val="es-419"/>
-        </w:rPr>
-        <w:t xml:space="preserve"> se ejecutan? ¿cuántos pasan las pruebas? ¿por qué?</w:t>
+        <w:t xml:space="preserve"> Ejecuten los tests de la clase MatrizTest. (click derecho sobre la clase, Test All)</w:t>
+      </w:r>
+    </w:p>
+    <w:p>
+      <w:pPr>
+        <w:spacing w:after="0"/>
+        <w:jc w:val="both"/>
+        <w:rPr>
+          <w:sz w:val="24"/>
+          <w:szCs w:val="24"/>
+          <w:lang w:val="es-419"/>
+        </w:rPr>
+      </w:pPr>
+      <w:r>
+        <w:rPr>
+          <w:sz w:val="24"/>
+          <w:szCs w:val="24"/>
+          <w:lang w:val="es-419"/>
+        </w:rPr>
+        <w:t>¿cuántos tests se ejecutan? ¿cuántos pasan las pruebas? ¿por qué?</w:t>
       </w:r>
     </w:p>
     <w:p>
@@ -1593,7 +1180,7 @@
           <w:noProof/>
         </w:rPr>
         <w:drawing>
-          <wp:inline distT="0" distB="0" distL="0" distR="0" wp14:anchorId="156A7D5A" wp14:editId="206CBC1D">
+          <wp:inline distT="0" distB="0" distL="0" distR="0" wp14:anchorId="5141FDD0" wp14:editId="6BB2E57C">
             <wp:extent cx="3268170" cy="3209925"/>
             <wp:effectExtent l="0" t="0" r="8890" b="0"/>
             <wp:docPr id="1" name="Picture 1"/>
@@ -1646,25 +1233,7 @@
           <w:lang w:val="es-419"/>
         </w:rPr>
         <w:lastRenderedPageBreak/>
-        <w:t>Se ejecutan 8 test ya que a una prueba le faltaba la etiqueta Test (</w:t>
-      </w:r>
-      <w:proofErr w:type="spellStart"/>
-      <w:r>
-        <w:rPr>
-          <w:sz w:val="24"/>
-          <w:szCs w:val="24"/>
-          <w:lang w:val="es-419"/>
-        </w:rPr>
-        <w:t>deberiaCrearMatricesIdentidad</w:t>
-      </w:r>
-      <w:proofErr w:type="spellEnd"/>
-      <w:r>
-        <w:rPr>
-          <w:sz w:val="24"/>
-          <w:szCs w:val="24"/>
-          <w:lang w:val="es-419"/>
-        </w:rPr>
-        <w:t>). Pasan 3 por que no están implementados.</w:t>
+        <w:t>Se ejecutan 8 test ya que a una prueba le faltaba la etiqueta Test (deberiaCrearMatricesIdentidad). Pasan 3 por que no están implementados.</w:t>
       </w:r>
     </w:p>
     <w:p>
@@ -1705,16 +1274,14 @@
         </w:rPr>
         <w:t xml:space="preserve"> Estudie las etiquetas encontradas en 1. </w:t>
       </w:r>
-      <w:proofErr w:type="spellStart"/>
-      <w:r>
-        <w:rPr>
-          <w:sz w:val="24"/>
-          <w:szCs w:val="24"/>
-          <w:lang w:val="es-419"/>
-        </w:rPr>
-        <w:t>Expliqen</w:t>
-      </w:r>
-      <w:proofErr w:type="spellEnd"/>
+      <w:r>
+        <w:rPr>
+          <w:sz w:val="24"/>
+          <w:szCs w:val="24"/>
+          <w:lang w:val="es-419"/>
+        </w:rPr>
+        <w:t>Expliquen</w:t>
+      </w:r>
       <w:r>
         <w:rPr>
           <w:sz w:val="24"/>
@@ -1734,23 +1301,13 @@
           <w:lang w:val="es-419"/>
         </w:rPr>
       </w:pPr>
-      <w:proofErr w:type="spellStart"/>
-      <w:r>
-        <w:rPr>
-          <w:sz w:val="24"/>
-          <w:szCs w:val="24"/>
-          <w:lang w:val="es-419"/>
-        </w:rPr>
-        <w:t>Before</w:t>
-      </w:r>
-      <w:proofErr w:type="spellEnd"/>
-      <w:r>
-        <w:rPr>
-          <w:sz w:val="24"/>
-          <w:szCs w:val="24"/>
-          <w:lang w:val="es-419"/>
-        </w:rPr>
-        <w:t>: Lo que se prepara para hacer las pruebas antes de ejecutarlas.</w:t>
+      <w:r>
+        <w:rPr>
+          <w:sz w:val="24"/>
+          <w:szCs w:val="24"/>
+          <w:lang w:val="es-419"/>
+        </w:rPr>
+        <w:t>Before: Lo que se prepara para hacer las pruebas antes de ejecutarlas.</w:t>
       </w:r>
     </w:p>
     <w:p>
@@ -1827,97 +1384,7 @@
           <w:szCs w:val="24"/>
           <w:lang w:val="es-419"/>
         </w:rPr>
-        <w:t xml:space="preserve"> Estudie los métodos </w:t>
-      </w:r>
-      <w:proofErr w:type="spellStart"/>
-      <w:r>
-        <w:rPr>
-          <w:sz w:val="24"/>
-          <w:szCs w:val="24"/>
-          <w:lang w:val="es-419"/>
-        </w:rPr>
-        <w:t>assertTrue</w:t>
-      </w:r>
-      <w:proofErr w:type="spellEnd"/>
-      <w:r>
-        <w:rPr>
-          <w:sz w:val="24"/>
-          <w:szCs w:val="24"/>
-          <w:lang w:val="es-419"/>
-        </w:rPr>
-        <w:t xml:space="preserve">, </w:t>
-      </w:r>
-      <w:proofErr w:type="spellStart"/>
-      <w:r>
-        <w:rPr>
-          <w:sz w:val="24"/>
-          <w:szCs w:val="24"/>
-          <w:lang w:val="es-419"/>
-        </w:rPr>
-        <w:t>assertFalse</w:t>
-      </w:r>
-      <w:proofErr w:type="spellEnd"/>
-      <w:r>
-        <w:rPr>
-          <w:sz w:val="24"/>
-          <w:szCs w:val="24"/>
-          <w:lang w:val="es-419"/>
-        </w:rPr>
-        <w:t xml:space="preserve">, </w:t>
-      </w:r>
-      <w:proofErr w:type="spellStart"/>
-      <w:r>
-        <w:rPr>
-          <w:sz w:val="24"/>
-          <w:szCs w:val="24"/>
-          <w:lang w:val="es-419"/>
-        </w:rPr>
-        <w:t>assertEquals</w:t>
-      </w:r>
-      <w:proofErr w:type="spellEnd"/>
-      <w:r>
-        <w:rPr>
-          <w:sz w:val="24"/>
-          <w:szCs w:val="24"/>
-          <w:lang w:val="es-419"/>
-        </w:rPr>
-        <w:t xml:space="preserve">, </w:t>
-      </w:r>
-      <w:proofErr w:type="spellStart"/>
-      <w:r>
-        <w:rPr>
-          <w:sz w:val="24"/>
-          <w:szCs w:val="24"/>
-          <w:lang w:val="es-419"/>
-        </w:rPr>
-        <w:t>assertNull</w:t>
-      </w:r>
-      <w:proofErr w:type="spellEnd"/>
-      <w:r>
-        <w:rPr>
-          <w:sz w:val="24"/>
-          <w:szCs w:val="24"/>
-          <w:lang w:val="es-419"/>
-        </w:rPr>
-        <w:t xml:space="preserve"> y </w:t>
-      </w:r>
-      <w:proofErr w:type="spellStart"/>
-      <w:r>
-        <w:rPr>
-          <w:sz w:val="24"/>
-          <w:szCs w:val="24"/>
-          <w:lang w:val="es-419"/>
-        </w:rPr>
-        <w:t>fail</w:t>
-      </w:r>
-      <w:proofErr w:type="spellEnd"/>
-      <w:r>
-        <w:rPr>
-          <w:sz w:val="24"/>
-          <w:szCs w:val="24"/>
-          <w:lang w:val="es-419"/>
-        </w:rPr>
-        <w:t xml:space="preserve"> de</w:t>
+        <w:t xml:space="preserve"> Estudie los métodos assertTrue, assertFalse, assertEquals, assertNull y fail de</w:t>
       </w:r>
       <w:r>
         <w:rPr>
@@ -1933,198 +1400,102 @@
           <w:szCs w:val="24"/>
           <w:lang w:val="es-419"/>
         </w:rPr>
-        <w:t xml:space="preserve">la clase </w:t>
-      </w:r>
-      <w:proofErr w:type="spellStart"/>
-      <w:r>
-        <w:rPr>
-          <w:sz w:val="24"/>
-          <w:szCs w:val="24"/>
-          <w:lang w:val="es-419"/>
-        </w:rPr>
-        <w:t>assert</w:t>
-      </w:r>
-      <w:proofErr w:type="spellEnd"/>
-      <w:r>
-        <w:rPr>
-          <w:sz w:val="24"/>
-          <w:szCs w:val="24"/>
-          <w:lang w:val="es-419"/>
-        </w:rPr>
-        <w:t xml:space="preserve"> del API </w:t>
-      </w:r>
-      <w:proofErr w:type="spellStart"/>
-      <w:proofErr w:type="gramStart"/>
-      <w:r>
-        <w:rPr>
-          <w:sz w:val="24"/>
-          <w:szCs w:val="24"/>
-          <w:lang w:val="es-419"/>
-        </w:rPr>
-        <w:t>JUnit</w:t>
-      </w:r>
-      <w:proofErr w:type="spellEnd"/>
-      <w:r>
-        <w:rPr>
-          <w:sz w:val="24"/>
-          <w:szCs w:val="24"/>
-          <w:lang w:val="es-419"/>
-        </w:rPr>
-        <w:t xml:space="preserve"> .</w:t>
-      </w:r>
-      <w:proofErr w:type="gramEnd"/>
-      <w:r>
-        <w:rPr>
-          <w:sz w:val="24"/>
-          <w:szCs w:val="24"/>
-          <w:lang w:val="es-419"/>
-        </w:rPr>
-        <w:t xml:space="preserve"> Explique en sus palabras que hace cada uno de ellos.</w:t>
-      </w:r>
-    </w:p>
-    <w:p>
-      <w:pPr>
-        <w:spacing w:after="0"/>
-        <w:jc w:val="both"/>
-        <w:rPr>
-          <w:sz w:val="24"/>
-          <w:szCs w:val="24"/>
-          <w:lang w:val="es-419"/>
-        </w:rPr>
-      </w:pPr>
-      <w:proofErr w:type="spellStart"/>
-      <w:r>
-        <w:rPr>
-          <w:sz w:val="24"/>
-          <w:szCs w:val="24"/>
-          <w:lang w:val="es-419"/>
-        </w:rPr>
-        <w:t>assertTrue</w:t>
-      </w:r>
-      <w:proofErr w:type="spellEnd"/>
-      <w:r>
-        <w:rPr>
-          <w:sz w:val="24"/>
-          <w:szCs w:val="24"/>
-          <w:lang w:val="es-419"/>
-        </w:rPr>
-        <w:t>: Verifica que la condición sea verdadera</w:t>
-      </w:r>
-    </w:p>
-    <w:p>
-      <w:pPr>
-        <w:spacing w:after="0"/>
-        <w:jc w:val="both"/>
-        <w:rPr>
-          <w:sz w:val="24"/>
-          <w:szCs w:val="24"/>
-          <w:lang w:val="es-419"/>
-        </w:rPr>
-      </w:pPr>
-      <w:proofErr w:type="spellStart"/>
-      <w:r>
-        <w:rPr>
-          <w:sz w:val="24"/>
-          <w:szCs w:val="24"/>
-          <w:lang w:val="es-419"/>
-        </w:rPr>
-        <w:t>assertFalse</w:t>
-      </w:r>
-      <w:proofErr w:type="spellEnd"/>
-      <w:r>
-        <w:rPr>
-          <w:sz w:val="24"/>
-          <w:szCs w:val="24"/>
-          <w:lang w:val="es-419"/>
-        </w:rPr>
-        <w:t>: Verifica que la condición sea falsa.</w:t>
-      </w:r>
-    </w:p>
-    <w:p>
-      <w:pPr>
-        <w:spacing w:after="0"/>
-        <w:jc w:val="both"/>
-        <w:rPr>
-          <w:sz w:val="24"/>
-          <w:szCs w:val="24"/>
-          <w:lang w:val="es-419"/>
-        </w:rPr>
-      </w:pPr>
-      <w:proofErr w:type="spellStart"/>
-      <w:r>
-        <w:rPr>
-          <w:sz w:val="24"/>
-          <w:szCs w:val="24"/>
-          <w:lang w:val="es-419"/>
-        </w:rPr>
-        <w:t>assertEquals</w:t>
-      </w:r>
-      <w:proofErr w:type="spellEnd"/>
-      <w:r>
-        <w:rPr>
-          <w:sz w:val="24"/>
-          <w:szCs w:val="24"/>
-          <w:lang w:val="es-419"/>
-        </w:rPr>
-        <w:t>: Compara dos objetos o elementos y verifica que sean iguales.</w:t>
-      </w:r>
-    </w:p>
-    <w:p>
-      <w:pPr>
-        <w:spacing w:after="0"/>
-        <w:jc w:val="both"/>
-        <w:rPr>
-          <w:sz w:val="24"/>
-          <w:szCs w:val="24"/>
-          <w:lang w:val="es-419"/>
-        </w:rPr>
-      </w:pPr>
-      <w:proofErr w:type="spellStart"/>
-      <w:r>
-        <w:rPr>
-          <w:sz w:val="24"/>
-          <w:szCs w:val="24"/>
-          <w:lang w:val="es-419"/>
-        </w:rPr>
-        <w:t>assertNull</w:t>
-      </w:r>
-      <w:proofErr w:type="spellEnd"/>
-      <w:r>
-        <w:rPr>
-          <w:sz w:val="24"/>
-          <w:szCs w:val="24"/>
-          <w:lang w:val="es-419"/>
-        </w:rPr>
-        <w:t>: Verifica que un objeto o elemento sea nulo.</w:t>
-      </w:r>
-    </w:p>
-    <w:p>
-      <w:pPr>
-        <w:spacing w:after="0"/>
-        <w:jc w:val="both"/>
-        <w:rPr>
-          <w:sz w:val="24"/>
-          <w:szCs w:val="24"/>
-          <w:lang w:val="es-419"/>
-        </w:rPr>
-      </w:pPr>
-      <w:proofErr w:type="spellStart"/>
-      <w:r>
-        <w:rPr>
-          <w:sz w:val="24"/>
-          <w:szCs w:val="24"/>
-          <w:lang w:val="es-419"/>
-        </w:rPr>
-        <w:t>Fail</w:t>
-      </w:r>
-      <w:proofErr w:type="spellEnd"/>
-      <w:r>
-        <w:rPr>
-          <w:sz w:val="24"/>
-          <w:szCs w:val="24"/>
-          <w:lang w:val="es-419"/>
-        </w:rPr>
-        <w:t>: Falla la prueba.</w:t>
+        <w:t>la clase assert del API JUnit. Explique en sus palabras que hace cada uno de ellos.</w:t>
+      </w:r>
+    </w:p>
+    <w:p>
+      <w:pPr>
+        <w:spacing w:after="0"/>
+        <w:jc w:val="both"/>
+        <w:rPr>
+          <w:sz w:val="24"/>
+          <w:szCs w:val="24"/>
+          <w:lang w:val="es-419"/>
+        </w:rPr>
+      </w:pPr>
+      <w:r>
+        <w:rPr>
+          <w:sz w:val="24"/>
+          <w:szCs w:val="24"/>
+          <w:lang w:val="es-419"/>
+        </w:rPr>
+        <w:t>assertTrue: Verifica que la condición sea verdadera</w:t>
+      </w:r>
+    </w:p>
+    <w:p>
+      <w:pPr>
+        <w:spacing w:after="0"/>
+        <w:jc w:val="both"/>
+        <w:rPr>
+          <w:sz w:val="24"/>
+          <w:szCs w:val="24"/>
+          <w:lang w:val="es-419"/>
+        </w:rPr>
+      </w:pPr>
+      <w:r>
+        <w:rPr>
+          <w:sz w:val="24"/>
+          <w:szCs w:val="24"/>
+          <w:lang w:val="es-419"/>
+        </w:rPr>
+        <w:t>assertFalse: Verifica que la condición sea falsa.</w:t>
+      </w:r>
+    </w:p>
+    <w:p>
+      <w:pPr>
+        <w:spacing w:after="0"/>
+        <w:jc w:val="both"/>
+        <w:rPr>
+          <w:sz w:val="24"/>
+          <w:szCs w:val="24"/>
+          <w:lang w:val="es-419"/>
+        </w:rPr>
+      </w:pPr>
+      <w:r>
+        <w:rPr>
+          <w:sz w:val="24"/>
+          <w:szCs w:val="24"/>
+          <w:lang w:val="es-419"/>
+        </w:rPr>
+        <w:t>assertEquals: Compara dos objetos o elementos y verifica que sean iguales.</w:t>
+      </w:r>
+    </w:p>
+    <w:p>
+      <w:pPr>
+        <w:spacing w:after="0"/>
+        <w:jc w:val="both"/>
+        <w:rPr>
+          <w:sz w:val="24"/>
+          <w:szCs w:val="24"/>
+          <w:lang w:val="es-419"/>
+        </w:rPr>
+      </w:pPr>
+      <w:r>
+        <w:rPr>
+          <w:sz w:val="24"/>
+          <w:szCs w:val="24"/>
+          <w:lang w:val="es-419"/>
+        </w:rPr>
+        <w:t>assertNull: Verifica que un objeto o elemento sea nulo.</w:t>
+      </w:r>
+    </w:p>
+    <w:p>
+      <w:pPr>
+        <w:spacing w:after="0"/>
+        <w:jc w:val="both"/>
+        <w:rPr>
+          <w:sz w:val="24"/>
+          <w:szCs w:val="24"/>
+          <w:lang w:val="es-419"/>
+        </w:rPr>
+      </w:pPr>
+      <w:r>
+        <w:rPr>
+          <w:sz w:val="24"/>
+          <w:szCs w:val="24"/>
+          <w:lang w:val="es-419"/>
+        </w:rPr>
+        <w:t>Fail: Falla la prueba.</w:t>
       </w:r>
     </w:p>
     <w:p>
@@ -2201,61 +1572,7 @@
           <w:szCs w:val="24"/>
           <w:lang w:val="es-419"/>
         </w:rPr>
-        <w:t xml:space="preserve">lo prometen </w:t>
-      </w:r>
-      <w:proofErr w:type="spellStart"/>
-      <w:r>
-        <w:rPr>
-          <w:sz w:val="24"/>
-          <w:szCs w:val="24"/>
-          <w:lang w:val="es-419"/>
-        </w:rPr>
-        <w:t>deberiaPasar</w:t>
-      </w:r>
-      <w:proofErr w:type="spellEnd"/>
-      <w:r>
-        <w:rPr>
-          <w:sz w:val="24"/>
-          <w:szCs w:val="24"/>
-          <w:lang w:val="es-419"/>
-        </w:rPr>
-        <w:t xml:space="preserve">, </w:t>
-      </w:r>
-      <w:proofErr w:type="spellStart"/>
-      <w:r>
-        <w:rPr>
-          <w:sz w:val="24"/>
-          <w:szCs w:val="24"/>
-          <w:lang w:val="es-419"/>
-        </w:rPr>
-        <w:t>deberiaFallar</w:t>
-      </w:r>
-      <w:proofErr w:type="spellEnd"/>
-      <w:r>
-        <w:rPr>
-          <w:sz w:val="24"/>
-          <w:szCs w:val="24"/>
-          <w:lang w:val="es-419"/>
-        </w:rPr>
-        <w:t xml:space="preserve">, </w:t>
-      </w:r>
-      <w:proofErr w:type="spellStart"/>
-      <w:r>
-        <w:rPr>
-          <w:sz w:val="24"/>
-          <w:szCs w:val="24"/>
-          <w:lang w:val="es-419"/>
-        </w:rPr>
-        <w:t>deberiaErrar</w:t>
-      </w:r>
-      <w:proofErr w:type="spellEnd"/>
-      <w:r>
-        <w:rPr>
-          <w:sz w:val="24"/>
-          <w:szCs w:val="24"/>
-          <w:lang w:val="es-419"/>
-        </w:rPr>
-        <w:t>.</w:t>
+        <w:t>lo prometen deberiaPasar, deberiaFallar, deberiaErrar.</w:t>
       </w:r>
     </w:p>
     <w:p>
@@ -2276,16 +1593,14 @@
         </w:rPr>
         <w:t xml:space="preserve">Un fallo quiere decir que todo se ejecutó </w:t>
       </w:r>
-      <w:proofErr w:type="gramStart"/>
-      <w:r>
-        <w:rPr>
-          <w:sz w:val="24"/>
-          <w:szCs w:val="24"/>
-          <w:lang w:val="es-419"/>
-        </w:rPr>
-        <w:t>bien</w:t>
-      </w:r>
-      <w:proofErr w:type="gramEnd"/>
+      <w:r>
+        <w:rPr>
+          <w:sz w:val="24"/>
+          <w:szCs w:val="24"/>
+          <w:lang w:val="es-419"/>
+        </w:rPr>
+        <w:t>bien,</w:t>
+      </w:r>
       <w:r>
         <w:rPr>
           <w:sz w:val="24"/>
@@ -2318,7 +1633,7 @@
           <w:noProof/>
         </w:rPr>
         <w:drawing>
-          <wp:inline distT="0" distB="0" distL="0" distR="0" wp14:anchorId="225129F9" wp14:editId="2B39078D">
+          <wp:inline distT="0" distB="0" distL="0" distR="0" wp14:anchorId="491AA67B" wp14:editId="1E718DD5">
             <wp:extent cx="4543425" cy="685800"/>
             <wp:effectExtent l="0" t="0" r="9525" b="0"/>
             <wp:docPr id="2" name="Picture 2"/>
@@ -2377,45 +1692,23 @@
           <w:lang w:val="es-419"/>
         </w:rPr>
       </w:pPr>
-      <w:proofErr w:type="spellStart"/>
-      <w:r>
-        <w:rPr>
-          <w:b/>
-          <w:sz w:val="24"/>
-          <w:szCs w:val="24"/>
-          <w:lang w:val="es-419"/>
-        </w:rPr>
-        <w:t>Prácticando</w:t>
-      </w:r>
-      <w:proofErr w:type="spellEnd"/>
-      <w:r>
-        <w:rPr>
-          <w:b/>
-          <w:sz w:val="24"/>
-          <w:szCs w:val="24"/>
-          <w:lang w:val="es-419"/>
-        </w:rPr>
-        <w:t xml:space="preserve"> Pruebas en </w:t>
-      </w:r>
-      <w:proofErr w:type="spellStart"/>
-      <w:r>
-        <w:rPr>
-          <w:b/>
-          <w:sz w:val="24"/>
-          <w:szCs w:val="24"/>
-          <w:lang w:val="es-419"/>
-        </w:rPr>
-        <w:t>BlueJ</w:t>
-      </w:r>
-      <w:proofErr w:type="spellEnd"/>
-      <w:r>
-        <w:rPr>
-          <w:b/>
-          <w:sz w:val="24"/>
-          <w:szCs w:val="24"/>
-          <w:lang w:val="es-419"/>
-        </w:rPr>
-        <w:t xml:space="preserve"> </w:t>
+      <w:r>
+        <w:rPr>
+          <w:b/>
+          <w:sz w:val="24"/>
+          <w:szCs w:val="24"/>
+          <w:lang w:val="es-419"/>
+        </w:rPr>
+        <w:t>Practicando</w:t>
+      </w:r>
+      <w:r>
+        <w:rPr>
+          <w:b/>
+          <w:sz w:val="24"/>
+          <w:szCs w:val="24"/>
+          <w:lang w:val="es-419"/>
+        </w:rPr>
+        <w:t xml:space="preserve"> Pruebas en BlueJ </w:t>
       </w:r>
     </w:p>
     <w:p>
@@ -2455,25 +1748,7 @@
           <w:szCs w:val="24"/>
           <w:lang w:val="es-419"/>
         </w:rPr>
-        <w:t xml:space="preserve">Ahora vamos escribir el código necesario para que las pruebas de </w:t>
-      </w:r>
-      <w:proofErr w:type="spellStart"/>
-      <w:r>
-        <w:rPr>
-          <w:sz w:val="24"/>
-          <w:szCs w:val="24"/>
-          <w:lang w:val="es-419"/>
-        </w:rPr>
-        <w:t>MatrizTest</w:t>
-      </w:r>
-      <w:proofErr w:type="spellEnd"/>
-      <w:r>
-        <w:rPr>
-          <w:sz w:val="24"/>
-          <w:szCs w:val="24"/>
-          <w:lang w:val="es-419"/>
-        </w:rPr>
-        <w:t>.</w:t>
+        <w:t>Ahora vamos escribir el código necesario para que las pruebas de MatrizTest.</w:t>
       </w:r>
     </w:p>
     <w:p>
@@ -2539,25 +1814,7 @@
           <w:szCs w:val="24"/>
           <w:lang w:val="es-419"/>
         </w:rPr>
-        <w:t xml:space="preserve">Usando </w:t>
-      </w:r>
-      <w:proofErr w:type="spellStart"/>
-      <w:r>
-        <w:rPr>
-          <w:sz w:val="24"/>
-          <w:szCs w:val="24"/>
-          <w:lang w:val="es-419"/>
-        </w:rPr>
-        <w:t>ArrayList</w:t>
-      </w:r>
-      <w:proofErr w:type="spellEnd"/>
-      <w:r>
-        <w:rPr>
-          <w:sz w:val="24"/>
-          <w:szCs w:val="24"/>
-          <w:lang w:val="es-419"/>
-        </w:rPr>
-        <w:t xml:space="preserve"> para guardar y representar las matrices, porque se comportan casi igual que los </w:t>
+        <w:t xml:space="preserve">Usando ArrayList para guardar y representar las matrices, porque se comportan casi igual que los </w:t>
       </w:r>
       <w:r>
         <w:rPr>
@@ -2689,140 +1946,46 @@
           <w:szCs w:val="24"/>
           <w:lang w:val="es-419"/>
         </w:rPr>
-        <w:t>-</w:t>
-      </w:r>
-      <w:proofErr w:type="spellStart"/>
-      <w:proofErr w:type="gramStart"/>
-      <w:r>
-        <w:rPr>
-          <w:sz w:val="24"/>
-          <w:szCs w:val="24"/>
-          <w:lang w:val="es-419"/>
-        </w:rPr>
-        <w:t>dimension</w:t>
-      </w:r>
-      <w:proofErr w:type="spellEnd"/>
-      <w:r>
-        <w:rPr>
-          <w:sz w:val="24"/>
-          <w:szCs w:val="24"/>
-          <w:lang w:val="es-419"/>
-        </w:rPr>
-        <w:t>(</w:t>
-      </w:r>
-      <w:proofErr w:type="gramEnd"/>
-      <w:r>
-        <w:rPr>
-          <w:sz w:val="24"/>
-          <w:szCs w:val="24"/>
-          <w:lang w:val="es-419"/>
-        </w:rPr>
-        <w:t>)</w:t>
-      </w:r>
-    </w:p>
-    <w:p>
-      <w:pPr>
-        <w:spacing w:after="0"/>
-        <w:jc w:val="both"/>
-        <w:rPr>
-          <w:sz w:val="24"/>
-          <w:szCs w:val="24"/>
-          <w:lang w:val="es-419"/>
-        </w:rPr>
-      </w:pPr>
-      <w:r>
-        <w:rPr>
-          <w:sz w:val="24"/>
-          <w:szCs w:val="24"/>
-          <w:lang w:val="es-419"/>
-        </w:rPr>
-        <w:t>-</w:t>
-      </w:r>
-      <w:proofErr w:type="spellStart"/>
-      <w:proofErr w:type="gramStart"/>
-      <w:r>
-        <w:rPr>
-          <w:sz w:val="24"/>
-          <w:szCs w:val="24"/>
-          <w:lang w:val="es-419"/>
-        </w:rPr>
-        <w:t>get</w:t>
-      </w:r>
-      <w:proofErr w:type="spellEnd"/>
-      <w:r>
-        <w:rPr>
-          <w:sz w:val="24"/>
-          <w:szCs w:val="24"/>
-          <w:lang w:val="es-419"/>
-        </w:rPr>
-        <w:t>(</w:t>
-      </w:r>
-      <w:proofErr w:type="spellStart"/>
-      <w:proofErr w:type="gramEnd"/>
-      <w:r>
-        <w:rPr>
-          <w:sz w:val="24"/>
-          <w:szCs w:val="24"/>
-          <w:lang w:val="es-419"/>
-        </w:rPr>
-        <w:t>int</w:t>
-      </w:r>
-      <w:proofErr w:type="spellEnd"/>
-      <w:r>
-        <w:rPr>
-          <w:sz w:val="24"/>
-          <w:szCs w:val="24"/>
-          <w:lang w:val="es-419"/>
-        </w:rPr>
-        <w:t xml:space="preserve"> f, </w:t>
-      </w:r>
-      <w:proofErr w:type="spellStart"/>
-      <w:r>
-        <w:rPr>
-          <w:sz w:val="24"/>
-          <w:szCs w:val="24"/>
-          <w:lang w:val="es-419"/>
-        </w:rPr>
-        <w:t>int</w:t>
-      </w:r>
-      <w:proofErr w:type="spellEnd"/>
-      <w:r>
-        <w:rPr>
-          <w:sz w:val="24"/>
-          <w:szCs w:val="24"/>
-          <w:lang w:val="es-419"/>
-        </w:rPr>
-        <w:t xml:space="preserve"> c)</w:t>
-      </w:r>
-    </w:p>
-    <w:p>
-      <w:pPr>
-        <w:spacing w:after="0"/>
-        <w:jc w:val="both"/>
-        <w:rPr>
-          <w:sz w:val="24"/>
-          <w:szCs w:val="24"/>
-          <w:lang w:val="es-419"/>
-        </w:rPr>
-      </w:pPr>
-      <w:r>
-        <w:rPr>
-          <w:sz w:val="24"/>
-          <w:szCs w:val="24"/>
-          <w:lang w:val="es-419"/>
-        </w:rPr>
-        <w:t xml:space="preserve">-ambos </w:t>
-      </w:r>
-      <w:proofErr w:type="spellStart"/>
-      <w:r>
-        <w:rPr>
-          <w:sz w:val="24"/>
-          <w:szCs w:val="24"/>
-          <w:lang w:val="es-419"/>
-        </w:rPr>
-        <w:t>equals</w:t>
-      </w:r>
-      <w:proofErr w:type="spellEnd"/>
+        <w:t>-dimension()</w:t>
+      </w:r>
+    </w:p>
+    <w:p>
+      <w:pPr>
+        <w:spacing w:after="0"/>
+        <w:jc w:val="both"/>
+        <w:rPr>
+          <w:sz w:val="24"/>
+          <w:szCs w:val="24"/>
+          <w:lang w:val="es-419"/>
+        </w:rPr>
+      </w:pPr>
+      <w:r>
+        <w:rPr>
+          <w:sz w:val="24"/>
+          <w:szCs w:val="24"/>
+          <w:lang w:val="es-419"/>
+        </w:rPr>
+        <w:t>-get(int f, int c)</w:t>
+      </w:r>
+    </w:p>
+    <w:p>
+      <w:pPr>
+        <w:spacing w:after="0"/>
+        <w:jc w:val="both"/>
+        <w:rPr>
+          <w:sz w:val="24"/>
+          <w:szCs w:val="24"/>
+          <w:lang w:val="es-419"/>
+        </w:rPr>
+      </w:pPr>
+      <w:r>
+        <w:rPr>
+          <w:sz w:val="24"/>
+          <w:szCs w:val="24"/>
+          <w:lang w:val="es-419"/>
+        </w:rPr>
+        <w:t>-ambos equals</w:t>
+      </w:r>
     </w:p>
     <w:p>
       <w:pPr>
@@ -2855,7 +2018,7 @@
     <w:p>
       <w:pPr>
         <w:spacing w:after="0"/>
-        <w:jc w:val="both"/>
+        <w:jc w:val="center"/>
         <w:rPr>
           <w:sz w:val="24"/>
           <w:szCs w:val="24"/>
@@ -2867,9 +2030,9 @@
           <w:noProof/>
         </w:rPr>
         <w:drawing>
-          <wp:inline distT="0" distB="0" distL="0" distR="0" wp14:anchorId="20006C9D" wp14:editId="5F2C6C46">
-            <wp:extent cx="4762500" cy="4705350"/>
-            <wp:effectExtent l="0" t="0" r="0" b="0"/>
+          <wp:inline distT="0" distB="0" distL="0" distR="0" wp14:anchorId="055AF35B" wp14:editId="54BBCD09">
+            <wp:extent cx="3581400" cy="3538423"/>
+            <wp:effectExtent l="0" t="0" r="0" b="5080"/>
             <wp:docPr id="3" name="Picture 3"/>
             <wp:cNvGraphicFramePr>
               <a:graphicFrameLocks xmlns:a="http://schemas.openxmlformats.org/drawingml/2006/main" noChangeAspect="1"/>
@@ -2890,7 +2053,7 @@
                   <pic:spPr>
                     <a:xfrm>
                       <a:off x="0" y="0"/>
-                      <a:ext cx="4762500" cy="4705350"/>
+                      <a:ext cx="3583781" cy="3540775"/>
                     </a:xfrm>
                     <a:prstGeom prst="rect">
                       <a:avLst/>
@@ -2902,24 +2065,1589 @@
           </wp:inline>
         </w:drawing>
       </w:r>
-      <w:bookmarkStart w:id="0" w:name="_GoBack"/>
-      <w:bookmarkEnd w:id="0"/>
-    </w:p>
-    <w:p>
-      <w:pPr>
-        <w:spacing w:after="0"/>
-        <w:jc w:val="both"/>
-        <w:rPr>
-          <w:sz w:val="24"/>
-          <w:szCs w:val="24"/>
-          <w:lang w:val="es-419"/>
-        </w:rPr>
-      </w:pPr>
-    </w:p>
-    <w:p>
-      <w:pPr>
-        <w:spacing w:after="0"/>
-        <w:jc w:val="both"/>
+    </w:p>
+    <w:p>
+      <w:pPr>
+        <w:spacing w:after="0"/>
+        <w:jc w:val="center"/>
+        <w:rPr>
+          <w:sz w:val="24"/>
+          <w:szCs w:val="24"/>
+          <w:lang w:val="es-419"/>
+        </w:rPr>
+      </w:pPr>
+    </w:p>
+    <w:p>
+      <w:pPr>
+        <w:spacing w:after="0"/>
+        <w:rPr>
+          <w:sz w:val="24"/>
+          <w:szCs w:val="24"/>
+          <w:lang w:val="es-419"/>
+        </w:rPr>
+      </w:pPr>
+    </w:p>
+    <w:p>
+      <w:pPr>
+        <w:spacing w:after="0"/>
+        <w:jc w:val="both"/>
+        <w:rPr>
+          <w:b/>
+          <w:bCs/>
+          <w:sz w:val="24"/>
+          <w:szCs w:val="24"/>
+          <w:lang w:val="es-419"/>
+        </w:rPr>
+      </w:pPr>
+      <w:r>
+        <w:rPr>
+          <w:b/>
+          <w:bCs/>
+          <w:sz w:val="24"/>
+          <w:szCs w:val="24"/>
+          <w:lang w:val="es-419"/>
+        </w:rPr>
+        <w:t>Desarrollando</w:t>
+      </w:r>
+    </w:p>
+    <w:p>
+      <w:pPr>
+        <w:spacing w:after="0"/>
+        <w:jc w:val="both"/>
+        <w:rPr>
+          <w:b/>
+          <w:bCs/>
+          <w:sz w:val="24"/>
+          <w:szCs w:val="24"/>
+          <w:lang w:val="es-419"/>
+        </w:rPr>
+      </w:pPr>
+      <w:r>
+        <w:rPr>
+          <w:b/>
+          <w:bCs/>
+          <w:sz w:val="24"/>
+          <w:szCs w:val="24"/>
+          <w:lang w:val="es-419"/>
+        </w:rPr>
+        <w:t>BDD - MDD</w:t>
+      </w:r>
+    </w:p>
+    <w:p>
+      <w:pPr>
+        <w:spacing w:after="0"/>
+        <w:jc w:val="both"/>
+        <w:rPr>
+          <w:sz w:val="24"/>
+          <w:szCs w:val="24"/>
+          <w:lang w:val="es-419"/>
+        </w:rPr>
+      </w:pPr>
+    </w:p>
+    <w:p>
+      <w:pPr>
+        <w:spacing w:after="0"/>
+        <w:jc w:val="both"/>
+        <w:rPr>
+          <w:sz w:val="24"/>
+          <w:szCs w:val="24"/>
+          <w:lang w:val="es-419"/>
+        </w:rPr>
+      </w:pPr>
+      <w:r>
+        <w:rPr>
+          <w:sz w:val="24"/>
+          <w:szCs w:val="24"/>
+          <w:lang w:val="es-419"/>
+        </w:rPr>
+        <w:t>Para desarrollar esta aplicación vamos a considerar los siguientes ciclos de desarrollo.</w:t>
+      </w:r>
+    </w:p>
+    <w:p>
+      <w:pPr>
+        <w:pStyle w:val="Prrafodelista"/>
+        <w:numPr>
+          <w:ilvl w:val="0"/>
+          <w:numId w:val="3"/>
+        </w:numPr>
+        <w:spacing w:after="0"/>
+        <w:jc w:val="both"/>
+        <w:rPr>
+          <w:sz w:val="24"/>
+          <w:szCs w:val="24"/>
+          <w:lang w:val="es-419"/>
+        </w:rPr>
+      </w:pPr>
+      <w:r>
+        <w:rPr>
+          <w:sz w:val="24"/>
+          <w:szCs w:val="24"/>
+          <w:lang w:val="es-419"/>
+        </w:rPr>
+        <w:t xml:space="preserve">Ciclo </w:t>
+      </w:r>
+      <w:r>
+        <w:rPr>
+          <w:sz w:val="24"/>
+          <w:szCs w:val="24"/>
+          <w:lang w:val="es-419"/>
+        </w:rPr>
+        <w:t>1:</w:t>
+      </w:r>
+      <w:r>
+        <w:rPr>
+          <w:sz w:val="24"/>
+          <w:szCs w:val="24"/>
+          <w:lang w:val="es-419"/>
+        </w:rPr>
+        <w:t xml:space="preserve"> Operaciones de pila: empile, desempile y consulte</w:t>
+      </w:r>
+    </w:p>
+    <w:p>
+      <w:pPr>
+        <w:pStyle w:val="Prrafodelista"/>
+        <w:numPr>
+          <w:ilvl w:val="0"/>
+          <w:numId w:val="3"/>
+        </w:numPr>
+        <w:spacing w:after="0"/>
+        <w:jc w:val="both"/>
+        <w:rPr>
+          <w:sz w:val="24"/>
+          <w:szCs w:val="24"/>
+          <w:lang w:val="es-419"/>
+        </w:rPr>
+      </w:pPr>
+      <w:r>
+        <w:rPr>
+          <w:sz w:val="24"/>
+          <w:szCs w:val="24"/>
+          <w:lang w:val="es-419"/>
+        </w:rPr>
+        <w:t xml:space="preserve">Ciclo </w:t>
+      </w:r>
+      <w:r>
+        <w:rPr>
+          <w:sz w:val="24"/>
+          <w:szCs w:val="24"/>
+          <w:lang w:val="es-419"/>
+        </w:rPr>
+        <w:t>2:</w:t>
+      </w:r>
+      <w:r>
+        <w:rPr>
+          <w:sz w:val="24"/>
+          <w:szCs w:val="24"/>
+          <w:lang w:val="es-419"/>
+        </w:rPr>
+        <w:t xml:space="preserve"> Operaciones entre matrices: sumar, restar y multiplicar (elemento a elemento y matricial)</w:t>
+      </w:r>
+    </w:p>
+    <w:p>
+      <w:pPr>
+        <w:pStyle w:val="Prrafodelista"/>
+        <w:numPr>
+          <w:ilvl w:val="0"/>
+          <w:numId w:val="3"/>
+        </w:numPr>
+        <w:spacing w:after="0"/>
+        <w:jc w:val="both"/>
+        <w:rPr>
+          <w:sz w:val="24"/>
+          <w:szCs w:val="24"/>
+          <w:lang w:val="es-419"/>
+        </w:rPr>
+      </w:pPr>
+      <w:r>
+        <w:rPr>
+          <w:sz w:val="24"/>
+          <w:szCs w:val="24"/>
+          <w:lang w:val="es-419"/>
+        </w:rPr>
+        <w:t xml:space="preserve">Ciclo </w:t>
+      </w:r>
+      <w:r>
+        <w:rPr>
+          <w:sz w:val="24"/>
+          <w:szCs w:val="24"/>
+          <w:lang w:val="es-419"/>
+        </w:rPr>
+        <w:t>3:</w:t>
+      </w:r>
+      <w:r>
+        <w:rPr>
+          <w:sz w:val="24"/>
+          <w:szCs w:val="24"/>
+          <w:lang w:val="es-419"/>
+        </w:rPr>
+        <w:t xml:space="preserve"> Operaciones de </w:t>
+      </w:r>
+      <w:r>
+        <w:rPr>
+          <w:sz w:val="24"/>
+          <w:szCs w:val="24"/>
+          <w:lang w:val="es-419"/>
+        </w:rPr>
+        <w:t>agregación</w:t>
+      </w:r>
+      <w:r>
+        <w:rPr>
+          <w:sz w:val="24"/>
+          <w:szCs w:val="24"/>
+          <w:lang w:val="es-419"/>
+        </w:rPr>
+        <w:t xml:space="preserve"> para matrices: suma, </w:t>
+      </w:r>
+      <w:r>
+        <w:rPr>
+          <w:sz w:val="24"/>
+          <w:szCs w:val="24"/>
+          <w:lang w:val="es-419"/>
+        </w:rPr>
+        <w:t>mínimo</w:t>
+      </w:r>
+      <w:r>
+        <w:rPr>
+          <w:sz w:val="24"/>
+          <w:szCs w:val="24"/>
+          <w:lang w:val="es-419"/>
+        </w:rPr>
+        <w:t>, máximo, promedio</w:t>
+      </w:r>
+    </w:p>
+    <w:p>
+      <w:pPr>
+        <w:pStyle w:val="Prrafodelista"/>
+        <w:numPr>
+          <w:ilvl w:val="0"/>
+          <w:numId w:val="3"/>
+        </w:numPr>
+        <w:spacing w:after="0"/>
+        <w:jc w:val="both"/>
+        <w:rPr>
+          <w:sz w:val="24"/>
+          <w:szCs w:val="24"/>
+          <w:lang w:val="es-419"/>
+        </w:rPr>
+      </w:pPr>
+      <w:r>
+        <w:rPr>
+          <w:sz w:val="24"/>
+          <w:szCs w:val="24"/>
+          <w:lang w:val="es-419"/>
+        </w:rPr>
+        <w:t xml:space="preserve">Ciclo </w:t>
+      </w:r>
+      <w:r>
+        <w:rPr>
+          <w:sz w:val="24"/>
+          <w:szCs w:val="24"/>
+          <w:lang w:val="es-419"/>
+        </w:rPr>
+        <w:t>4:</w:t>
+      </w:r>
+      <w:r>
+        <w:rPr>
+          <w:sz w:val="24"/>
+          <w:szCs w:val="24"/>
+          <w:lang w:val="es-419"/>
+        </w:rPr>
+        <w:t xml:space="preserve"> Operaciones de </w:t>
+      </w:r>
+      <w:r>
+        <w:rPr>
+          <w:sz w:val="24"/>
+          <w:szCs w:val="24"/>
+          <w:lang w:val="es-419"/>
+        </w:rPr>
+        <w:t>agregación</w:t>
+      </w:r>
+      <w:r>
+        <w:rPr>
+          <w:sz w:val="24"/>
+          <w:szCs w:val="24"/>
+          <w:lang w:val="es-419"/>
+        </w:rPr>
+        <w:t xml:space="preserve"> por columnas o filas: suma, </w:t>
+      </w:r>
+      <w:r>
+        <w:rPr>
+          <w:sz w:val="24"/>
+          <w:szCs w:val="24"/>
+          <w:lang w:val="es-419"/>
+        </w:rPr>
+        <w:t>mínimo</w:t>
+      </w:r>
+      <w:r>
+        <w:rPr>
+          <w:sz w:val="24"/>
+          <w:szCs w:val="24"/>
+          <w:lang w:val="es-419"/>
+        </w:rPr>
+        <w:t>, máximo,</w:t>
+      </w:r>
+      <w:r>
+        <w:rPr>
+          <w:sz w:val="24"/>
+          <w:szCs w:val="24"/>
+          <w:lang w:val="es-419"/>
+        </w:rPr>
+        <w:t xml:space="preserve"> </w:t>
+      </w:r>
+      <w:r>
+        <w:rPr>
+          <w:sz w:val="24"/>
+          <w:szCs w:val="24"/>
+          <w:lang w:val="es-419"/>
+        </w:rPr>
+        <w:t>promedio</w:t>
+      </w:r>
+    </w:p>
+    <w:p>
+      <w:pPr>
+        <w:pStyle w:val="Prrafodelista"/>
+        <w:numPr>
+          <w:ilvl w:val="0"/>
+          <w:numId w:val="3"/>
+        </w:numPr>
+        <w:spacing w:after="0"/>
+        <w:jc w:val="both"/>
+        <w:rPr>
+          <w:sz w:val="24"/>
+          <w:szCs w:val="24"/>
+          <w:lang w:val="es-419"/>
+        </w:rPr>
+      </w:pPr>
+      <w:r>
+        <w:rPr>
+          <w:sz w:val="24"/>
+          <w:szCs w:val="24"/>
+          <w:lang w:val="es-419"/>
+        </w:rPr>
+        <w:t xml:space="preserve">Ciclo </w:t>
+      </w:r>
+      <w:r>
+        <w:rPr>
+          <w:sz w:val="24"/>
+          <w:szCs w:val="24"/>
+          <w:lang w:val="es-419"/>
+        </w:rPr>
+        <w:t>5:</w:t>
+      </w:r>
+      <w:r>
+        <w:rPr>
+          <w:sz w:val="24"/>
+          <w:szCs w:val="24"/>
+          <w:lang w:val="es-419"/>
+        </w:rPr>
+        <w:t xml:space="preserve"> Proponga dos nuevas funcionalidades</w:t>
+      </w:r>
+    </w:p>
+    <w:p>
+      <w:pPr>
+        <w:spacing w:after="0"/>
+        <w:jc w:val="both"/>
+        <w:rPr>
+          <w:sz w:val="24"/>
+          <w:szCs w:val="24"/>
+          <w:lang w:val="es-419"/>
+        </w:rPr>
+      </w:pPr>
+    </w:p>
+    <w:p>
+      <w:pPr>
+        <w:spacing w:after="0"/>
+        <w:jc w:val="both"/>
+        <w:rPr>
+          <w:sz w:val="24"/>
+          <w:szCs w:val="24"/>
+          <w:lang w:val="es-419"/>
+        </w:rPr>
+      </w:pPr>
+      <w:r>
+        <w:rPr>
+          <w:sz w:val="24"/>
+          <w:szCs w:val="24"/>
+          <w:lang w:val="es-419"/>
+        </w:rPr>
+        <w:t>En cada mini-ciclo deben realizar los pasos definidos a continuación.</w:t>
+      </w:r>
+    </w:p>
+    <w:p>
+      <w:pPr>
+        <w:pStyle w:val="Prrafodelista"/>
+        <w:numPr>
+          <w:ilvl w:val="0"/>
+          <w:numId w:val="6"/>
+        </w:numPr>
+        <w:spacing w:after="0"/>
+        <w:jc w:val="both"/>
+        <w:rPr>
+          <w:sz w:val="24"/>
+          <w:szCs w:val="24"/>
+          <w:lang w:val="es-419"/>
+        </w:rPr>
+      </w:pPr>
+      <w:r>
+        <w:rPr>
+          <w:sz w:val="24"/>
+          <w:szCs w:val="24"/>
+          <w:lang w:val="es-419"/>
+        </w:rPr>
+        <w:t>Definir los métodos base de correspondientes al ciclo actual.</w:t>
+      </w:r>
+    </w:p>
+    <w:p>
+      <w:pPr>
+        <w:pStyle w:val="Prrafodelista"/>
+        <w:numPr>
+          <w:ilvl w:val="0"/>
+          <w:numId w:val="6"/>
+        </w:numPr>
+        <w:spacing w:after="0"/>
+        <w:jc w:val="both"/>
+        <w:rPr>
+          <w:sz w:val="24"/>
+          <w:szCs w:val="24"/>
+          <w:lang w:val="es-419"/>
+        </w:rPr>
+      </w:pPr>
+      <w:r>
+        <w:rPr>
+          <w:sz w:val="24"/>
+          <w:szCs w:val="24"/>
+          <w:lang w:val="es-419"/>
+        </w:rPr>
+        <w:t xml:space="preserve">Generar y programar los casos de prueba (piense en los </w:t>
+      </w:r>
+      <w:r>
+        <w:rPr>
+          <w:sz w:val="24"/>
+          <w:szCs w:val="24"/>
+          <w:lang w:val="es-419"/>
+        </w:rPr>
+        <w:t>debería</w:t>
+      </w:r>
+      <w:r>
+        <w:rPr>
+          <w:sz w:val="24"/>
+          <w:szCs w:val="24"/>
+          <w:lang w:val="es-419"/>
+        </w:rPr>
+        <w:t xml:space="preserve"> y los </w:t>
+      </w:r>
+      <w:r>
+        <w:rPr>
+          <w:sz w:val="24"/>
+          <w:szCs w:val="24"/>
+          <w:lang w:val="es-419"/>
+        </w:rPr>
+        <w:t>noDebería</w:t>
+      </w:r>
+      <w:r>
+        <w:rPr>
+          <w:sz w:val="24"/>
+          <w:szCs w:val="24"/>
+          <w:lang w:val="es-419"/>
+        </w:rPr>
+        <w:t>)</w:t>
+      </w:r>
+    </w:p>
+    <w:p>
+      <w:pPr>
+        <w:pStyle w:val="Prrafodelista"/>
+        <w:numPr>
+          <w:ilvl w:val="0"/>
+          <w:numId w:val="6"/>
+        </w:numPr>
+        <w:spacing w:after="0"/>
+        <w:jc w:val="both"/>
+        <w:rPr>
+          <w:sz w:val="24"/>
+          <w:szCs w:val="24"/>
+          <w:lang w:val="es-419"/>
+        </w:rPr>
+      </w:pPr>
+      <w:r>
+        <w:rPr>
+          <w:sz w:val="24"/>
+          <w:szCs w:val="24"/>
+          <w:lang w:val="es-419"/>
+        </w:rPr>
+        <w:t>Diseñar los métodos (use diagramas de secuencia. En astah, adicione el diagrama al método)</w:t>
+      </w:r>
+    </w:p>
+    <w:p>
+      <w:pPr>
+        <w:pStyle w:val="Prrafodelista"/>
+        <w:numPr>
+          <w:ilvl w:val="0"/>
+          <w:numId w:val="6"/>
+        </w:numPr>
+        <w:spacing w:after="0"/>
+        <w:jc w:val="both"/>
+        <w:rPr>
+          <w:sz w:val="24"/>
+          <w:szCs w:val="24"/>
+          <w:lang w:val="es-419"/>
+        </w:rPr>
+      </w:pPr>
+      <w:r>
+        <w:rPr>
+          <w:sz w:val="24"/>
+          <w:szCs w:val="24"/>
+          <w:lang w:val="es-419"/>
+        </w:rPr>
+        <w:t>Generar y programar los casos de prueba de los métodos de la solución (piense en todos los debería y en todos los noDebería) [OPCIONAL]</w:t>
+      </w:r>
+    </w:p>
+    <w:p>
+      <w:pPr>
+        <w:pStyle w:val="Prrafodelista"/>
+        <w:numPr>
+          <w:ilvl w:val="0"/>
+          <w:numId w:val="6"/>
+        </w:numPr>
+        <w:spacing w:after="0"/>
+        <w:jc w:val="both"/>
+        <w:rPr>
+          <w:sz w:val="24"/>
+          <w:szCs w:val="24"/>
+          <w:lang w:val="es-419"/>
+        </w:rPr>
+      </w:pPr>
+      <w:r>
+        <w:rPr>
+          <w:sz w:val="24"/>
+          <w:szCs w:val="24"/>
+          <w:lang w:val="es-419"/>
+        </w:rPr>
+        <w:t>Escribir el código correspondiente (no olvide la documentación)</w:t>
+      </w:r>
+    </w:p>
+    <w:p>
+      <w:pPr>
+        <w:pStyle w:val="Prrafodelista"/>
+        <w:numPr>
+          <w:ilvl w:val="0"/>
+          <w:numId w:val="6"/>
+        </w:numPr>
+        <w:spacing w:after="0"/>
+        <w:jc w:val="both"/>
+        <w:rPr>
+          <w:sz w:val="24"/>
+          <w:szCs w:val="24"/>
+          <w:lang w:val="es-419"/>
+        </w:rPr>
+      </w:pPr>
+      <w:r>
+        <w:rPr>
+          <w:sz w:val="24"/>
+          <w:szCs w:val="24"/>
+          <w:lang w:val="es-419"/>
+        </w:rPr>
+        <w:lastRenderedPageBreak/>
+        <w:t>Ejecutar las pruebas de unidad (vuelva a 3 (a veces a 2). si no están en</w:t>
+      </w:r>
+      <w:r>
+        <w:rPr>
+          <w:sz w:val="24"/>
+          <w:szCs w:val="24"/>
+          <w:lang w:val="es-419"/>
+        </w:rPr>
+        <w:t xml:space="preserve"> </w:t>
+      </w:r>
+      <w:r>
+        <w:rPr>
+          <w:sz w:val="24"/>
+          <w:szCs w:val="24"/>
+          <w:lang w:val="es-419"/>
+        </w:rPr>
+        <w:t>verde)</w:t>
+      </w:r>
+    </w:p>
+    <w:p>
+      <w:pPr>
+        <w:pStyle w:val="Prrafodelista"/>
+        <w:spacing w:after="0"/>
+        <w:jc w:val="both"/>
+        <w:rPr>
+          <w:sz w:val="24"/>
+          <w:szCs w:val="24"/>
+          <w:lang w:val="es-419"/>
+        </w:rPr>
+      </w:pPr>
+    </w:p>
+    <w:tbl>
+      <w:tblPr>
+        <w:tblStyle w:val="Tablaconcuadrcula"/>
+        <w:tblW w:w="0" w:type="auto"/>
+        <w:tblLook w:val="04A0" w:firstRow="1" w:lastRow="0" w:firstColumn="1" w:lastColumn="0" w:noHBand="0" w:noVBand="1"/>
+      </w:tblPr>
+      <w:tblGrid>
+        <w:gridCol w:w="1702"/>
+        <w:gridCol w:w="1933"/>
+        <w:gridCol w:w="2158"/>
+        <w:gridCol w:w="1730"/>
+        <w:gridCol w:w="1827"/>
+      </w:tblGrid>
+      <w:tr>
+        <w:tc>
+          <w:tcPr>
+            <w:tcW w:w="1870" w:type="dxa"/>
+          </w:tcPr>
+          <w:p>
+            <w:pPr>
+              <w:jc w:val="center"/>
+              <w:rPr>
+                <w:b/>
+                <w:sz w:val="32"/>
+                <w:szCs w:val="32"/>
+              </w:rPr>
+            </w:pPr>
+            <w:r>
+              <w:rPr>
+                <w:b/>
+                <w:sz w:val="32"/>
+                <w:szCs w:val="32"/>
+              </w:rPr>
+              <w:t>CICLO</w:t>
+            </w:r>
+          </w:p>
+        </w:tc>
+        <w:tc>
+          <w:tcPr>
+            <w:tcW w:w="1870" w:type="dxa"/>
+          </w:tcPr>
+          <w:p>
+            <w:pPr>
+              <w:jc w:val="center"/>
+              <w:rPr>
+                <w:b/>
+                <w:sz w:val="32"/>
+                <w:szCs w:val="32"/>
+              </w:rPr>
+            </w:pPr>
+            <w:r>
+              <w:rPr>
+                <w:b/>
+                <w:sz w:val="32"/>
+                <w:szCs w:val="32"/>
+              </w:rPr>
+              <w:t>CalMat</w:t>
+            </w:r>
+          </w:p>
+        </w:tc>
+        <w:tc>
+          <w:tcPr>
+            <w:tcW w:w="1870" w:type="dxa"/>
+          </w:tcPr>
+          <w:p>
+            <w:pPr>
+              <w:jc w:val="center"/>
+              <w:rPr>
+                <w:b/>
+                <w:sz w:val="32"/>
+                <w:szCs w:val="32"/>
+              </w:rPr>
+            </w:pPr>
+            <w:r>
+              <w:rPr>
+                <w:b/>
+                <w:sz w:val="32"/>
+                <w:szCs w:val="32"/>
+              </w:rPr>
+              <w:t>CalMatTest</w:t>
+            </w:r>
+          </w:p>
+        </w:tc>
+        <w:tc>
+          <w:tcPr>
+            <w:tcW w:w="1870" w:type="dxa"/>
+          </w:tcPr>
+          <w:p>
+            <w:pPr>
+              <w:jc w:val="center"/>
+              <w:rPr>
+                <w:b/>
+                <w:sz w:val="32"/>
+                <w:szCs w:val="32"/>
+              </w:rPr>
+            </w:pPr>
+            <w:r>
+              <w:rPr>
+                <w:b/>
+                <w:sz w:val="32"/>
+                <w:szCs w:val="32"/>
+              </w:rPr>
+              <w:t>Matriz</w:t>
+            </w:r>
+          </w:p>
+        </w:tc>
+        <w:tc>
+          <w:tcPr>
+            <w:tcW w:w="1870" w:type="dxa"/>
+          </w:tcPr>
+          <w:p>
+            <w:pPr>
+              <w:jc w:val="center"/>
+              <w:rPr>
+                <w:b/>
+                <w:sz w:val="32"/>
+                <w:szCs w:val="32"/>
+              </w:rPr>
+            </w:pPr>
+            <w:r>
+              <w:rPr>
+                <w:b/>
+                <w:sz w:val="32"/>
+                <w:szCs w:val="32"/>
+              </w:rPr>
+              <w:t>MatrizTest</w:t>
+            </w:r>
+          </w:p>
+        </w:tc>
+      </w:tr>
+      <w:tr>
+        <w:tc>
+          <w:tcPr>
+            <w:tcW w:w="1870" w:type="dxa"/>
+          </w:tcPr>
+          <w:p>
+            <w:pPr>
+              <w:jc w:val="center"/>
+              <w:rPr>
+                <w:b/>
+                <w:sz w:val="24"/>
+                <w:szCs w:val="24"/>
+              </w:rPr>
+            </w:pPr>
+            <w:r>
+              <w:rPr>
+                <w:b/>
+                <w:sz w:val="24"/>
+                <w:szCs w:val="24"/>
+              </w:rPr>
+              <w:t>1</w:t>
+            </w:r>
+          </w:p>
+        </w:tc>
+        <w:tc>
+          <w:tcPr>
+            <w:tcW w:w="1870" w:type="dxa"/>
+          </w:tcPr>
+          <w:p>
+            <w:pPr>
+              <w:jc w:val="center"/>
+              <w:rPr>
+                <w:bCs/>
+                <w:sz w:val="24"/>
+                <w:szCs w:val="24"/>
+              </w:rPr>
+            </w:pPr>
+            <w:r>
+              <w:rPr>
+                <w:bCs/>
+                <w:sz w:val="24"/>
+                <w:szCs w:val="24"/>
+              </w:rPr>
+              <w:t>Constructor</w:t>
+            </w:r>
+          </w:p>
+          <w:p>
+            <w:pPr>
+              <w:jc w:val="center"/>
+              <w:rPr>
+                <w:bCs/>
+                <w:sz w:val="24"/>
+                <w:szCs w:val="24"/>
+              </w:rPr>
+            </w:pPr>
+            <w:proofErr w:type="spellStart"/>
+            <w:r>
+              <w:rPr>
+                <w:bCs/>
+                <w:sz w:val="24"/>
+                <w:szCs w:val="24"/>
+              </w:rPr>
+              <w:t>consulte</w:t>
+            </w:r>
+            <w:proofErr w:type="spellEnd"/>
+            <w:r>
+              <w:rPr>
+                <w:bCs/>
+                <w:sz w:val="24"/>
+                <w:szCs w:val="24"/>
+              </w:rPr>
+              <w:t>()</w:t>
+            </w:r>
+          </w:p>
+          <w:p>
+            <w:pPr>
+              <w:jc w:val="center"/>
+              <w:rPr>
+                <w:bCs/>
+                <w:sz w:val="24"/>
+                <w:szCs w:val="24"/>
+              </w:rPr>
+            </w:pPr>
+            <w:proofErr w:type="spellStart"/>
+            <w:r>
+              <w:rPr>
+                <w:bCs/>
+                <w:sz w:val="24"/>
+                <w:szCs w:val="24"/>
+              </w:rPr>
+              <w:t>empile</w:t>
+            </w:r>
+            <w:proofErr w:type="spellEnd"/>
+            <w:r>
+              <w:rPr>
+                <w:bCs/>
+                <w:sz w:val="24"/>
+                <w:szCs w:val="24"/>
+              </w:rPr>
+              <w:t>(int[][])</w:t>
+            </w:r>
+          </w:p>
+          <w:p>
+            <w:pPr>
+              <w:jc w:val="center"/>
+              <w:rPr>
+                <w:bCs/>
+                <w:sz w:val="24"/>
+                <w:szCs w:val="24"/>
+              </w:rPr>
+            </w:pPr>
+            <w:proofErr w:type="spellStart"/>
+            <w:r>
+              <w:rPr>
+                <w:bCs/>
+                <w:sz w:val="24"/>
+                <w:szCs w:val="24"/>
+              </w:rPr>
+              <w:t>empile</w:t>
+            </w:r>
+            <w:proofErr w:type="spellEnd"/>
+            <w:r>
+              <w:rPr>
+                <w:bCs/>
+                <w:sz w:val="24"/>
+                <w:szCs w:val="24"/>
+              </w:rPr>
+              <w:t>(int[])</w:t>
+            </w:r>
+          </w:p>
+          <w:p>
+            <w:pPr>
+              <w:jc w:val="center"/>
+              <w:rPr>
+                <w:bCs/>
+                <w:sz w:val="24"/>
+                <w:szCs w:val="24"/>
+              </w:rPr>
+            </w:pPr>
+            <w:proofErr w:type="spellStart"/>
+            <w:r>
+              <w:rPr>
+                <w:bCs/>
+                <w:sz w:val="24"/>
+                <w:szCs w:val="24"/>
+              </w:rPr>
+              <w:t>empile</w:t>
+            </w:r>
+            <w:proofErr w:type="spellEnd"/>
+            <w:r>
+              <w:rPr>
+                <w:bCs/>
+                <w:sz w:val="24"/>
+                <w:szCs w:val="24"/>
+              </w:rPr>
+              <w:t>(</w:t>
+            </w:r>
+            <w:proofErr w:type="spellStart"/>
+            <w:r>
+              <w:rPr>
+                <w:bCs/>
+                <w:sz w:val="24"/>
+                <w:szCs w:val="24"/>
+              </w:rPr>
+              <w:t>int,int,int</w:t>
+            </w:r>
+            <w:proofErr w:type="spellEnd"/>
+            <w:r>
+              <w:rPr>
+                <w:bCs/>
+                <w:sz w:val="24"/>
+                <w:szCs w:val="24"/>
+              </w:rPr>
+              <w:t>)</w:t>
+            </w:r>
+          </w:p>
+          <w:p>
+            <w:pPr>
+              <w:jc w:val="center"/>
+              <w:rPr>
+                <w:bCs/>
+                <w:sz w:val="24"/>
+                <w:szCs w:val="24"/>
+              </w:rPr>
+            </w:pPr>
+            <w:proofErr w:type="spellStart"/>
+            <w:r>
+              <w:rPr>
+                <w:bCs/>
+                <w:sz w:val="24"/>
+                <w:szCs w:val="24"/>
+              </w:rPr>
+              <w:t>empile</w:t>
+            </w:r>
+            <w:proofErr w:type="spellEnd"/>
+            <w:r>
+              <w:rPr>
+                <w:bCs/>
+                <w:sz w:val="24"/>
+                <w:szCs w:val="24"/>
+              </w:rPr>
+              <w:t>(int)</w:t>
+            </w:r>
+          </w:p>
+          <w:p>
+            <w:pPr>
+              <w:jc w:val="center"/>
+              <w:rPr>
+                <w:bCs/>
+                <w:sz w:val="24"/>
+                <w:szCs w:val="24"/>
+              </w:rPr>
+            </w:pPr>
+            <w:proofErr w:type="spellStart"/>
+            <w:r>
+              <w:rPr>
+                <w:bCs/>
+                <w:sz w:val="24"/>
+                <w:szCs w:val="24"/>
+              </w:rPr>
+              <w:t>desempile</w:t>
+            </w:r>
+            <w:proofErr w:type="spellEnd"/>
+            <w:r>
+              <w:rPr>
+                <w:bCs/>
+                <w:sz w:val="24"/>
+                <w:szCs w:val="24"/>
+              </w:rPr>
+              <w:t>()</w:t>
+            </w:r>
+          </w:p>
+        </w:tc>
+        <w:tc>
+          <w:tcPr>
+            <w:tcW w:w="1870" w:type="dxa"/>
+          </w:tcPr>
+          <w:p>
+            <w:pPr>
+              <w:jc w:val="center"/>
+              <w:rPr>
+                <w:bCs/>
+                <w:sz w:val="24"/>
+                <w:szCs w:val="24"/>
+              </w:rPr>
+            </w:pPr>
+            <w:proofErr w:type="spellStart"/>
+            <w:r>
+              <w:rPr>
+                <w:bCs/>
+                <w:sz w:val="24"/>
+                <w:szCs w:val="24"/>
+              </w:rPr>
+              <w:t>S</w:t>
+            </w:r>
+            <w:r>
+              <w:rPr>
+                <w:bCs/>
+                <w:sz w:val="24"/>
+                <w:szCs w:val="24"/>
+              </w:rPr>
+              <w:t>houldCreate</w:t>
+            </w:r>
+            <w:proofErr w:type="spellEnd"/>
+            <w:r>
+              <w:rPr>
+                <w:bCs/>
+                <w:sz w:val="24"/>
+                <w:szCs w:val="24"/>
+              </w:rPr>
+              <w:t>()</w:t>
+            </w:r>
+          </w:p>
+          <w:p>
+            <w:pPr>
+              <w:jc w:val="center"/>
+              <w:rPr>
+                <w:bCs/>
+                <w:sz w:val="24"/>
+                <w:szCs w:val="24"/>
+              </w:rPr>
+            </w:pPr>
+            <w:proofErr w:type="spellStart"/>
+            <w:r>
+              <w:rPr>
+                <w:bCs/>
+                <w:sz w:val="24"/>
+                <w:szCs w:val="24"/>
+              </w:rPr>
+              <w:t>shouldQuery</w:t>
+            </w:r>
+            <w:proofErr w:type="spellEnd"/>
+            <w:r>
+              <w:rPr>
+                <w:bCs/>
+                <w:sz w:val="24"/>
+                <w:szCs w:val="24"/>
+              </w:rPr>
+              <w:t>()</w:t>
+            </w:r>
+          </w:p>
+          <w:p>
+            <w:pPr>
+              <w:jc w:val="center"/>
+              <w:rPr>
+                <w:bCs/>
+                <w:sz w:val="24"/>
+                <w:szCs w:val="24"/>
+              </w:rPr>
+            </w:pPr>
+            <w:proofErr w:type="spellStart"/>
+            <w:r>
+              <w:rPr>
+                <w:bCs/>
+                <w:sz w:val="24"/>
+                <w:szCs w:val="24"/>
+              </w:rPr>
+              <w:t>shouldNotQuery</w:t>
+            </w:r>
+            <w:proofErr w:type="spellEnd"/>
+            <w:r>
+              <w:rPr>
+                <w:bCs/>
+                <w:sz w:val="24"/>
+                <w:szCs w:val="24"/>
+              </w:rPr>
+              <w:t>()</w:t>
+            </w:r>
+          </w:p>
+          <w:p>
+            <w:pPr>
+              <w:jc w:val="center"/>
+              <w:rPr>
+                <w:bCs/>
+                <w:sz w:val="24"/>
+                <w:szCs w:val="24"/>
+              </w:rPr>
+            </w:pPr>
+            <w:proofErr w:type="spellStart"/>
+            <w:r>
+              <w:rPr>
+                <w:bCs/>
+                <w:sz w:val="24"/>
+                <w:szCs w:val="24"/>
+              </w:rPr>
+              <w:t>shouldStack</w:t>
+            </w:r>
+            <w:proofErr w:type="spellEnd"/>
+            <w:r>
+              <w:rPr>
+                <w:bCs/>
+                <w:sz w:val="24"/>
+                <w:szCs w:val="24"/>
+              </w:rPr>
+              <w:t xml:space="preserve"> </w:t>
+            </w:r>
+            <w:r>
+              <w:rPr>
+                <w:bCs/>
+                <w:sz w:val="24"/>
+                <w:szCs w:val="24"/>
+              </w:rPr>
+              <w:t>()</w:t>
+            </w:r>
+          </w:p>
+          <w:p>
+            <w:pPr>
+              <w:jc w:val="center"/>
+              <w:rPr>
+                <w:bCs/>
+                <w:sz w:val="24"/>
+                <w:szCs w:val="24"/>
+              </w:rPr>
+            </w:pPr>
+            <w:proofErr w:type="spellStart"/>
+            <w:r>
+              <w:rPr>
+                <w:bCs/>
+                <w:sz w:val="24"/>
+                <w:szCs w:val="24"/>
+              </w:rPr>
+              <w:t>shouldNotStack</w:t>
+            </w:r>
+            <w:proofErr w:type="spellEnd"/>
+            <w:r>
+              <w:rPr>
+                <w:bCs/>
+                <w:sz w:val="24"/>
+                <w:szCs w:val="24"/>
+              </w:rPr>
+              <w:t>()</w:t>
+            </w:r>
+          </w:p>
+          <w:p>
+            <w:pPr>
+              <w:jc w:val="center"/>
+              <w:rPr>
+                <w:bCs/>
+                <w:sz w:val="24"/>
+                <w:szCs w:val="24"/>
+              </w:rPr>
+            </w:pPr>
+            <w:proofErr w:type="spellStart"/>
+            <w:r>
+              <w:rPr>
+                <w:bCs/>
+                <w:sz w:val="24"/>
+                <w:szCs w:val="24"/>
+              </w:rPr>
+              <w:t>shouldUnstack</w:t>
+            </w:r>
+            <w:proofErr w:type="spellEnd"/>
+            <w:r>
+              <w:rPr>
+                <w:bCs/>
+                <w:sz w:val="24"/>
+                <w:szCs w:val="24"/>
+              </w:rPr>
+              <w:t>()</w:t>
+            </w:r>
+          </w:p>
+          <w:p>
+            <w:pPr>
+              <w:jc w:val="center"/>
+              <w:rPr>
+                <w:bCs/>
+                <w:sz w:val="24"/>
+                <w:szCs w:val="24"/>
+              </w:rPr>
+            </w:pPr>
+            <w:proofErr w:type="spellStart"/>
+            <w:r>
+              <w:rPr>
+                <w:bCs/>
+                <w:sz w:val="24"/>
+                <w:szCs w:val="24"/>
+              </w:rPr>
+              <w:t>shouldNotUnstack</w:t>
+            </w:r>
+            <w:proofErr w:type="spellEnd"/>
+            <w:r>
+              <w:rPr>
+                <w:bCs/>
+                <w:sz w:val="24"/>
+                <w:szCs w:val="24"/>
+              </w:rPr>
+              <w:t>()</w:t>
+            </w:r>
+          </w:p>
+        </w:tc>
+        <w:tc>
+          <w:tcPr>
+            <w:tcW w:w="1870" w:type="dxa"/>
+          </w:tcPr>
+          <w:p>
+            <w:pPr>
+              <w:jc w:val="center"/>
+              <w:rPr>
+                <w:bCs/>
+                <w:sz w:val="24"/>
+                <w:szCs w:val="24"/>
+              </w:rPr>
+            </w:pPr>
+            <w:proofErr w:type="spellStart"/>
+            <w:r>
+              <w:rPr>
+                <w:bCs/>
+                <w:sz w:val="24"/>
+                <w:szCs w:val="24"/>
+              </w:rPr>
+              <w:t>toString</w:t>
+            </w:r>
+            <w:proofErr w:type="spellEnd"/>
+            <w:r>
+              <w:rPr>
+                <w:bCs/>
+                <w:sz w:val="24"/>
+                <w:szCs w:val="24"/>
+              </w:rPr>
+              <w:t>()</w:t>
+            </w:r>
+          </w:p>
+        </w:tc>
+        <w:tc>
+          <w:tcPr>
+            <w:tcW w:w="1870" w:type="dxa"/>
+          </w:tcPr>
+          <w:p>
+            <w:pPr>
+              <w:jc w:val="center"/>
+              <w:rPr>
+                <w:bCs/>
+                <w:sz w:val="24"/>
+                <w:szCs w:val="24"/>
+              </w:rPr>
+            </w:pPr>
+            <w:proofErr w:type="spellStart"/>
+            <w:r>
+              <w:rPr>
+                <w:bCs/>
+                <w:sz w:val="24"/>
+                <w:szCs w:val="24"/>
+              </w:rPr>
+              <w:t>shouldQuery</w:t>
+            </w:r>
+            <w:proofErr w:type="spellEnd"/>
+            <w:r>
+              <w:rPr>
+                <w:bCs/>
+                <w:sz w:val="24"/>
+                <w:szCs w:val="24"/>
+              </w:rPr>
+              <w:t>()</w:t>
+            </w:r>
+          </w:p>
+        </w:tc>
+      </w:tr>
+      <w:tr>
+        <w:tc>
+          <w:tcPr>
+            <w:tcW w:w="1870" w:type="dxa"/>
+          </w:tcPr>
+          <w:p>
+            <w:pPr>
+              <w:jc w:val="center"/>
+              <w:rPr>
+                <w:b/>
+                <w:sz w:val="24"/>
+                <w:szCs w:val="24"/>
+              </w:rPr>
+            </w:pPr>
+            <w:r>
+              <w:rPr>
+                <w:b/>
+                <w:sz w:val="24"/>
+                <w:szCs w:val="24"/>
+              </w:rPr>
+              <w:t>2</w:t>
+            </w:r>
+          </w:p>
+        </w:tc>
+        <w:tc>
+          <w:tcPr>
+            <w:tcW w:w="1870" w:type="dxa"/>
+          </w:tcPr>
+          <w:p>
+            <w:pPr>
+              <w:jc w:val="center"/>
+              <w:rPr>
+                <w:bCs/>
+                <w:sz w:val="24"/>
+                <w:szCs w:val="24"/>
+              </w:rPr>
+            </w:pPr>
+            <w:bookmarkStart w:id="0" w:name="_GoBack"/>
+            <w:bookmarkEnd w:id="0"/>
+          </w:p>
+        </w:tc>
+        <w:tc>
+          <w:tcPr>
+            <w:tcW w:w="1870" w:type="dxa"/>
+          </w:tcPr>
+          <w:p>
+            <w:pPr>
+              <w:jc w:val="center"/>
+              <w:rPr>
+                <w:bCs/>
+                <w:sz w:val="24"/>
+                <w:szCs w:val="24"/>
+              </w:rPr>
+            </w:pPr>
+          </w:p>
+        </w:tc>
+        <w:tc>
+          <w:tcPr>
+            <w:tcW w:w="1870" w:type="dxa"/>
+          </w:tcPr>
+          <w:p>
+            <w:pPr>
+              <w:jc w:val="center"/>
+              <w:rPr>
+                <w:bCs/>
+                <w:sz w:val="24"/>
+                <w:szCs w:val="24"/>
+              </w:rPr>
+            </w:pPr>
+          </w:p>
+        </w:tc>
+        <w:tc>
+          <w:tcPr>
+            <w:tcW w:w="1870" w:type="dxa"/>
+          </w:tcPr>
+          <w:p>
+            <w:pPr>
+              <w:jc w:val="center"/>
+              <w:rPr>
+                <w:bCs/>
+                <w:sz w:val="24"/>
+                <w:szCs w:val="24"/>
+              </w:rPr>
+            </w:pPr>
+          </w:p>
+        </w:tc>
+      </w:tr>
+      <w:tr>
+        <w:tc>
+          <w:tcPr>
+            <w:tcW w:w="1870" w:type="dxa"/>
+          </w:tcPr>
+          <w:p>
+            <w:pPr>
+              <w:jc w:val="center"/>
+              <w:rPr>
+                <w:b/>
+                <w:sz w:val="24"/>
+                <w:szCs w:val="24"/>
+              </w:rPr>
+            </w:pPr>
+          </w:p>
+        </w:tc>
+        <w:tc>
+          <w:tcPr>
+            <w:tcW w:w="1870" w:type="dxa"/>
+          </w:tcPr>
+          <w:p>
+            <w:pPr>
+              <w:jc w:val="center"/>
+              <w:rPr>
+                <w:bCs/>
+                <w:sz w:val="24"/>
+                <w:szCs w:val="24"/>
+              </w:rPr>
+            </w:pPr>
+          </w:p>
+        </w:tc>
+        <w:tc>
+          <w:tcPr>
+            <w:tcW w:w="1870" w:type="dxa"/>
+          </w:tcPr>
+          <w:p>
+            <w:pPr>
+              <w:jc w:val="center"/>
+              <w:rPr>
+                <w:bCs/>
+                <w:sz w:val="24"/>
+                <w:szCs w:val="24"/>
+              </w:rPr>
+            </w:pPr>
+          </w:p>
+        </w:tc>
+        <w:tc>
+          <w:tcPr>
+            <w:tcW w:w="1870" w:type="dxa"/>
+          </w:tcPr>
+          <w:p>
+            <w:pPr>
+              <w:jc w:val="center"/>
+              <w:rPr>
+                <w:bCs/>
+                <w:sz w:val="24"/>
+                <w:szCs w:val="24"/>
+              </w:rPr>
+            </w:pPr>
+          </w:p>
+        </w:tc>
+        <w:tc>
+          <w:tcPr>
+            <w:tcW w:w="1870" w:type="dxa"/>
+          </w:tcPr>
+          <w:p>
+            <w:pPr>
+              <w:jc w:val="center"/>
+              <w:rPr>
+                <w:bCs/>
+                <w:sz w:val="24"/>
+                <w:szCs w:val="24"/>
+              </w:rPr>
+            </w:pPr>
+          </w:p>
+        </w:tc>
+      </w:tr>
+      <w:tr>
+        <w:tc>
+          <w:tcPr>
+            <w:tcW w:w="1870" w:type="dxa"/>
+          </w:tcPr>
+          <w:p>
+            <w:pPr>
+              <w:jc w:val="center"/>
+              <w:rPr>
+                <w:b/>
+                <w:sz w:val="24"/>
+                <w:szCs w:val="24"/>
+              </w:rPr>
+            </w:pPr>
+          </w:p>
+        </w:tc>
+        <w:tc>
+          <w:tcPr>
+            <w:tcW w:w="1870" w:type="dxa"/>
+          </w:tcPr>
+          <w:p>
+            <w:pPr>
+              <w:jc w:val="center"/>
+              <w:rPr>
+                <w:bCs/>
+                <w:sz w:val="24"/>
+                <w:szCs w:val="24"/>
+              </w:rPr>
+            </w:pPr>
+          </w:p>
+        </w:tc>
+        <w:tc>
+          <w:tcPr>
+            <w:tcW w:w="1870" w:type="dxa"/>
+          </w:tcPr>
+          <w:p>
+            <w:pPr>
+              <w:jc w:val="center"/>
+              <w:rPr>
+                <w:bCs/>
+                <w:sz w:val="24"/>
+                <w:szCs w:val="24"/>
+              </w:rPr>
+            </w:pPr>
+          </w:p>
+        </w:tc>
+        <w:tc>
+          <w:tcPr>
+            <w:tcW w:w="1870" w:type="dxa"/>
+          </w:tcPr>
+          <w:p>
+            <w:pPr>
+              <w:jc w:val="center"/>
+              <w:rPr>
+                <w:bCs/>
+                <w:sz w:val="24"/>
+                <w:szCs w:val="24"/>
+              </w:rPr>
+            </w:pPr>
+          </w:p>
+        </w:tc>
+        <w:tc>
+          <w:tcPr>
+            <w:tcW w:w="1870" w:type="dxa"/>
+          </w:tcPr>
+          <w:p>
+            <w:pPr>
+              <w:jc w:val="center"/>
+              <w:rPr>
+                <w:bCs/>
+                <w:sz w:val="24"/>
+                <w:szCs w:val="24"/>
+              </w:rPr>
+            </w:pPr>
+          </w:p>
+        </w:tc>
+      </w:tr>
+      <w:tr>
+        <w:tc>
+          <w:tcPr>
+            <w:tcW w:w="1870" w:type="dxa"/>
+          </w:tcPr>
+          <w:p>
+            <w:pPr>
+              <w:jc w:val="center"/>
+              <w:rPr>
+                <w:b/>
+                <w:sz w:val="24"/>
+                <w:szCs w:val="24"/>
+              </w:rPr>
+            </w:pPr>
+          </w:p>
+        </w:tc>
+        <w:tc>
+          <w:tcPr>
+            <w:tcW w:w="1870" w:type="dxa"/>
+          </w:tcPr>
+          <w:p>
+            <w:pPr>
+              <w:jc w:val="center"/>
+              <w:rPr>
+                <w:bCs/>
+                <w:sz w:val="24"/>
+                <w:szCs w:val="24"/>
+              </w:rPr>
+            </w:pPr>
+          </w:p>
+        </w:tc>
+        <w:tc>
+          <w:tcPr>
+            <w:tcW w:w="1870" w:type="dxa"/>
+          </w:tcPr>
+          <w:p>
+            <w:pPr>
+              <w:jc w:val="center"/>
+              <w:rPr>
+                <w:bCs/>
+                <w:sz w:val="24"/>
+                <w:szCs w:val="24"/>
+              </w:rPr>
+            </w:pPr>
+          </w:p>
+        </w:tc>
+        <w:tc>
+          <w:tcPr>
+            <w:tcW w:w="1870" w:type="dxa"/>
+          </w:tcPr>
+          <w:p>
+            <w:pPr>
+              <w:jc w:val="center"/>
+              <w:rPr>
+                <w:bCs/>
+                <w:sz w:val="24"/>
+                <w:szCs w:val="24"/>
+              </w:rPr>
+            </w:pPr>
+          </w:p>
+        </w:tc>
+        <w:tc>
+          <w:tcPr>
+            <w:tcW w:w="1870" w:type="dxa"/>
+          </w:tcPr>
+          <w:p>
+            <w:pPr>
+              <w:jc w:val="center"/>
+              <w:rPr>
+                <w:bCs/>
+                <w:sz w:val="24"/>
+                <w:szCs w:val="24"/>
+              </w:rPr>
+            </w:pPr>
+          </w:p>
+        </w:tc>
+      </w:tr>
+    </w:tbl>
+    <w:p>
+      <w:pPr>
+        <w:spacing w:after="0"/>
+        <w:jc w:val="center"/>
         <w:rPr>
           <w:b/>
           <w:sz w:val="24"/>
@@ -2940,6 +3668,519 @@
 <file path=word/numbering.xml><?xml version="1.0" encoding="utf-8"?>
 <w:numbering xmlns:wpc="http://schemas.microsoft.com/office/word/2010/wordprocessingCanvas" xmlns:cx="http://schemas.microsoft.com/office/drawing/2014/chartex" xmlns:cx1="http://schemas.microsoft.com/office/drawing/2015/9/8/chartex" xmlns:cx2="http://schemas.microsoft.com/office/drawing/2015/10/21/chartex" xmlns:cx3="http://schemas.microsoft.com/office/drawing/2016/5/9/chartex" xmlns:cx4="http://schemas.microsoft.com/office/drawing/2016/5/10/chartex" xmlns:cx5="http://schemas.microsoft.com/office/drawing/2016/5/11/chartex" xmlns:cx6="http://schemas.microsoft.com/office/drawing/2016/5/12/chartex" xmlns:cx7="http://schemas.microsoft.com/office/drawing/2016/5/13/chartex" xmlns:cx8="http://schemas.microsoft.com/office/drawing/2016/5/14/chartex" xmlns:mc="http://schemas.openxmlformats.org/markup-compatibility/2006" xmlns:aink="http://schemas.microsoft.com/office/drawing/2016/ink" xmlns:am3d="http://schemas.microsoft.com/office/drawing/2017/model3d" xmlns:o="urn:schemas-microsoft-com:office:office" xmlns:r="http://schemas.openxmlformats.org/officeDocument/2006/relationships" xmlns:m="http://schemas.openxmlformats.org/officeDocument/2006/math" xmlns:v="urn:schemas-microsoft-com:vml" xmlns:wp14="http://schemas.microsoft.com/office/word/2010/wordprocessingDrawing" xmlns:wp="http://schemas.openxmlformats.org/drawingml/2006/wordprocessingDrawing" xmlns:w10="urn:schemas-microsoft-com:office:word" xmlns:w="http://schemas.openxmlformats.org/wordprocessingml/2006/main" xmlns:w14="http://schemas.microsoft.com/office/word/2010/wordml" xmlns:w15="http://schemas.microsoft.com/office/word/2012/wordml" xmlns:w16cid="http://schemas.microsoft.com/office/word/2016/wordml/cid" xmlns:w16se="http://schemas.microsoft.com/office/word/2015/wordml/symex" xmlns:wpg="http://schemas.microsoft.com/office/word/2010/wordprocessingGroup" xmlns:wpi="http://schemas.microsoft.com/office/word/2010/wordprocessingInk" xmlns:wne="http://schemas.microsoft.com/office/word/2006/wordml" xmlns:wps="http://schemas.microsoft.com/office/word/2010/wordprocessingShape" mc:Ignorable="w14 w15 w16se w16cid wp14">
   <w:abstractNum w:abstractNumId="0" w15:restartNumberingAfterBreak="0">
+    <w:nsid w:val="15EF2B12"/>
+    <w:multiLevelType w:val="hybridMultilevel"/>
+    <w:tmpl w:val="8C0C263A"/>
+    <w:lvl w:ilvl="0" w:tplc="240A0001">
+      <w:start w:val="1"/>
+      <w:numFmt w:val="bullet"/>
+      <w:lvlText w:val=""/>
+      <w:lvlJc w:val="left"/>
+      <w:pPr>
+        <w:ind w:left="720" w:hanging="360"/>
+      </w:pPr>
+      <w:rPr>
+        <w:rFonts w:ascii="Symbol" w:hAnsi="Symbol" w:hint="default"/>
+      </w:rPr>
+    </w:lvl>
+    <w:lvl w:ilvl="1" w:tplc="240A0003" w:tentative="1">
+      <w:start w:val="1"/>
+      <w:numFmt w:val="bullet"/>
+      <w:lvlText w:val="o"/>
+      <w:lvlJc w:val="left"/>
+      <w:pPr>
+        <w:ind w:left="1440" w:hanging="360"/>
+      </w:pPr>
+      <w:rPr>
+        <w:rFonts w:ascii="Courier New" w:hAnsi="Courier New" w:cs="Courier New" w:hint="default"/>
+      </w:rPr>
+    </w:lvl>
+    <w:lvl w:ilvl="2" w:tplc="240A0005" w:tentative="1">
+      <w:start w:val="1"/>
+      <w:numFmt w:val="bullet"/>
+      <w:lvlText w:val=""/>
+      <w:lvlJc w:val="left"/>
+      <w:pPr>
+        <w:ind w:left="2160" w:hanging="360"/>
+      </w:pPr>
+      <w:rPr>
+        <w:rFonts w:ascii="Wingdings" w:hAnsi="Wingdings" w:hint="default"/>
+      </w:rPr>
+    </w:lvl>
+    <w:lvl w:ilvl="3" w:tplc="240A0001" w:tentative="1">
+      <w:start w:val="1"/>
+      <w:numFmt w:val="bullet"/>
+      <w:lvlText w:val=""/>
+      <w:lvlJc w:val="left"/>
+      <w:pPr>
+        <w:ind w:left="2880" w:hanging="360"/>
+      </w:pPr>
+      <w:rPr>
+        <w:rFonts w:ascii="Symbol" w:hAnsi="Symbol" w:hint="default"/>
+      </w:rPr>
+    </w:lvl>
+    <w:lvl w:ilvl="4" w:tplc="240A0003" w:tentative="1">
+      <w:start w:val="1"/>
+      <w:numFmt w:val="bullet"/>
+      <w:lvlText w:val="o"/>
+      <w:lvlJc w:val="left"/>
+      <w:pPr>
+        <w:ind w:left="3600" w:hanging="360"/>
+      </w:pPr>
+      <w:rPr>
+        <w:rFonts w:ascii="Courier New" w:hAnsi="Courier New" w:cs="Courier New" w:hint="default"/>
+      </w:rPr>
+    </w:lvl>
+    <w:lvl w:ilvl="5" w:tplc="240A0005" w:tentative="1">
+      <w:start w:val="1"/>
+      <w:numFmt w:val="bullet"/>
+      <w:lvlText w:val=""/>
+      <w:lvlJc w:val="left"/>
+      <w:pPr>
+        <w:ind w:left="4320" w:hanging="360"/>
+      </w:pPr>
+      <w:rPr>
+        <w:rFonts w:ascii="Wingdings" w:hAnsi="Wingdings" w:hint="default"/>
+      </w:rPr>
+    </w:lvl>
+    <w:lvl w:ilvl="6" w:tplc="240A0001" w:tentative="1">
+      <w:start w:val="1"/>
+      <w:numFmt w:val="bullet"/>
+      <w:lvlText w:val=""/>
+      <w:lvlJc w:val="left"/>
+      <w:pPr>
+        <w:ind w:left="5040" w:hanging="360"/>
+      </w:pPr>
+      <w:rPr>
+        <w:rFonts w:ascii="Symbol" w:hAnsi="Symbol" w:hint="default"/>
+      </w:rPr>
+    </w:lvl>
+    <w:lvl w:ilvl="7" w:tplc="240A0003" w:tentative="1">
+      <w:start w:val="1"/>
+      <w:numFmt w:val="bullet"/>
+      <w:lvlText w:val="o"/>
+      <w:lvlJc w:val="left"/>
+      <w:pPr>
+        <w:ind w:left="5760" w:hanging="360"/>
+      </w:pPr>
+      <w:rPr>
+        <w:rFonts w:ascii="Courier New" w:hAnsi="Courier New" w:cs="Courier New" w:hint="default"/>
+      </w:rPr>
+    </w:lvl>
+    <w:lvl w:ilvl="8" w:tplc="240A0005" w:tentative="1">
+      <w:start w:val="1"/>
+      <w:numFmt w:val="bullet"/>
+      <w:lvlText w:val=""/>
+      <w:lvlJc w:val="left"/>
+      <w:pPr>
+        <w:ind w:left="6480" w:hanging="360"/>
+      </w:pPr>
+      <w:rPr>
+        <w:rFonts w:ascii="Wingdings" w:hAnsi="Wingdings" w:hint="default"/>
+      </w:rPr>
+    </w:lvl>
+  </w:abstractNum>
+  <w:abstractNum w:abstractNumId="1" w15:restartNumberingAfterBreak="0">
+    <w:nsid w:val="1B787405"/>
+    <w:multiLevelType w:val="hybridMultilevel"/>
+    <w:tmpl w:val="0F3A9D88"/>
+    <w:lvl w:ilvl="0" w:tplc="8390C256">
+      <w:start w:val="1"/>
+      <w:numFmt w:val="bullet"/>
+      <w:lvlText w:val="-"/>
+      <w:lvlJc w:val="left"/>
+      <w:pPr>
+        <w:ind w:left="720" w:hanging="360"/>
+      </w:pPr>
+      <w:rPr>
+        <w:rFonts w:ascii="Calibri" w:eastAsiaTheme="minorHAnsi" w:hAnsi="Calibri" w:cs="Calibri" w:hint="default"/>
+      </w:rPr>
+    </w:lvl>
+    <w:lvl w:ilvl="1" w:tplc="240A0003" w:tentative="1">
+      <w:start w:val="1"/>
+      <w:numFmt w:val="bullet"/>
+      <w:lvlText w:val="o"/>
+      <w:lvlJc w:val="left"/>
+      <w:pPr>
+        <w:ind w:left="1440" w:hanging="360"/>
+      </w:pPr>
+      <w:rPr>
+        <w:rFonts w:ascii="Courier New" w:hAnsi="Courier New" w:cs="Courier New" w:hint="default"/>
+      </w:rPr>
+    </w:lvl>
+    <w:lvl w:ilvl="2" w:tplc="240A0005" w:tentative="1">
+      <w:start w:val="1"/>
+      <w:numFmt w:val="bullet"/>
+      <w:lvlText w:val=""/>
+      <w:lvlJc w:val="left"/>
+      <w:pPr>
+        <w:ind w:left="2160" w:hanging="360"/>
+      </w:pPr>
+      <w:rPr>
+        <w:rFonts w:ascii="Wingdings" w:hAnsi="Wingdings" w:hint="default"/>
+      </w:rPr>
+    </w:lvl>
+    <w:lvl w:ilvl="3" w:tplc="240A0001" w:tentative="1">
+      <w:start w:val="1"/>
+      <w:numFmt w:val="bullet"/>
+      <w:lvlText w:val=""/>
+      <w:lvlJc w:val="left"/>
+      <w:pPr>
+        <w:ind w:left="2880" w:hanging="360"/>
+      </w:pPr>
+      <w:rPr>
+        <w:rFonts w:ascii="Symbol" w:hAnsi="Symbol" w:hint="default"/>
+      </w:rPr>
+    </w:lvl>
+    <w:lvl w:ilvl="4" w:tplc="240A0003" w:tentative="1">
+      <w:start w:val="1"/>
+      <w:numFmt w:val="bullet"/>
+      <w:lvlText w:val="o"/>
+      <w:lvlJc w:val="left"/>
+      <w:pPr>
+        <w:ind w:left="3600" w:hanging="360"/>
+      </w:pPr>
+      <w:rPr>
+        <w:rFonts w:ascii="Courier New" w:hAnsi="Courier New" w:cs="Courier New" w:hint="default"/>
+      </w:rPr>
+    </w:lvl>
+    <w:lvl w:ilvl="5" w:tplc="240A0005" w:tentative="1">
+      <w:start w:val="1"/>
+      <w:numFmt w:val="bullet"/>
+      <w:lvlText w:val=""/>
+      <w:lvlJc w:val="left"/>
+      <w:pPr>
+        <w:ind w:left="4320" w:hanging="360"/>
+      </w:pPr>
+      <w:rPr>
+        <w:rFonts w:ascii="Wingdings" w:hAnsi="Wingdings" w:hint="default"/>
+      </w:rPr>
+    </w:lvl>
+    <w:lvl w:ilvl="6" w:tplc="240A0001" w:tentative="1">
+      <w:start w:val="1"/>
+      <w:numFmt w:val="bullet"/>
+      <w:lvlText w:val=""/>
+      <w:lvlJc w:val="left"/>
+      <w:pPr>
+        <w:ind w:left="5040" w:hanging="360"/>
+      </w:pPr>
+      <w:rPr>
+        <w:rFonts w:ascii="Symbol" w:hAnsi="Symbol" w:hint="default"/>
+      </w:rPr>
+    </w:lvl>
+    <w:lvl w:ilvl="7" w:tplc="240A0003" w:tentative="1">
+      <w:start w:val="1"/>
+      <w:numFmt w:val="bullet"/>
+      <w:lvlText w:val="o"/>
+      <w:lvlJc w:val="left"/>
+      <w:pPr>
+        <w:ind w:left="5760" w:hanging="360"/>
+      </w:pPr>
+      <w:rPr>
+        <w:rFonts w:ascii="Courier New" w:hAnsi="Courier New" w:cs="Courier New" w:hint="default"/>
+      </w:rPr>
+    </w:lvl>
+    <w:lvl w:ilvl="8" w:tplc="240A0005" w:tentative="1">
+      <w:start w:val="1"/>
+      <w:numFmt w:val="bullet"/>
+      <w:lvlText w:val=""/>
+      <w:lvlJc w:val="left"/>
+      <w:pPr>
+        <w:ind w:left="6480" w:hanging="360"/>
+      </w:pPr>
+      <w:rPr>
+        <w:rFonts w:ascii="Wingdings" w:hAnsi="Wingdings" w:hint="default"/>
+      </w:rPr>
+    </w:lvl>
+  </w:abstractNum>
+  <w:abstractNum w:abstractNumId="2" w15:restartNumberingAfterBreak="0">
+    <w:nsid w:val="27C27A10"/>
+    <w:multiLevelType w:val="hybridMultilevel"/>
+    <w:tmpl w:val="055033B2"/>
+    <w:lvl w:ilvl="0" w:tplc="240A000F">
+      <w:start w:val="1"/>
+      <w:numFmt w:val="decimal"/>
+      <w:lvlText w:val="%1."/>
+      <w:lvlJc w:val="left"/>
+      <w:pPr>
+        <w:ind w:left="720" w:hanging="360"/>
+      </w:pPr>
+      <w:rPr>
+        <w:rFonts w:hint="default"/>
+      </w:rPr>
+    </w:lvl>
+    <w:lvl w:ilvl="1" w:tplc="240A0019" w:tentative="1">
+      <w:start w:val="1"/>
+      <w:numFmt w:val="lowerLetter"/>
+      <w:lvlText w:val="%2."/>
+      <w:lvlJc w:val="left"/>
+      <w:pPr>
+        <w:ind w:left="1440" w:hanging="360"/>
+      </w:pPr>
+    </w:lvl>
+    <w:lvl w:ilvl="2" w:tplc="240A001B" w:tentative="1">
+      <w:start w:val="1"/>
+      <w:numFmt w:val="lowerRoman"/>
+      <w:lvlText w:val="%3."/>
+      <w:lvlJc w:val="right"/>
+      <w:pPr>
+        <w:ind w:left="2160" w:hanging="180"/>
+      </w:pPr>
+    </w:lvl>
+    <w:lvl w:ilvl="3" w:tplc="240A000F" w:tentative="1">
+      <w:start w:val="1"/>
+      <w:numFmt w:val="decimal"/>
+      <w:lvlText w:val="%4."/>
+      <w:lvlJc w:val="left"/>
+      <w:pPr>
+        <w:ind w:left="2880" w:hanging="360"/>
+      </w:pPr>
+    </w:lvl>
+    <w:lvl w:ilvl="4" w:tplc="240A0019" w:tentative="1">
+      <w:start w:val="1"/>
+      <w:numFmt w:val="lowerLetter"/>
+      <w:lvlText w:val="%5."/>
+      <w:lvlJc w:val="left"/>
+      <w:pPr>
+        <w:ind w:left="3600" w:hanging="360"/>
+      </w:pPr>
+    </w:lvl>
+    <w:lvl w:ilvl="5" w:tplc="240A001B" w:tentative="1">
+      <w:start w:val="1"/>
+      <w:numFmt w:val="lowerRoman"/>
+      <w:lvlText w:val="%6."/>
+      <w:lvlJc w:val="right"/>
+      <w:pPr>
+        <w:ind w:left="4320" w:hanging="180"/>
+      </w:pPr>
+    </w:lvl>
+    <w:lvl w:ilvl="6" w:tplc="240A000F" w:tentative="1">
+      <w:start w:val="1"/>
+      <w:numFmt w:val="decimal"/>
+      <w:lvlText w:val="%7."/>
+      <w:lvlJc w:val="left"/>
+      <w:pPr>
+        <w:ind w:left="5040" w:hanging="360"/>
+      </w:pPr>
+    </w:lvl>
+    <w:lvl w:ilvl="7" w:tplc="240A0019" w:tentative="1">
+      <w:start w:val="1"/>
+      <w:numFmt w:val="lowerLetter"/>
+      <w:lvlText w:val="%8."/>
+      <w:lvlJc w:val="left"/>
+      <w:pPr>
+        <w:ind w:left="5760" w:hanging="360"/>
+      </w:pPr>
+    </w:lvl>
+    <w:lvl w:ilvl="8" w:tplc="240A001B" w:tentative="1">
+      <w:start w:val="1"/>
+      <w:numFmt w:val="lowerRoman"/>
+      <w:lvlText w:val="%9."/>
+      <w:lvlJc w:val="right"/>
+      <w:pPr>
+        <w:ind w:left="6480" w:hanging="180"/>
+      </w:pPr>
+    </w:lvl>
+  </w:abstractNum>
+  <w:abstractNum w:abstractNumId="3" w15:restartNumberingAfterBreak="0">
+    <w:nsid w:val="31F8215F"/>
+    <w:multiLevelType w:val="hybridMultilevel"/>
+    <w:tmpl w:val="282434B6"/>
+    <w:lvl w:ilvl="0" w:tplc="9398B188">
+      <w:numFmt w:val="bullet"/>
+      <w:lvlText w:val="-"/>
+      <w:lvlJc w:val="left"/>
+      <w:pPr>
+        <w:ind w:left="720" w:hanging="360"/>
+      </w:pPr>
+      <w:rPr>
+        <w:rFonts w:ascii="Calibri" w:eastAsiaTheme="minorHAnsi" w:hAnsi="Calibri" w:cs="Calibri" w:hint="default"/>
+      </w:rPr>
+    </w:lvl>
+    <w:lvl w:ilvl="1" w:tplc="240A0003" w:tentative="1">
+      <w:start w:val="1"/>
+      <w:numFmt w:val="bullet"/>
+      <w:lvlText w:val="o"/>
+      <w:lvlJc w:val="left"/>
+      <w:pPr>
+        <w:ind w:left="1440" w:hanging="360"/>
+      </w:pPr>
+      <w:rPr>
+        <w:rFonts w:ascii="Courier New" w:hAnsi="Courier New" w:cs="Courier New" w:hint="default"/>
+      </w:rPr>
+    </w:lvl>
+    <w:lvl w:ilvl="2" w:tplc="240A0005" w:tentative="1">
+      <w:start w:val="1"/>
+      <w:numFmt w:val="bullet"/>
+      <w:lvlText w:val=""/>
+      <w:lvlJc w:val="left"/>
+      <w:pPr>
+        <w:ind w:left="2160" w:hanging="360"/>
+      </w:pPr>
+      <w:rPr>
+        <w:rFonts w:ascii="Wingdings" w:hAnsi="Wingdings" w:hint="default"/>
+      </w:rPr>
+    </w:lvl>
+    <w:lvl w:ilvl="3" w:tplc="240A0001" w:tentative="1">
+      <w:start w:val="1"/>
+      <w:numFmt w:val="bullet"/>
+      <w:lvlText w:val=""/>
+      <w:lvlJc w:val="left"/>
+      <w:pPr>
+        <w:ind w:left="2880" w:hanging="360"/>
+      </w:pPr>
+      <w:rPr>
+        <w:rFonts w:ascii="Symbol" w:hAnsi="Symbol" w:hint="default"/>
+      </w:rPr>
+    </w:lvl>
+    <w:lvl w:ilvl="4" w:tplc="240A0003" w:tentative="1">
+      <w:start w:val="1"/>
+      <w:numFmt w:val="bullet"/>
+      <w:lvlText w:val="o"/>
+      <w:lvlJc w:val="left"/>
+      <w:pPr>
+        <w:ind w:left="3600" w:hanging="360"/>
+      </w:pPr>
+      <w:rPr>
+        <w:rFonts w:ascii="Courier New" w:hAnsi="Courier New" w:cs="Courier New" w:hint="default"/>
+      </w:rPr>
+    </w:lvl>
+    <w:lvl w:ilvl="5" w:tplc="240A0005" w:tentative="1">
+      <w:start w:val="1"/>
+      <w:numFmt w:val="bullet"/>
+      <w:lvlText w:val=""/>
+      <w:lvlJc w:val="left"/>
+      <w:pPr>
+        <w:ind w:left="4320" w:hanging="360"/>
+      </w:pPr>
+      <w:rPr>
+        <w:rFonts w:ascii="Wingdings" w:hAnsi="Wingdings" w:hint="default"/>
+      </w:rPr>
+    </w:lvl>
+    <w:lvl w:ilvl="6" w:tplc="240A0001" w:tentative="1">
+      <w:start w:val="1"/>
+      <w:numFmt w:val="bullet"/>
+      <w:lvlText w:val=""/>
+      <w:lvlJc w:val="left"/>
+      <w:pPr>
+        <w:ind w:left="5040" w:hanging="360"/>
+      </w:pPr>
+      <w:rPr>
+        <w:rFonts w:ascii="Symbol" w:hAnsi="Symbol" w:hint="default"/>
+      </w:rPr>
+    </w:lvl>
+    <w:lvl w:ilvl="7" w:tplc="240A0003" w:tentative="1">
+      <w:start w:val="1"/>
+      <w:numFmt w:val="bullet"/>
+      <w:lvlText w:val="o"/>
+      <w:lvlJc w:val="left"/>
+      <w:pPr>
+        <w:ind w:left="5760" w:hanging="360"/>
+      </w:pPr>
+      <w:rPr>
+        <w:rFonts w:ascii="Courier New" w:hAnsi="Courier New" w:cs="Courier New" w:hint="default"/>
+      </w:rPr>
+    </w:lvl>
+    <w:lvl w:ilvl="8" w:tplc="240A0005" w:tentative="1">
+      <w:start w:val="1"/>
+      <w:numFmt w:val="bullet"/>
+      <w:lvlText w:val=""/>
+      <w:lvlJc w:val="left"/>
+      <w:pPr>
+        <w:ind w:left="6480" w:hanging="360"/>
+      </w:pPr>
+      <w:rPr>
+        <w:rFonts w:ascii="Wingdings" w:hAnsi="Wingdings" w:hint="default"/>
+      </w:rPr>
+    </w:lvl>
+  </w:abstractNum>
+  <w:abstractNum w:abstractNumId="4" w15:restartNumberingAfterBreak="0">
+    <w:nsid w:val="4CA80F77"/>
+    <w:multiLevelType w:val="hybridMultilevel"/>
+    <w:tmpl w:val="D916A70A"/>
+    <w:lvl w:ilvl="0" w:tplc="240A000F">
+      <w:start w:val="1"/>
+      <w:numFmt w:val="decimal"/>
+      <w:lvlText w:val="%1."/>
+      <w:lvlJc w:val="left"/>
+      <w:pPr>
+        <w:ind w:left="720" w:hanging="360"/>
+      </w:pPr>
+    </w:lvl>
+    <w:lvl w:ilvl="1" w:tplc="240A0019" w:tentative="1">
+      <w:start w:val="1"/>
+      <w:numFmt w:val="lowerLetter"/>
+      <w:lvlText w:val="%2."/>
+      <w:lvlJc w:val="left"/>
+      <w:pPr>
+        <w:ind w:left="1440" w:hanging="360"/>
+      </w:pPr>
+    </w:lvl>
+    <w:lvl w:ilvl="2" w:tplc="240A001B" w:tentative="1">
+      <w:start w:val="1"/>
+      <w:numFmt w:val="lowerRoman"/>
+      <w:lvlText w:val="%3."/>
+      <w:lvlJc w:val="right"/>
+      <w:pPr>
+        <w:ind w:left="2160" w:hanging="180"/>
+      </w:pPr>
+    </w:lvl>
+    <w:lvl w:ilvl="3" w:tplc="240A000F" w:tentative="1">
+      <w:start w:val="1"/>
+      <w:numFmt w:val="decimal"/>
+      <w:lvlText w:val="%4."/>
+      <w:lvlJc w:val="left"/>
+      <w:pPr>
+        <w:ind w:left="2880" w:hanging="360"/>
+      </w:pPr>
+    </w:lvl>
+    <w:lvl w:ilvl="4" w:tplc="240A0019" w:tentative="1">
+      <w:start w:val="1"/>
+      <w:numFmt w:val="lowerLetter"/>
+      <w:lvlText w:val="%5."/>
+      <w:lvlJc w:val="left"/>
+      <w:pPr>
+        <w:ind w:left="3600" w:hanging="360"/>
+      </w:pPr>
+    </w:lvl>
+    <w:lvl w:ilvl="5" w:tplc="240A001B" w:tentative="1">
+      <w:start w:val="1"/>
+      <w:numFmt w:val="lowerRoman"/>
+      <w:lvlText w:val="%6."/>
+      <w:lvlJc w:val="right"/>
+      <w:pPr>
+        <w:ind w:left="4320" w:hanging="180"/>
+      </w:pPr>
+    </w:lvl>
+    <w:lvl w:ilvl="6" w:tplc="240A000F" w:tentative="1">
+      <w:start w:val="1"/>
+      <w:numFmt w:val="decimal"/>
+      <w:lvlText w:val="%7."/>
+      <w:lvlJc w:val="left"/>
+      <w:pPr>
+        <w:ind w:left="5040" w:hanging="360"/>
+      </w:pPr>
+    </w:lvl>
+    <w:lvl w:ilvl="7" w:tplc="240A0019" w:tentative="1">
+      <w:start w:val="1"/>
+      <w:numFmt w:val="lowerLetter"/>
+      <w:lvlText w:val="%8."/>
+      <w:lvlJc w:val="left"/>
+      <w:pPr>
+        <w:ind w:left="5760" w:hanging="360"/>
+      </w:pPr>
+    </w:lvl>
+    <w:lvl w:ilvl="8" w:tplc="240A001B" w:tentative="1">
+      <w:start w:val="1"/>
+      <w:numFmt w:val="lowerRoman"/>
+      <w:lvlText w:val="%9."/>
+      <w:lvlJc w:val="right"/>
+      <w:pPr>
+        <w:ind w:left="6480" w:hanging="180"/>
+      </w:pPr>
+    </w:lvl>
+  </w:abstractNum>
+  <w:abstractNum w:abstractNumId="5" w15:restartNumberingAfterBreak="0">
     <w:nsid w:val="57663A56"/>
     <w:multiLevelType w:val="hybridMultilevel"/>
     <w:tmpl w:val="07DE44FE"/>
@@ -3052,7 +4293,7 @@
       </w:rPr>
     </w:lvl>
   </w:abstractNum>
-  <w:abstractNum w:abstractNumId="1" w15:restartNumberingAfterBreak="0">
+  <w:abstractNum w:abstractNumId="6" w15:restartNumberingAfterBreak="0">
     <w:nsid w:val="591A7A72"/>
     <w:multiLevelType w:val="hybridMultilevel"/>
     <w:tmpl w:val="9766D3DA"/>
@@ -3166,10 +4407,25 @@
     </w:lvl>
   </w:abstractNum>
   <w:num w:numId="1">
-    <w:abstractNumId w:val="1"/>
+    <w:abstractNumId w:val="6"/>
   </w:num>
   <w:num w:numId="2">
+    <w:abstractNumId w:val="5"/>
+  </w:num>
+  <w:num w:numId="3">
     <w:abstractNumId w:val="0"/>
+  </w:num>
+  <w:num w:numId="4">
+    <w:abstractNumId w:val="3"/>
+  </w:num>
+  <w:num w:numId="5">
+    <w:abstractNumId w:val="4"/>
+  </w:num>
+  <w:num w:numId="6">
+    <w:abstractNumId w:val="2"/>
+  </w:num>
+  <w:num w:numId="7">
+    <w:abstractNumId w:val="1"/>
   </w:num>
 </w:numbering>
 </file>
@@ -3191,7 +4447,7 @@
       </w:pPr>
     </w:pPrDefault>
   </w:docDefaults>
-  <w:latentStyles w:defLockedState="0" w:defUIPriority="99" w:defSemiHidden="0" w:defUnhideWhenUsed="0" w:defQFormat="0" w:count="375">
+  <w:latentStyles w:defLockedState="0" w:defUIPriority="99" w:defSemiHidden="0" w:defUnhideWhenUsed="0" w:defQFormat="0" w:count="377">
     <w:lsdException w:name="Normal" w:uiPriority="0" w:qFormat="1"/>
     <w:lsdException w:name="heading 1" w:uiPriority="9" w:qFormat="1"/>
     <w:lsdException w:name="heading 2" w:semiHidden="1" w:uiPriority="9" w:unhideWhenUsed="1" w:qFormat="1"/>
@@ -3567,18 +4823,20 @@
     <w:lsdException w:name="Smart Hyperlink" w:semiHidden="1" w:unhideWhenUsed="1"/>
     <w:lsdException w:name="Hashtag" w:semiHidden="1" w:unhideWhenUsed="1"/>
     <w:lsdException w:name="Unresolved Mention" w:semiHidden="1" w:unhideWhenUsed="1"/>
+    <w:lsdException w:name="Smart Link" w:semiHidden="1" w:unhideWhenUsed="1"/>
+    <w:lsdException w:name="Smart Link Error" w:semiHidden="1" w:unhideWhenUsed="1"/>
   </w:latentStyles>
   <w:style w:type="paragraph" w:default="1" w:styleId="Normal">
     <w:name w:val="Normal"/>
     <w:qFormat/>
   </w:style>
-  <w:style w:type="character" w:default="1" w:styleId="DefaultParagraphFont">
+  <w:style w:type="character" w:default="1" w:styleId="Fuentedeprrafopredeter">
     <w:name w:val="Default Paragraph Font"/>
     <w:uiPriority w:val="1"/>
     <w:semiHidden/>
     <w:unhideWhenUsed/>
   </w:style>
-  <w:style w:type="table" w:default="1" w:styleId="TableNormal">
+  <w:style w:type="table" w:default="1" w:styleId="Tablanormal">
     <w:name w:val="Normal Table"/>
     <w:uiPriority w:val="99"/>
     <w:semiHidden/>
@@ -3593,13 +4851,13 @@
       </w:tblCellMar>
     </w:tblPr>
   </w:style>
-  <w:style w:type="numbering" w:default="1" w:styleId="NoList">
+  <w:style w:type="numbering" w:default="1" w:styleId="Sinlista">
     <w:name w:val="No List"/>
     <w:uiPriority w:val="99"/>
     <w:semiHidden/>
     <w:unhideWhenUsed/>
   </w:style>
-  <w:style w:type="paragraph" w:styleId="ListParagraph">
+  <w:style w:type="paragraph" w:styleId="Prrafodelista">
     <w:name w:val="List Paragraph"/>
     <w:basedOn w:val="Normal"/>
     <w:uiPriority w:val="34"/>
@@ -3609,6 +4867,25 @@
       <w:ind w:left="720"/>
       <w:contextualSpacing/>
     </w:pPr>
+  </w:style>
+  <w:style w:type="table" w:styleId="Tablaconcuadrcula">
+    <w:name w:val="Table Grid"/>
+    <w:basedOn w:val="Tablanormal"/>
+    <w:uiPriority w:val="39"/>
+    <w:rsid w:val="005F3924"/>
+    <w:pPr>
+      <w:spacing w:after="0" w:line="240" w:lineRule="auto"/>
+    </w:pPr>
+    <w:tblPr>
+      <w:tblBorders>
+        <w:top w:val="single" w:sz="4" w:space="0" w:color="auto"/>
+        <w:left w:val="single" w:sz="4" w:space="0" w:color="auto"/>
+        <w:bottom w:val="single" w:sz="4" w:space="0" w:color="auto"/>
+        <w:right w:val="single" w:sz="4" w:space="0" w:color="auto"/>
+        <w:insideH w:val="single" w:sz="4" w:space="0" w:color="auto"/>
+        <w:insideV w:val="single" w:sz="4" w:space="0" w:color="auto"/>
+      </w:tblBorders>
+    </w:tblPr>
   </w:style>
 </w:styles>
 </file>

</xml_diff>

<commit_message>
lab02 CalMat cycle 3 finished
</commit_message>
<xml_diff>
--- a/Laboratorios/lab02/Lab02.docx
+++ b/Laboratorios/lab02/Lab02.docx
@@ -165,7 +165,43 @@
           <w:szCs w:val="24"/>
           <w:lang w:val="es-419"/>
         </w:rPr>
-        <w:t xml:space="preserve"> El proyecto BlueJ “calMat” contiene una construcción parcial del sistema. Revisen el</w:t>
+        <w:t xml:space="preserve"> El proyecto </w:t>
+      </w:r>
+      <w:proofErr w:type="spellStart"/>
+      <w:r>
+        <w:rPr>
+          <w:sz w:val="24"/>
+          <w:szCs w:val="24"/>
+          <w:lang w:val="es-419"/>
+        </w:rPr>
+        <w:t>BlueJ</w:t>
+      </w:r>
+      <w:proofErr w:type="spellEnd"/>
+      <w:r>
+        <w:rPr>
+          <w:sz w:val="24"/>
+          <w:szCs w:val="24"/>
+          <w:lang w:val="es-419"/>
+        </w:rPr>
+        <w:t xml:space="preserve"> “</w:t>
+      </w:r>
+      <w:proofErr w:type="spellStart"/>
+      <w:r>
+        <w:rPr>
+          <w:sz w:val="24"/>
+          <w:szCs w:val="24"/>
+          <w:lang w:val="es-419"/>
+        </w:rPr>
+        <w:t>calMat</w:t>
+      </w:r>
+      <w:proofErr w:type="spellEnd"/>
+      <w:r>
+        <w:rPr>
+          <w:sz w:val="24"/>
+          <w:szCs w:val="24"/>
+          <w:lang w:val="es-419"/>
+        </w:rPr>
+        <w:t>” contiene una construcción parcial del sistema. Revisen el</w:t>
       </w:r>
       <w:r>
         <w:rPr>
@@ -226,6 +262,7 @@
         </w:rPr>
         <w:t>“</w:t>
       </w:r>
+      <w:proofErr w:type="spellStart"/>
       <w:r>
         <w:rPr>
           <w:sz w:val="24"/>
@@ -234,6 +271,7 @@
         </w:rPr>
         <w:t>doc</w:t>
       </w:r>
+      <w:proofErr w:type="spellEnd"/>
       <w:r>
         <w:rPr>
           <w:sz w:val="24"/>
@@ -248,7 +286,25 @@
           <w:szCs w:val="24"/>
           <w:lang w:val="es-419"/>
         </w:rPr>
-        <w:t xml:space="preserve"> con documentos, el ejecutable de BlueJ, archivos Java que representan clases de Java y un documento README.</w:t>
+        <w:t xml:space="preserve"> con documentos, el ejecutable de </w:t>
+      </w:r>
+      <w:proofErr w:type="spellStart"/>
+      <w:r>
+        <w:rPr>
+          <w:sz w:val="24"/>
+          <w:szCs w:val="24"/>
+          <w:lang w:val="es-419"/>
+        </w:rPr>
+        <w:t>BlueJ</w:t>
+      </w:r>
+      <w:proofErr w:type="spellEnd"/>
+      <w:r>
+        <w:rPr>
+          <w:sz w:val="24"/>
+          <w:szCs w:val="24"/>
+          <w:lang w:val="es-419"/>
+        </w:rPr>
+        <w:t>, archivos Java que representan clases de Java y un documento README.</w:t>
       </w:r>
     </w:p>
     <w:p>
@@ -276,8 +332,18 @@
           <w:szCs w:val="24"/>
           <w:lang w:val="es-419"/>
         </w:rPr>
-        <w:t xml:space="preserve"> Exploren el proyecto en BlueJ</w:t>
-      </w:r>
+        <w:t xml:space="preserve"> Exploren el proyecto en </w:t>
+      </w:r>
+      <w:proofErr w:type="spellStart"/>
+      <w:r>
+        <w:rPr>
+          <w:sz w:val="24"/>
+          <w:szCs w:val="24"/>
+          <w:lang w:val="es-419"/>
+        </w:rPr>
+        <w:t>BlueJ</w:t>
+      </w:r>
+      <w:proofErr w:type="spellEnd"/>
     </w:p>
     <w:p>
       <w:pPr>
@@ -532,7 +598,25 @@
           <w:szCs w:val="24"/>
           <w:lang w:val="es-419"/>
         </w:rPr>
-        <w:t>En CalMat muestra todos los métodos, pero nada está documentado, hace falta toda la información.</w:t>
+        <w:t xml:space="preserve">En </w:t>
+      </w:r>
+      <w:proofErr w:type="spellStart"/>
+      <w:r>
+        <w:rPr>
+          <w:sz w:val="24"/>
+          <w:szCs w:val="24"/>
+          <w:lang w:val="es-419"/>
+        </w:rPr>
+        <w:t>CalMat</w:t>
+      </w:r>
+      <w:proofErr w:type="spellEnd"/>
+      <w:r>
+        <w:rPr>
+          <w:sz w:val="24"/>
+          <w:szCs w:val="24"/>
+          <w:lang w:val="es-419"/>
+        </w:rPr>
+        <w:t xml:space="preserve"> muestra todos los métodos, pero nada está documentado, hace falta toda la información.</w:t>
       </w:r>
     </w:p>
     <w:p>
@@ -776,7 +860,25 @@
           <w:szCs w:val="24"/>
           <w:lang w:val="es-419"/>
         </w:rPr>
-        <w:t xml:space="preserve"> Genere el diagrama de clases correspondiente a CalMat con todos sus elementos. (No</w:t>
+        <w:t xml:space="preserve"> Genere el diagrama de clases correspondiente a </w:t>
+      </w:r>
+      <w:proofErr w:type="spellStart"/>
+      <w:r>
+        <w:rPr>
+          <w:sz w:val="24"/>
+          <w:szCs w:val="24"/>
+          <w:lang w:val="es-419"/>
+        </w:rPr>
+        <w:t>CalMat</w:t>
+      </w:r>
+      <w:proofErr w:type="spellEnd"/>
+      <w:r>
+        <w:rPr>
+          <w:sz w:val="24"/>
+          <w:szCs w:val="24"/>
+          <w:lang w:val="es-419"/>
+        </w:rPr>
+        <w:t xml:space="preserve"> con todos sus elementos. (No</w:t>
       </w:r>
       <w:r>
         <w:rPr>
@@ -811,8 +913,18 @@
           <w:szCs w:val="24"/>
           <w:lang w:val="es-419"/>
         </w:rPr>
-        <w:t>En el archivo .astah</w:t>
-      </w:r>
+        <w:t>En el archivo .</w:t>
+      </w:r>
+      <w:proofErr w:type="spellStart"/>
+      <w:r>
+        <w:rPr>
+          <w:sz w:val="24"/>
+          <w:szCs w:val="24"/>
+          <w:lang w:val="es-419"/>
+        </w:rPr>
+        <w:t>astah</w:t>
+      </w:r>
+      <w:proofErr w:type="spellEnd"/>
     </w:p>
     <w:p>
       <w:pPr>
@@ -885,23 +997,149 @@
           <w:szCs w:val="24"/>
           <w:lang w:val="es-419"/>
         </w:rPr>
-        <w:t>Tiene un Stack, y los arreglos int[].</w:t>
-      </w:r>
-      <w:r>
-        <w:rPr>
-          <w:sz w:val="24"/>
-          <w:szCs w:val="24"/>
-          <w:lang w:val="es-419"/>
-        </w:rPr>
-        <w:t xml:space="preserve"> Un Stack representa una colección ultimo en entrar es el primero en </w:t>
-      </w:r>
-      <w:r>
-        <w:rPr>
-          <w:sz w:val="24"/>
-          <w:szCs w:val="24"/>
-          <w:lang w:val="es-419"/>
-        </w:rPr>
-        <w:t>salir, en donde los objetos están “apilados”. Un arreglo int[] es una colección de objetos de tipo int organizados en posiciones. Se diferencian en la forma como se usan, mientras que el Stack es dinámico y el otro arreglo no.</w:t>
+        <w:t xml:space="preserve">Tiene un </w:t>
+      </w:r>
+      <w:proofErr w:type="spellStart"/>
+      <w:r>
+        <w:rPr>
+          <w:sz w:val="24"/>
+          <w:szCs w:val="24"/>
+          <w:lang w:val="es-419"/>
+        </w:rPr>
+        <w:t>Stack</w:t>
+      </w:r>
+      <w:proofErr w:type="spellEnd"/>
+      <w:r>
+        <w:rPr>
+          <w:sz w:val="24"/>
+          <w:szCs w:val="24"/>
+          <w:lang w:val="es-419"/>
+        </w:rPr>
+        <w:t xml:space="preserve">, y los arreglos </w:t>
+      </w:r>
+      <w:proofErr w:type="spellStart"/>
+      <w:r>
+        <w:rPr>
+          <w:sz w:val="24"/>
+          <w:szCs w:val="24"/>
+          <w:lang w:val="es-419"/>
+        </w:rPr>
+        <w:t>int</w:t>
+      </w:r>
+      <w:proofErr w:type="spellEnd"/>
+      <w:r>
+        <w:rPr>
+          <w:sz w:val="24"/>
+          <w:szCs w:val="24"/>
+          <w:lang w:val="es-419"/>
+        </w:rPr>
+        <w:t>[].</w:t>
+      </w:r>
+      <w:r>
+        <w:rPr>
+          <w:sz w:val="24"/>
+          <w:szCs w:val="24"/>
+          <w:lang w:val="es-419"/>
+        </w:rPr>
+        <w:t xml:space="preserve"> Un </w:t>
+      </w:r>
+      <w:proofErr w:type="spellStart"/>
+      <w:r>
+        <w:rPr>
+          <w:sz w:val="24"/>
+          <w:szCs w:val="24"/>
+          <w:lang w:val="es-419"/>
+        </w:rPr>
+        <w:t>Stack</w:t>
+      </w:r>
+      <w:proofErr w:type="spellEnd"/>
+      <w:r>
+        <w:rPr>
+          <w:sz w:val="24"/>
+          <w:szCs w:val="24"/>
+          <w:lang w:val="es-419"/>
+        </w:rPr>
+        <w:t xml:space="preserve"> representa una colección </w:t>
+      </w:r>
+      <w:proofErr w:type="spellStart"/>
+      <w:r>
+        <w:rPr>
+          <w:sz w:val="24"/>
+          <w:szCs w:val="24"/>
+          <w:lang w:val="es-419"/>
+        </w:rPr>
+        <w:t>ultimo</w:t>
+      </w:r>
+      <w:proofErr w:type="spellEnd"/>
+      <w:r>
+        <w:rPr>
+          <w:sz w:val="24"/>
+          <w:szCs w:val="24"/>
+          <w:lang w:val="es-419"/>
+        </w:rPr>
+        <w:t xml:space="preserve"> en entrar es el primero en </w:t>
+      </w:r>
+      <w:r>
+        <w:rPr>
+          <w:sz w:val="24"/>
+          <w:szCs w:val="24"/>
+          <w:lang w:val="es-419"/>
+        </w:rPr>
+        <w:t xml:space="preserve">salir, en donde los objetos están “apilados”. Un arreglo </w:t>
+      </w:r>
+      <w:proofErr w:type="spellStart"/>
+      <w:r>
+        <w:rPr>
+          <w:sz w:val="24"/>
+          <w:szCs w:val="24"/>
+          <w:lang w:val="es-419"/>
+        </w:rPr>
+        <w:t>int</w:t>
+      </w:r>
+      <w:proofErr w:type="spellEnd"/>
+      <w:r>
+        <w:rPr>
+          <w:sz w:val="24"/>
+          <w:szCs w:val="24"/>
+          <w:lang w:val="es-419"/>
+        </w:rPr>
+        <w:t xml:space="preserve">[] es una colección de objetos de tipo </w:t>
+      </w:r>
+      <w:proofErr w:type="spellStart"/>
+      <w:r>
+        <w:rPr>
+          <w:sz w:val="24"/>
+          <w:szCs w:val="24"/>
+          <w:lang w:val="es-419"/>
+        </w:rPr>
+        <w:t>int</w:t>
+      </w:r>
+      <w:proofErr w:type="spellEnd"/>
+      <w:r>
+        <w:rPr>
+          <w:sz w:val="24"/>
+          <w:szCs w:val="24"/>
+          <w:lang w:val="es-419"/>
+        </w:rPr>
+        <w:t xml:space="preserve"> organizados en posiciones. Se diferencian en la forma como se usan, mientras que el </w:t>
+      </w:r>
+      <w:proofErr w:type="spellStart"/>
+      <w:r>
+        <w:rPr>
+          <w:sz w:val="24"/>
+          <w:szCs w:val="24"/>
+          <w:lang w:val="es-419"/>
+        </w:rPr>
+        <w:t>Stack</w:t>
+      </w:r>
+      <w:proofErr w:type="spellEnd"/>
+      <w:r>
+        <w:rPr>
+          <w:sz w:val="24"/>
+          <w:szCs w:val="24"/>
+          <w:lang w:val="es-419"/>
+        </w:rPr>
+        <w:t xml:space="preserve"> es dinámico y el otro arreglo no.</w:t>
       </w:r>
     </w:p>
     <w:p>
@@ -934,27 +1172,38 @@
           <w:szCs w:val="24"/>
           <w:lang w:val="es-419"/>
         </w:rPr>
-        <w:t>Conociendo Pruebas en BlueJ</w:t>
-      </w:r>
-    </w:p>
-    <w:p>
-      <w:pPr>
-        <w:spacing w:after="0"/>
-        <w:jc w:val="both"/>
+        <w:t xml:space="preserve">Conociendo Pruebas en </w:t>
+      </w:r>
+      <w:proofErr w:type="spellStart"/>
+      <w:r>
         <w:rPr>
           <w:b/>
           <w:sz w:val="24"/>
           <w:szCs w:val="24"/>
           <w:lang w:val="es-419"/>
         </w:rPr>
-      </w:pPr>
-      <w:r>
+        <w:t>BlueJ</w:t>
+      </w:r>
+      <w:proofErr w:type="spellEnd"/>
+    </w:p>
+    <w:p>
+      <w:pPr>
+        <w:spacing w:after="0"/>
+        <w:jc w:val="both"/>
         <w:rPr>
           <w:b/>
           <w:sz w:val="24"/>
           <w:szCs w:val="24"/>
           <w:lang w:val="es-419"/>
         </w:rPr>
+      </w:pPr>
+      <w:r>
+        <w:rPr>
+          <w:b/>
+          <w:sz w:val="24"/>
+          <w:szCs w:val="24"/>
+          <w:lang w:val="es-419"/>
+        </w:rPr>
         <w:t>De TDD → BDD (TEST → BEHAVIOUR DRIVEN DEVELOPMENT)</w:t>
       </w:r>
     </w:p>
@@ -1009,7 +1258,25 @@
           <w:szCs w:val="24"/>
           <w:lang w:val="es-419"/>
         </w:rPr>
-        <w:t>clase MatrizTest.</w:t>
+        <w:t xml:space="preserve">clase </w:t>
+      </w:r>
+      <w:proofErr w:type="spellStart"/>
+      <w:r>
+        <w:rPr>
+          <w:sz w:val="24"/>
+          <w:szCs w:val="24"/>
+          <w:lang w:val="es-419"/>
+        </w:rPr>
+        <w:t>MatrizTest</w:t>
+      </w:r>
+      <w:proofErr w:type="spellEnd"/>
+      <w:r>
+        <w:rPr>
+          <w:sz w:val="24"/>
+          <w:szCs w:val="24"/>
+          <w:lang w:val="es-419"/>
+        </w:rPr>
+        <w:t>.</w:t>
       </w:r>
     </w:p>
     <w:p>
@@ -1037,7 +1304,25 @@
           <w:szCs w:val="24"/>
           <w:lang w:val="es-419"/>
         </w:rPr>
-        <w:t xml:space="preserve"> Revisen el código de la clase MatrizTest. ¿cuáles etiquetas tiene (componentes con</w:t>
+        <w:t xml:space="preserve"> Revisen el código de la clase </w:t>
+      </w:r>
+      <w:proofErr w:type="spellStart"/>
+      <w:r>
+        <w:rPr>
+          <w:sz w:val="24"/>
+          <w:szCs w:val="24"/>
+          <w:lang w:val="es-419"/>
+        </w:rPr>
+        <w:t>MatrizTest</w:t>
+      </w:r>
+      <w:proofErr w:type="spellEnd"/>
+      <w:r>
+        <w:rPr>
+          <w:sz w:val="24"/>
+          <w:szCs w:val="24"/>
+          <w:lang w:val="es-419"/>
+        </w:rPr>
+        <w:t>. ¿cuáles etiquetas tiene (componentes con</w:t>
       </w:r>
       <w:r>
         <w:rPr>
@@ -1088,7 +1373,25 @@
           <w:szCs w:val="24"/>
           <w:lang w:val="es-419"/>
         </w:rPr>
-        <w:t xml:space="preserve">Tiene las etiquetas Before, Test y After. En total tiene 11 métodos. Tiene 9 </w:t>
+        <w:t xml:space="preserve">Tiene las etiquetas </w:t>
+      </w:r>
+      <w:proofErr w:type="spellStart"/>
+      <w:r>
+        <w:rPr>
+          <w:sz w:val="24"/>
+          <w:szCs w:val="24"/>
+          <w:lang w:val="es-419"/>
+        </w:rPr>
+        <w:t>Before</w:t>
+      </w:r>
+      <w:proofErr w:type="spellEnd"/>
+      <w:r>
+        <w:rPr>
+          <w:sz w:val="24"/>
+          <w:szCs w:val="24"/>
+          <w:lang w:val="es-419"/>
+        </w:rPr>
+        <w:t xml:space="preserve">, Test y After. En total tiene 11 métodos. Tiene 9 </w:t>
       </w:r>
       <w:r>
         <w:rPr>
@@ -1143,26 +1446,116 @@
           <w:szCs w:val="24"/>
           <w:lang w:val="es-419"/>
         </w:rPr>
-        <w:t xml:space="preserve"> Ejecuten los tests de la clase MatrizTest. (click derecho sobre la clase, Test All)</w:t>
-      </w:r>
-    </w:p>
-    <w:p>
-      <w:pPr>
-        <w:spacing w:after="0"/>
-        <w:jc w:val="both"/>
-        <w:rPr>
-          <w:sz w:val="24"/>
-          <w:szCs w:val="24"/>
-          <w:lang w:val="es-419"/>
-        </w:rPr>
-      </w:pPr>
-      <w:r>
-        <w:rPr>
-          <w:sz w:val="24"/>
-          <w:szCs w:val="24"/>
-          <w:lang w:val="es-419"/>
-        </w:rPr>
-        <w:t>¿cuántos tests se ejecutan? ¿cuántos pasan las pruebas? ¿por qué?</w:t>
+        <w:t xml:space="preserve"> Ejecuten los </w:t>
+      </w:r>
+      <w:proofErr w:type="spellStart"/>
+      <w:r>
+        <w:rPr>
+          <w:sz w:val="24"/>
+          <w:szCs w:val="24"/>
+          <w:lang w:val="es-419"/>
+        </w:rPr>
+        <w:t>tests</w:t>
+      </w:r>
+      <w:proofErr w:type="spellEnd"/>
+      <w:r>
+        <w:rPr>
+          <w:sz w:val="24"/>
+          <w:szCs w:val="24"/>
+          <w:lang w:val="es-419"/>
+        </w:rPr>
+        <w:t xml:space="preserve"> de la clase </w:t>
+      </w:r>
+      <w:proofErr w:type="spellStart"/>
+      <w:r>
+        <w:rPr>
+          <w:sz w:val="24"/>
+          <w:szCs w:val="24"/>
+          <w:lang w:val="es-419"/>
+        </w:rPr>
+        <w:t>MatrizTest</w:t>
+      </w:r>
+      <w:proofErr w:type="spellEnd"/>
+      <w:r>
+        <w:rPr>
+          <w:sz w:val="24"/>
+          <w:szCs w:val="24"/>
+          <w:lang w:val="es-419"/>
+        </w:rPr>
+        <w:t>. (</w:t>
+      </w:r>
+      <w:proofErr w:type="spellStart"/>
+      <w:r>
+        <w:rPr>
+          <w:sz w:val="24"/>
+          <w:szCs w:val="24"/>
+          <w:lang w:val="es-419"/>
+        </w:rPr>
+        <w:t>click</w:t>
+      </w:r>
+      <w:proofErr w:type="spellEnd"/>
+      <w:r>
+        <w:rPr>
+          <w:sz w:val="24"/>
+          <w:szCs w:val="24"/>
+          <w:lang w:val="es-419"/>
+        </w:rPr>
+        <w:t xml:space="preserve"> derecho sobre la clase, Test </w:t>
+      </w:r>
+      <w:proofErr w:type="spellStart"/>
+      <w:r>
+        <w:rPr>
+          <w:sz w:val="24"/>
+          <w:szCs w:val="24"/>
+          <w:lang w:val="es-419"/>
+        </w:rPr>
+        <w:t>All</w:t>
+      </w:r>
+      <w:proofErr w:type="spellEnd"/>
+      <w:r>
+        <w:rPr>
+          <w:sz w:val="24"/>
+          <w:szCs w:val="24"/>
+          <w:lang w:val="es-419"/>
+        </w:rPr>
+        <w:t>)</w:t>
+      </w:r>
+    </w:p>
+    <w:p>
+      <w:pPr>
+        <w:spacing w:after="0"/>
+        <w:jc w:val="both"/>
+        <w:rPr>
+          <w:sz w:val="24"/>
+          <w:szCs w:val="24"/>
+          <w:lang w:val="es-419"/>
+        </w:rPr>
+      </w:pPr>
+      <w:r>
+        <w:rPr>
+          <w:sz w:val="24"/>
+          <w:szCs w:val="24"/>
+          <w:lang w:val="es-419"/>
+        </w:rPr>
+        <w:t xml:space="preserve">¿cuántos </w:t>
+      </w:r>
+      <w:proofErr w:type="spellStart"/>
+      <w:r>
+        <w:rPr>
+          <w:sz w:val="24"/>
+          <w:szCs w:val="24"/>
+          <w:lang w:val="es-419"/>
+        </w:rPr>
+        <w:t>tests</w:t>
+      </w:r>
+      <w:proofErr w:type="spellEnd"/>
+      <w:r>
+        <w:rPr>
+          <w:sz w:val="24"/>
+          <w:szCs w:val="24"/>
+          <w:lang w:val="es-419"/>
+        </w:rPr>
+        <w:t xml:space="preserve"> se ejecutan? ¿cuántos pasan las pruebas? ¿por qué?</w:t>
       </w:r>
     </w:p>
     <w:p>
@@ -1233,7 +1626,25 @@
           <w:lang w:val="es-419"/>
         </w:rPr>
         <w:lastRenderedPageBreak/>
-        <w:t>Se ejecutan 8 test ya que a una prueba le faltaba la etiqueta Test (deberiaCrearMatricesIdentidad). Pasan 3 por que no están implementados.</w:t>
+        <w:t>Se ejecutan 8 test ya que a una prueba le faltaba la etiqueta Test (</w:t>
+      </w:r>
+      <w:proofErr w:type="spellStart"/>
+      <w:r>
+        <w:rPr>
+          <w:sz w:val="24"/>
+          <w:szCs w:val="24"/>
+          <w:lang w:val="es-419"/>
+        </w:rPr>
+        <w:t>deberiaCrearMatricesIdentidad</w:t>
+      </w:r>
+      <w:proofErr w:type="spellEnd"/>
+      <w:r>
+        <w:rPr>
+          <w:sz w:val="24"/>
+          <w:szCs w:val="24"/>
+          <w:lang w:val="es-419"/>
+        </w:rPr>
+        <w:t>). Pasan 3 por que no están implementados.</w:t>
       </w:r>
     </w:p>
     <w:p>
@@ -1301,13 +1712,23 @@
           <w:lang w:val="es-419"/>
         </w:rPr>
       </w:pPr>
-      <w:r>
-        <w:rPr>
-          <w:sz w:val="24"/>
-          <w:szCs w:val="24"/>
-          <w:lang w:val="es-419"/>
-        </w:rPr>
-        <w:t>Before: Lo que se prepara para hacer las pruebas antes de ejecutarlas.</w:t>
+      <w:proofErr w:type="spellStart"/>
+      <w:r>
+        <w:rPr>
+          <w:sz w:val="24"/>
+          <w:szCs w:val="24"/>
+          <w:lang w:val="es-419"/>
+        </w:rPr>
+        <w:t>Before</w:t>
+      </w:r>
+      <w:proofErr w:type="spellEnd"/>
+      <w:r>
+        <w:rPr>
+          <w:sz w:val="24"/>
+          <w:szCs w:val="24"/>
+          <w:lang w:val="es-419"/>
+        </w:rPr>
+        <w:t>: Lo que se prepara para hacer las pruebas antes de ejecutarlas.</w:t>
       </w:r>
     </w:p>
     <w:p>
@@ -1384,7 +1805,97 @@
           <w:szCs w:val="24"/>
           <w:lang w:val="es-419"/>
         </w:rPr>
-        <w:t xml:space="preserve"> Estudie los métodos assertTrue, assertFalse, assertEquals, assertNull y fail de</w:t>
+        <w:t xml:space="preserve"> Estudie los métodos </w:t>
+      </w:r>
+      <w:proofErr w:type="spellStart"/>
+      <w:r>
+        <w:rPr>
+          <w:sz w:val="24"/>
+          <w:szCs w:val="24"/>
+          <w:lang w:val="es-419"/>
+        </w:rPr>
+        <w:t>assertTrue</w:t>
+      </w:r>
+      <w:proofErr w:type="spellEnd"/>
+      <w:r>
+        <w:rPr>
+          <w:sz w:val="24"/>
+          <w:szCs w:val="24"/>
+          <w:lang w:val="es-419"/>
+        </w:rPr>
+        <w:t xml:space="preserve">, </w:t>
+      </w:r>
+      <w:proofErr w:type="spellStart"/>
+      <w:r>
+        <w:rPr>
+          <w:sz w:val="24"/>
+          <w:szCs w:val="24"/>
+          <w:lang w:val="es-419"/>
+        </w:rPr>
+        <w:t>assertFalse</w:t>
+      </w:r>
+      <w:proofErr w:type="spellEnd"/>
+      <w:r>
+        <w:rPr>
+          <w:sz w:val="24"/>
+          <w:szCs w:val="24"/>
+          <w:lang w:val="es-419"/>
+        </w:rPr>
+        <w:t xml:space="preserve">, </w:t>
+      </w:r>
+      <w:proofErr w:type="spellStart"/>
+      <w:r>
+        <w:rPr>
+          <w:sz w:val="24"/>
+          <w:szCs w:val="24"/>
+          <w:lang w:val="es-419"/>
+        </w:rPr>
+        <w:t>assertEquals</w:t>
+      </w:r>
+      <w:proofErr w:type="spellEnd"/>
+      <w:r>
+        <w:rPr>
+          <w:sz w:val="24"/>
+          <w:szCs w:val="24"/>
+          <w:lang w:val="es-419"/>
+        </w:rPr>
+        <w:t xml:space="preserve">, </w:t>
+      </w:r>
+      <w:proofErr w:type="spellStart"/>
+      <w:r>
+        <w:rPr>
+          <w:sz w:val="24"/>
+          <w:szCs w:val="24"/>
+          <w:lang w:val="es-419"/>
+        </w:rPr>
+        <w:t>assertNull</w:t>
+      </w:r>
+      <w:proofErr w:type="spellEnd"/>
+      <w:r>
+        <w:rPr>
+          <w:sz w:val="24"/>
+          <w:szCs w:val="24"/>
+          <w:lang w:val="es-419"/>
+        </w:rPr>
+        <w:t xml:space="preserve"> y </w:t>
+      </w:r>
+      <w:proofErr w:type="spellStart"/>
+      <w:r>
+        <w:rPr>
+          <w:sz w:val="24"/>
+          <w:szCs w:val="24"/>
+          <w:lang w:val="es-419"/>
+        </w:rPr>
+        <w:t>fail</w:t>
+      </w:r>
+      <w:proofErr w:type="spellEnd"/>
+      <w:r>
+        <w:rPr>
+          <w:sz w:val="24"/>
+          <w:szCs w:val="24"/>
+          <w:lang w:val="es-419"/>
+        </w:rPr>
+        <w:t xml:space="preserve"> de</w:t>
       </w:r>
       <w:r>
         <w:rPr>
@@ -1400,102 +1911,188 @@
           <w:szCs w:val="24"/>
           <w:lang w:val="es-419"/>
         </w:rPr>
-        <w:t>la clase assert del API JUnit. Explique en sus palabras que hace cada uno de ellos.</w:t>
-      </w:r>
-    </w:p>
-    <w:p>
-      <w:pPr>
-        <w:spacing w:after="0"/>
-        <w:jc w:val="both"/>
-        <w:rPr>
-          <w:sz w:val="24"/>
-          <w:szCs w:val="24"/>
-          <w:lang w:val="es-419"/>
-        </w:rPr>
-      </w:pPr>
-      <w:r>
-        <w:rPr>
-          <w:sz w:val="24"/>
-          <w:szCs w:val="24"/>
-          <w:lang w:val="es-419"/>
-        </w:rPr>
-        <w:t>assertTrue: Verifica que la condición sea verdadera</w:t>
-      </w:r>
-    </w:p>
-    <w:p>
-      <w:pPr>
-        <w:spacing w:after="0"/>
-        <w:jc w:val="both"/>
-        <w:rPr>
-          <w:sz w:val="24"/>
-          <w:szCs w:val="24"/>
-          <w:lang w:val="es-419"/>
-        </w:rPr>
-      </w:pPr>
-      <w:r>
-        <w:rPr>
-          <w:sz w:val="24"/>
-          <w:szCs w:val="24"/>
-          <w:lang w:val="es-419"/>
-        </w:rPr>
-        <w:t>assertFalse: Verifica que la condición sea falsa.</w:t>
-      </w:r>
-    </w:p>
-    <w:p>
-      <w:pPr>
-        <w:spacing w:after="0"/>
-        <w:jc w:val="both"/>
-        <w:rPr>
-          <w:sz w:val="24"/>
-          <w:szCs w:val="24"/>
-          <w:lang w:val="es-419"/>
-        </w:rPr>
-      </w:pPr>
-      <w:r>
-        <w:rPr>
-          <w:sz w:val="24"/>
-          <w:szCs w:val="24"/>
-          <w:lang w:val="es-419"/>
-        </w:rPr>
-        <w:t>assertEquals: Compara dos objetos o elementos y verifica que sean iguales.</w:t>
-      </w:r>
-    </w:p>
-    <w:p>
-      <w:pPr>
-        <w:spacing w:after="0"/>
-        <w:jc w:val="both"/>
-        <w:rPr>
-          <w:sz w:val="24"/>
-          <w:szCs w:val="24"/>
-          <w:lang w:val="es-419"/>
-        </w:rPr>
-      </w:pPr>
-      <w:r>
-        <w:rPr>
-          <w:sz w:val="24"/>
-          <w:szCs w:val="24"/>
-          <w:lang w:val="es-419"/>
-        </w:rPr>
-        <w:t>assertNull: Verifica que un objeto o elemento sea nulo.</w:t>
-      </w:r>
-    </w:p>
-    <w:p>
-      <w:pPr>
-        <w:spacing w:after="0"/>
-        <w:jc w:val="both"/>
-        <w:rPr>
-          <w:sz w:val="24"/>
-          <w:szCs w:val="24"/>
-          <w:lang w:val="es-419"/>
-        </w:rPr>
-      </w:pPr>
-      <w:r>
-        <w:rPr>
-          <w:sz w:val="24"/>
-          <w:szCs w:val="24"/>
-          <w:lang w:val="es-419"/>
-        </w:rPr>
-        <w:t>Fail: Falla la prueba.</w:t>
+        <w:t xml:space="preserve">la clase </w:t>
+      </w:r>
+      <w:proofErr w:type="spellStart"/>
+      <w:r>
+        <w:rPr>
+          <w:sz w:val="24"/>
+          <w:szCs w:val="24"/>
+          <w:lang w:val="es-419"/>
+        </w:rPr>
+        <w:t>assert</w:t>
+      </w:r>
+      <w:proofErr w:type="spellEnd"/>
+      <w:r>
+        <w:rPr>
+          <w:sz w:val="24"/>
+          <w:szCs w:val="24"/>
+          <w:lang w:val="es-419"/>
+        </w:rPr>
+        <w:t xml:space="preserve"> del API </w:t>
+      </w:r>
+      <w:proofErr w:type="spellStart"/>
+      <w:r>
+        <w:rPr>
+          <w:sz w:val="24"/>
+          <w:szCs w:val="24"/>
+          <w:lang w:val="es-419"/>
+        </w:rPr>
+        <w:t>JUnit</w:t>
+      </w:r>
+      <w:proofErr w:type="spellEnd"/>
+      <w:r>
+        <w:rPr>
+          <w:sz w:val="24"/>
+          <w:szCs w:val="24"/>
+          <w:lang w:val="es-419"/>
+        </w:rPr>
+        <w:t>. Explique en sus palabras que hace cada uno de ellos.</w:t>
+      </w:r>
+    </w:p>
+    <w:p>
+      <w:pPr>
+        <w:spacing w:after="0"/>
+        <w:jc w:val="both"/>
+        <w:rPr>
+          <w:sz w:val="24"/>
+          <w:szCs w:val="24"/>
+          <w:lang w:val="es-419"/>
+        </w:rPr>
+      </w:pPr>
+      <w:proofErr w:type="spellStart"/>
+      <w:r>
+        <w:rPr>
+          <w:sz w:val="24"/>
+          <w:szCs w:val="24"/>
+          <w:lang w:val="es-419"/>
+        </w:rPr>
+        <w:t>assertTrue</w:t>
+      </w:r>
+      <w:proofErr w:type="spellEnd"/>
+      <w:r>
+        <w:rPr>
+          <w:sz w:val="24"/>
+          <w:szCs w:val="24"/>
+          <w:lang w:val="es-419"/>
+        </w:rPr>
+        <w:t>: Verifica que la condición sea verdadera</w:t>
+      </w:r>
+    </w:p>
+    <w:p>
+      <w:pPr>
+        <w:spacing w:after="0"/>
+        <w:jc w:val="both"/>
+        <w:rPr>
+          <w:sz w:val="24"/>
+          <w:szCs w:val="24"/>
+          <w:lang w:val="es-419"/>
+        </w:rPr>
+      </w:pPr>
+      <w:proofErr w:type="spellStart"/>
+      <w:r>
+        <w:rPr>
+          <w:sz w:val="24"/>
+          <w:szCs w:val="24"/>
+          <w:lang w:val="es-419"/>
+        </w:rPr>
+        <w:t>assertFalse</w:t>
+      </w:r>
+      <w:proofErr w:type="spellEnd"/>
+      <w:r>
+        <w:rPr>
+          <w:sz w:val="24"/>
+          <w:szCs w:val="24"/>
+          <w:lang w:val="es-419"/>
+        </w:rPr>
+        <w:t>: Verifica que la condición sea falsa.</w:t>
+      </w:r>
+    </w:p>
+    <w:p>
+      <w:pPr>
+        <w:spacing w:after="0"/>
+        <w:jc w:val="both"/>
+        <w:rPr>
+          <w:sz w:val="24"/>
+          <w:szCs w:val="24"/>
+          <w:lang w:val="es-419"/>
+        </w:rPr>
+      </w:pPr>
+      <w:proofErr w:type="spellStart"/>
+      <w:r>
+        <w:rPr>
+          <w:sz w:val="24"/>
+          <w:szCs w:val="24"/>
+          <w:lang w:val="es-419"/>
+        </w:rPr>
+        <w:t>assertEquals</w:t>
+      </w:r>
+      <w:proofErr w:type="spellEnd"/>
+      <w:r>
+        <w:rPr>
+          <w:sz w:val="24"/>
+          <w:szCs w:val="24"/>
+          <w:lang w:val="es-419"/>
+        </w:rPr>
+        <w:t>: Compara dos objetos o elementos y verifica que sean iguales.</w:t>
+      </w:r>
+    </w:p>
+    <w:p>
+      <w:pPr>
+        <w:spacing w:after="0"/>
+        <w:jc w:val="both"/>
+        <w:rPr>
+          <w:sz w:val="24"/>
+          <w:szCs w:val="24"/>
+          <w:lang w:val="es-419"/>
+        </w:rPr>
+      </w:pPr>
+      <w:proofErr w:type="spellStart"/>
+      <w:r>
+        <w:rPr>
+          <w:sz w:val="24"/>
+          <w:szCs w:val="24"/>
+          <w:lang w:val="es-419"/>
+        </w:rPr>
+        <w:t>assertNull</w:t>
+      </w:r>
+      <w:proofErr w:type="spellEnd"/>
+      <w:r>
+        <w:rPr>
+          <w:sz w:val="24"/>
+          <w:szCs w:val="24"/>
+          <w:lang w:val="es-419"/>
+        </w:rPr>
+        <w:t>: Verifica que un objeto o elemento sea nulo.</w:t>
+      </w:r>
+    </w:p>
+    <w:p>
+      <w:pPr>
+        <w:spacing w:after="0"/>
+        <w:jc w:val="both"/>
+        <w:rPr>
+          <w:sz w:val="24"/>
+          <w:szCs w:val="24"/>
+          <w:lang w:val="es-419"/>
+        </w:rPr>
+      </w:pPr>
+      <w:proofErr w:type="spellStart"/>
+      <w:r>
+        <w:rPr>
+          <w:sz w:val="24"/>
+          <w:szCs w:val="24"/>
+          <w:lang w:val="es-419"/>
+        </w:rPr>
+        <w:t>Fail</w:t>
+      </w:r>
+      <w:proofErr w:type="spellEnd"/>
+      <w:r>
+        <w:rPr>
+          <w:sz w:val="24"/>
+          <w:szCs w:val="24"/>
+          <w:lang w:val="es-419"/>
+        </w:rPr>
+        <w:t>: Falla la prueba.</w:t>
       </w:r>
     </w:p>
     <w:p>
@@ -1572,7 +2169,61 @@
           <w:szCs w:val="24"/>
           <w:lang w:val="es-419"/>
         </w:rPr>
-        <w:t>lo prometen deberiaPasar, deberiaFallar, deberiaErrar.</w:t>
+        <w:t xml:space="preserve">lo prometen </w:t>
+      </w:r>
+      <w:proofErr w:type="spellStart"/>
+      <w:r>
+        <w:rPr>
+          <w:sz w:val="24"/>
+          <w:szCs w:val="24"/>
+          <w:lang w:val="es-419"/>
+        </w:rPr>
+        <w:t>deberiaPasar</w:t>
+      </w:r>
+      <w:proofErr w:type="spellEnd"/>
+      <w:r>
+        <w:rPr>
+          <w:sz w:val="24"/>
+          <w:szCs w:val="24"/>
+          <w:lang w:val="es-419"/>
+        </w:rPr>
+        <w:t xml:space="preserve">, </w:t>
+      </w:r>
+      <w:proofErr w:type="spellStart"/>
+      <w:r>
+        <w:rPr>
+          <w:sz w:val="24"/>
+          <w:szCs w:val="24"/>
+          <w:lang w:val="es-419"/>
+        </w:rPr>
+        <w:t>deberiaFallar</w:t>
+      </w:r>
+      <w:proofErr w:type="spellEnd"/>
+      <w:r>
+        <w:rPr>
+          <w:sz w:val="24"/>
+          <w:szCs w:val="24"/>
+          <w:lang w:val="es-419"/>
+        </w:rPr>
+        <w:t xml:space="preserve">, </w:t>
+      </w:r>
+      <w:proofErr w:type="spellStart"/>
+      <w:r>
+        <w:rPr>
+          <w:sz w:val="24"/>
+          <w:szCs w:val="24"/>
+          <w:lang w:val="es-419"/>
+        </w:rPr>
+        <w:t>deberiaErrar</w:t>
+      </w:r>
+      <w:proofErr w:type="spellEnd"/>
+      <w:r>
+        <w:rPr>
+          <w:sz w:val="24"/>
+          <w:szCs w:val="24"/>
+          <w:lang w:val="es-419"/>
+        </w:rPr>
+        <w:t>.</w:t>
       </w:r>
     </w:p>
     <w:p>
@@ -1708,20 +2359,19 @@
           <w:szCs w:val="24"/>
           <w:lang w:val="es-419"/>
         </w:rPr>
-        <w:t xml:space="preserve"> Pruebas en BlueJ </w:t>
-      </w:r>
-    </w:p>
-    <w:p>
-      <w:pPr>
-        <w:spacing w:after="0"/>
-        <w:jc w:val="both"/>
+        <w:t xml:space="preserve"> Pruebas en </w:t>
+      </w:r>
+      <w:proofErr w:type="spellStart"/>
+      <w:r>
         <w:rPr>
           <w:b/>
           <w:sz w:val="24"/>
           <w:szCs w:val="24"/>
           <w:lang w:val="es-419"/>
         </w:rPr>
-      </w:pPr>
+        <w:t>BlueJ</w:t>
+      </w:r>
+      <w:proofErr w:type="spellEnd"/>
       <w:r>
         <w:rPr>
           <w:b/>
@@ -1729,6 +2379,27 @@
           <w:szCs w:val="24"/>
           <w:lang w:val="es-419"/>
         </w:rPr>
+        <w:t xml:space="preserve"> </w:t>
+      </w:r>
+    </w:p>
+    <w:p>
+      <w:pPr>
+        <w:spacing w:after="0"/>
+        <w:jc w:val="both"/>
+        <w:rPr>
+          <w:b/>
+          <w:sz w:val="24"/>
+          <w:szCs w:val="24"/>
+          <w:lang w:val="es-419"/>
+        </w:rPr>
+      </w:pPr>
+      <w:r>
+        <w:rPr>
+          <w:b/>
+          <w:sz w:val="24"/>
+          <w:szCs w:val="24"/>
+          <w:lang w:val="es-419"/>
+        </w:rPr>
         <w:t>De TDD → BDD (TEST → BEHAVIOUR DRIVEN DEVELOPMENT)</w:t>
       </w:r>
     </w:p>
@@ -1748,7 +2419,25 @@
           <w:szCs w:val="24"/>
           <w:lang w:val="es-419"/>
         </w:rPr>
-        <w:t>Ahora vamos escribir el código necesario para que las pruebas de MatrizTest.</w:t>
+        <w:t xml:space="preserve">Ahora vamos escribir el código necesario para que las pruebas de </w:t>
+      </w:r>
+      <w:proofErr w:type="spellStart"/>
+      <w:r>
+        <w:rPr>
+          <w:sz w:val="24"/>
+          <w:szCs w:val="24"/>
+          <w:lang w:val="es-419"/>
+        </w:rPr>
+        <w:t>MatrizTest</w:t>
+      </w:r>
+      <w:proofErr w:type="spellEnd"/>
+      <w:r>
+        <w:rPr>
+          <w:sz w:val="24"/>
+          <w:szCs w:val="24"/>
+          <w:lang w:val="es-419"/>
+        </w:rPr>
+        <w:t>.</w:t>
       </w:r>
     </w:p>
     <w:p>
@@ -1814,7 +2503,25 @@
           <w:szCs w:val="24"/>
           <w:lang w:val="es-419"/>
         </w:rPr>
-        <w:t xml:space="preserve">Usando ArrayList para guardar y representar las matrices, porque se comportan casi igual que los </w:t>
+        <w:t xml:space="preserve">Usando </w:t>
+      </w:r>
+      <w:proofErr w:type="spellStart"/>
+      <w:r>
+        <w:rPr>
+          <w:sz w:val="24"/>
+          <w:szCs w:val="24"/>
+          <w:lang w:val="es-419"/>
+        </w:rPr>
+        <w:t>ArrayList</w:t>
+      </w:r>
+      <w:proofErr w:type="spellEnd"/>
+      <w:r>
+        <w:rPr>
+          <w:sz w:val="24"/>
+          <w:szCs w:val="24"/>
+          <w:lang w:val="es-419"/>
+        </w:rPr>
+        <w:t xml:space="preserve"> para guardar y representar las matrices, porque se comportan casi igual que los </w:t>
       </w:r>
       <w:r>
         <w:rPr>
@@ -1946,46 +2653,128 @@
           <w:szCs w:val="24"/>
           <w:lang w:val="es-419"/>
         </w:rPr>
-        <w:t>-dimension()</w:t>
-      </w:r>
-    </w:p>
-    <w:p>
-      <w:pPr>
-        <w:spacing w:after="0"/>
-        <w:jc w:val="both"/>
-        <w:rPr>
-          <w:sz w:val="24"/>
-          <w:szCs w:val="24"/>
-          <w:lang w:val="es-419"/>
-        </w:rPr>
-      </w:pPr>
-      <w:r>
-        <w:rPr>
-          <w:sz w:val="24"/>
-          <w:szCs w:val="24"/>
-          <w:lang w:val="es-419"/>
-        </w:rPr>
-        <w:t>-get(int f, int c)</w:t>
-      </w:r>
-    </w:p>
-    <w:p>
-      <w:pPr>
-        <w:spacing w:after="0"/>
-        <w:jc w:val="both"/>
-        <w:rPr>
-          <w:sz w:val="24"/>
-          <w:szCs w:val="24"/>
-          <w:lang w:val="es-419"/>
-        </w:rPr>
-      </w:pPr>
-      <w:r>
-        <w:rPr>
-          <w:sz w:val="24"/>
-          <w:szCs w:val="24"/>
-          <w:lang w:val="es-419"/>
-        </w:rPr>
-        <w:t>-ambos equals</w:t>
-      </w:r>
+        <w:t>-</w:t>
+      </w:r>
+      <w:proofErr w:type="spellStart"/>
+      <w:r>
+        <w:rPr>
+          <w:sz w:val="24"/>
+          <w:szCs w:val="24"/>
+          <w:lang w:val="es-419"/>
+        </w:rPr>
+        <w:t>dimension</w:t>
+      </w:r>
+      <w:proofErr w:type="spellEnd"/>
+      <w:r>
+        <w:rPr>
+          <w:sz w:val="24"/>
+          <w:szCs w:val="24"/>
+          <w:lang w:val="es-419"/>
+        </w:rPr>
+        <w:t>()</w:t>
+      </w:r>
+    </w:p>
+    <w:p>
+      <w:pPr>
+        <w:spacing w:after="0"/>
+        <w:jc w:val="both"/>
+        <w:rPr>
+          <w:sz w:val="24"/>
+          <w:szCs w:val="24"/>
+          <w:lang w:val="es-419"/>
+        </w:rPr>
+      </w:pPr>
+      <w:r>
+        <w:rPr>
+          <w:sz w:val="24"/>
+          <w:szCs w:val="24"/>
+          <w:lang w:val="es-419"/>
+        </w:rPr>
+        <w:t>-</w:t>
+      </w:r>
+      <w:proofErr w:type="spellStart"/>
+      <w:r>
+        <w:rPr>
+          <w:sz w:val="24"/>
+          <w:szCs w:val="24"/>
+          <w:lang w:val="es-419"/>
+        </w:rPr>
+        <w:t>get</w:t>
+      </w:r>
+      <w:proofErr w:type="spellEnd"/>
+      <w:r>
+        <w:rPr>
+          <w:sz w:val="24"/>
+          <w:szCs w:val="24"/>
+          <w:lang w:val="es-419"/>
+        </w:rPr>
+        <w:t>(</w:t>
+      </w:r>
+      <w:proofErr w:type="spellStart"/>
+      <w:r>
+        <w:rPr>
+          <w:sz w:val="24"/>
+          <w:szCs w:val="24"/>
+          <w:lang w:val="es-419"/>
+        </w:rPr>
+        <w:t>int</w:t>
+      </w:r>
+      <w:proofErr w:type="spellEnd"/>
+      <w:r>
+        <w:rPr>
+          <w:sz w:val="24"/>
+          <w:szCs w:val="24"/>
+          <w:lang w:val="es-419"/>
+        </w:rPr>
+        <w:t xml:space="preserve"> f, </w:t>
+      </w:r>
+      <w:proofErr w:type="spellStart"/>
+      <w:r>
+        <w:rPr>
+          <w:sz w:val="24"/>
+          <w:szCs w:val="24"/>
+          <w:lang w:val="es-419"/>
+        </w:rPr>
+        <w:t>int</w:t>
+      </w:r>
+      <w:proofErr w:type="spellEnd"/>
+      <w:r>
+        <w:rPr>
+          <w:sz w:val="24"/>
+          <w:szCs w:val="24"/>
+          <w:lang w:val="es-419"/>
+        </w:rPr>
+        <w:t xml:space="preserve"> c)</w:t>
+      </w:r>
+    </w:p>
+    <w:p>
+      <w:pPr>
+        <w:spacing w:after="0"/>
+        <w:jc w:val="both"/>
+        <w:rPr>
+          <w:sz w:val="24"/>
+          <w:szCs w:val="24"/>
+          <w:lang w:val="es-419"/>
+        </w:rPr>
+      </w:pPr>
+      <w:r>
+        <w:rPr>
+          <w:sz w:val="24"/>
+          <w:szCs w:val="24"/>
+          <w:lang w:val="es-419"/>
+        </w:rPr>
+        <w:t xml:space="preserve">-ambos </w:t>
+      </w:r>
+      <w:proofErr w:type="spellStart"/>
+      <w:r>
+        <w:rPr>
+          <w:sz w:val="24"/>
+          <w:szCs w:val="24"/>
+          <w:lang w:val="es-419"/>
+        </w:rPr>
+        <w:t>equals</w:t>
+      </w:r>
+      <w:proofErr w:type="spellEnd"/>
     </w:p>
     <w:p>
       <w:pPr>
@@ -2200,7 +2989,25 @@
           <w:szCs w:val="24"/>
           <w:lang w:val="es-419"/>
         </w:rPr>
-        <w:t xml:space="preserve"> Operaciones de pila: empile, desempile y consulte</w:t>
+        <w:t xml:space="preserve"> Operaciones de pila: empile, </w:t>
+      </w:r>
+      <w:proofErr w:type="spellStart"/>
+      <w:r>
+        <w:rPr>
+          <w:sz w:val="24"/>
+          <w:szCs w:val="24"/>
+          <w:lang w:val="es-419"/>
+        </w:rPr>
+        <w:t>desempile</w:t>
+      </w:r>
+      <w:proofErr w:type="spellEnd"/>
+      <w:r>
+        <w:rPr>
+          <w:sz w:val="24"/>
+          <w:szCs w:val="24"/>
+          <w:lang w:val="es-419"/>
+        </w:rPr>
+        <w:t xml:space="preserve"> y consulte</w:t>
       </w:r>
     </w:p>
     <w:p>
@@ -2470,7 +3277,25 @@
           <w:szCs w:val="24"/>
           <w:lang w:val="es-419"/>
         </w:rPr>
-        <w:t>En cada mini-ciclo deben realizar los pasos definidos a continuación.</w:t>
+        <w:t xml:space="preserve">En cada </w:t>
+      </w:r>
+      <w:proofErr w:type="spellStart"/>
+      <w:r>
+        <w:rPr>
+          <w:sz w:val="24"/>
+          <w:szCs w:val="24"/>
+          <w:lang w:val="es-419"/>
+        </w:rPr>
+        <w:t>mini-ciclo</w:t>
+      </w:r>
+      <w:proofErr w:type="spellEnd"/>
+      <w:r>
+        <w:rPr>
+          <w:sz w:val="24"/>
+          <w:szCs w:val="24"/>
+          <w:lang w:val="es-419"/>
+        </w:rPr>
+        <w:t xml:space="preserve"> deben realizar los pasos definidos a continuación.</w:t>
       </w:r>
     </w:p>
     <w:p>
@@ -2536,6 +3361,7 @@
         </w:rPr>
         <w:t xml:space="preserve"> y los </w:t>
       </w:r>
+      <w:proofErr w:type="spellStart"/>
       <w:r>
         <w:rPr>
           <w:sz w:val="24"/>
@@ -2544,6 +3370,7 @@
         </w:rPr>
         <w:t>noDebería</w:t>
       </w:r>
+      <w:proofErr w:type="spellEnd"/>
       <w:r>
         <w:rPr>
           <w:sz w:val="24"/>
@@ -2574,7 +3401,25 @@
           <w:szCs w:val="24"/>
           <w:lang w:val="es-419"/>
         </w:rPr>
-        <w:t>Diseñar los métodos (use diagramas de secuencia. En astah, adicione el diagrama al método)</w:t>
+        <w:t xml:space="preserve">Diseñar los métodos (use diagramas de secuencia. En </w:t>
+      </w:r>
+      <w:proofErr w:type="spellStart"/>
+      <w:r>
+        <w:rPr>
+          <w:sz w:val="24"/>
+          <w:szCs w:val="24"/>
+          <w:lang w:val="es-419"/>
+        </w:rPr>
+        <w:t>astah</w:t>
+      </w:r>
+      <w:proofErr w:type="spellEnd"/>
+      <w:r>
+        <w:rPr>
+          <w:sz w:val="24"/>
+          <w:szCs w:val="24"/>
+          <w:lang w:val="es-419"/>
+        </w:rPr>
+        <w:t>, adicione el diagrama al método)</w:t>
       </w:r>
     </w:p>
     <w:p>
@@ -2598,7 +3443,25 @@
           <w:szCs w:val="24"/>
           <w:lang w:val="es-419"/>
         </w:rPr>
-        <w:t>Generar y programar los casos de prueba de los métodos de la solución (piense en todos los debería y en todos los noDebería) [OPCIONAL]</w:t>
+        <w:t xml:space="preserve">Generar y programar los casos de prueba de los métodos de la solución (piense en todos los debería y en todos los </w:t>
+      </w:r>
+      <w:proofErr w:type="spellStart"/>
+      <w:r>
+        <w:rPr>
+          <w:sz w:val="24"/>
+          <w:szCs w:val="24"/>
+          <w:lang w:val="es-419"/>
+        </w:rPr>
+        <w:t>noDebería</w:t>
+      </w:r>
+      <w:proofErr w:type="spellEnd"/>
+      <w:r>
+        <w:rPr>
+          <w:sz w:val="24"/>
+          <w:szCs w:val="24"/>
+          <w:lang w:val="es-419"/>
+        </w:rPr>
+        <w:t>) [OPCIONAL]</w:t>
       </w:r>
     </w:p>
     <w:p>
@@ -2681,20 +3544,21 @@
     <w:tbl>
       <w:tblPr>
         <w:tblStyle w:val="Tablaconcuadrcula"/>
-        <w:tblW w:w="0" w:type="auto"/>
+        <w:tblW w:w="11483" w:type="dxa"/>
+        <w:tblInd w:w="-998" w:type="dxa"/>
         <w:tblLook w:val="04A0" w:firstRow="1" w:lastRow="0" w:firstColumn="1" w:lastColumn="0" w:noHBand="0" w:noVBand="1"/>
       </w:tblPr>
       <w:tblGrid>
-        <w:gridCol w:w="987"/>
-        <w:gridCol w:w="2582"/>
-        <w:gridCol w:w="3016"/>
-        <w:gridCol w:w="1131"/>
-        <w:gridCol w:w="1634"/>
+        <w:gridCol w:w="992"/>
+        <w:gridCol w:w="2711"/>
+        <w:gridCol w:w="3563"/>
+        <w:gridCol w:w="1317"/>
+        <w:gridCol w:w="2900"/>
       </w:tblGrid>
       <w:tr>
         <w:tc>
           <w:tcPr>
-            <w:tcW w:w="421" w:type="dxa"/>
+            <w:tcW w:w="993" w:type="dxa"/>
           </w:tcPr>
           <w:p>
             <w:pPr>
@@ -2717,7 +3581,7 @@
         </w:tc>
         <w:tc>
           <w:tcPr>
-            <w:tcW w:w="2582" w:type="dxa"/>
+            <w:tcW w:w="2835" w:type="dxa"/>
           </w:tcPr>
           <w:p>
             <w:pPr>
@@ -2728,6 +3592,7 @@
                 <w:szCs w:val="32"/>
               </w:rPr>
             </w:pPr>
+            <w:proofErr w:type="spellStart"/>
             <w:r>
               <w:rPr>
                 <w:b/>
@@ -2736,11 +3601,12 @@
               </w:rPr>
               <w:t>CalMat</w:t>
             </w:r>
+            <w:proofErr w:type="spellEnd"/>
           </w:p>
         </w:tc>
         <w:tc>
           <w:tcPr>
-            <w:tcW w:w="3016" w:type="dxa"/>
+            <w:tcW w:w="3740" w:type="dxa"/>
           </w:tcPr>
           <w:p>
             <w:pPr>
@@ -2751,6 +3617,7 @@
                 <w:szCs w:val="32"/>
               </w:rPr>
             </w:pPr>
+            <w:proofErr w:type="spellStart"/>
             <w:r>
               <w:rPr>
                 <w:b/>
@@ -2759,11 +3626,12 @@
               </w:rPr>
               <w:t>CalMatTest</w:t>
             </w:r>
+            <w:proofErr w:type="spellEnd"/>
           </w:p>
         </w:tc>
         <w:tc>
           <w:tcPr>
-            <w:tcW w:w="1131" w:type="dxa"/>
+            <w:tcW w:w="1137" w:type="dxa"/>
           </w:tcPr>
           <w:p>
             <w:pPr>
@@ -2774,6 +3642,7 @@
                 <w:szCs w:val="32"/>
               </w:rPr>
             </w:pPr>
+            <w:proofErr w:type="spellStart"/>
             <w:r>
               <w:rPr>
                 <w:b/>
@@ -2782,11 +3651,12 @@
               </w:rPr>
               <w:t>Matriz</w:t>
             </w:r>
+            <w:proofErr w:type="spellEnd"/>
           </w:p>
         </w:tc>
         <w:tc>
           <w:tcPr>
-            <w:tcW w:w="1634" w:type="dxa"/>
+            <w:tcW w:w="2778" w:type="dxa"/>
           </w:tcPr>
           <w:p>
             <w:pPr>
@@ -2797,6 +3667,7 @@
                 <w:szCs w:val="32"/>
               </w:rPr>
             </w:pPr>
+            <w:proofErr w:type="spellStart"/>
             <w:r>
               <w:rPr>
                 <w:b/>
@@ -2805,13 +3676,14 @@
               </w:rPr>
               <w:t>MatrizTest</w:t>
             </w:r>
+            <w:proofErr w:type="spellEnd"/>
           </w:p>
         </w:tc>
       </w:tr>
       <w:tr>
         <w:tc>
           <w:tcPr>
-            <w:tcW w:w="421" w:type="dxa"/>
+            <w:tcW w:w="993" w:type="dxa"/>
           </w:tcPr>
           <w:p>
             <w:pPr>
@@ -2834,7 +3706,7 @@
         </w:tc>
         <w:tc>
           <w:tcPr>
-            <w:tcW w:w="2582" w:type="dxa"/>
+            <w:tcW w:w="2835" w:type="dxa"/>
           </w:tcPr>
           <w:p>
             <w:pPr>
@@ -2863,13 +3735,33 @@
                 <w:szCs w:val="24"/>
               </w:rPr>
             </w:pPr>
-            <w:r>
-              <w:rPr>
-                <w:bCs/>
-                <w:sz w:val="24"/>
-                <w:szCs w:val="24"/>
-              </w:rPr>
-              <w:t>consulte()</w:t>
+            <w:proofErr w:type="spellStart"/>
+            <w:proofErr w:type="gramStart"/>
+            <w:r>
+              <w:rPr>
+                <w:bCs/>
+                <w:sz w:val="24"/>
+                <w:szCs w:val="24"/>
+              </w:rPr>
+              <w:t>consulte</w:t>
+            </w:r>
+            <w:proofErr w:type="spellEnd"/>
+            <w:r>
+              <w:rPr>
+                <w:bCs/>
+                <w:sz w:val="24"/>
+                <w:szCs w:val="24"/>
+              </w:rPr>
+              <w:t>(</w:t>
+            </w:r>
+            <w:proofErr w:type="gramEnd"/>
+            <w:r>
+              <w:rPr>
+                <w:bCs/>
+                <w:sz w:val="24"/>
+                <w:szCs w:val="24"/>
+              </w:rPr>
+              <w:t>)</w:t>
             </w:r>
           </w:p>
           <w:p>
@@ -2881,13 +3773,41 @@
                 <w:szCs w:val="24"/>
               </w:rPr>
             </w:pPr>
-            <w:r>
-              <w:rPr>
-                <w:bCs/>
-                <w:sz w:val="24"/>
-                <w:szCs w:val="24"/>
-              </w:rPr>
-              <w:t>empile(int[][])</w:t>
+            <w:proofErr w:type="spellStart"/>
+            <w:r>
+              <w:rPr>
+                <w:bCs/>
+                <w:sz w:val="24"/>
+                <w:szCs w:val="24"/>
+              </w:rPr>
+              <w:t>empile</w:t>
+            </w:r>
+            <w:proofErr w:type="spellEnd"/>
+            <w:r>
+              <w:rPr>
+                <w:bCs/>
+                <w:sz w:val="24"/>
+                <w:szCs w:val="24"/>
+              </w:rPr>
+              <w:t>(</w:t>
+            </w:r>
+            <w:proofErr w:type="gramStart"/>
+            <w:r>
+              <w:rPr>
+                <w:bCs/>
+                <w:sz w:val="24"/>
+                <w:szCs w:val="24"/>
+              </w:rPr>
+              <w:t>int[</w:t>
+            </w:r>
+            <w:proofErr w:type="gramEnd"/>
+            <w:r>
+              <w:rPr>
+                <w:bCs/>
+                <w:sz w:val="24"/>
+                <w:szCs w:val="24"/>
+              </w:rPr>
+              <w:t>][])</w:t>
             </w:r>
           </w:p>
           <w:p>
@@ -2899,13 +3819,41 @@
                 <w:szCs w:val="24"/>
               </w:rPr>
             </w:pPr>
-            <w:r>
-              <w:rPr>
-                <w:bCs/>
-                <w:sz w:val="24"/>
-                <w:szCs w:val="24"/>
-              </w:rPr>
-              <w:t>empile(int[])</w:t>
+            <w:proofErr w:type="spellStart"/>
+            <w:r>
+              <w:rPr>
+                <w:bCs/>
+                <w:sz w:val="24"/>
+                <w:szCs w:val="24"/>
+              </w:rPr>
+              <w:t>empile</w:t>
+            </w:r>
+            <w:proofErr w:type="spellEnd"/>
+            <w:r>
+              <w:rPr>
+                <w:bCs/>
+                <w:sz w:val="24"/>
+                <w:szCs w:val="24"/>
+              </w:rPr>
+              <w:t>(</w:t>
+            </w:r>
+            <w:proofErr w:type="gramStart"/>
+            <w:r>
+              <w:rPr>
+                <w:bCs/>
+                <w:sz w:val="24"/>
+                <w:szCs w:val="24"/>
+              </w:rPr>
+              <w:t>int[</w:t>
+            </w:r>
+            <w:proofErr w:type="gramEnd"/>
+            <w:r>
+              <w:rPr>
+                <w:bCs/>
+                <w:sz w:val="24"/>
+                <w:szCs w:val="24"/>
+              </w:rPr>
+              <w:t>])</w:t>
             </w:r>
           </w:p>
           <w:p>
@@ -2917,13 +3865,51 @@
                 <w:szCs w:val="24"/>
               </w:rPr>
             </w:pPr>
-            <w:r>
-              <w:rPr>
-                <w:bCs/>
-                <w:sz w:val="24"/>
-                <w:szCs w:val="24"/>
-              </w:rPr>
-              <w:t>empile(int,int,int)</w:t>
+            <w:proofErr w:type="spellStart"/>
+            <w:r>
+              <w:rPr>
+                <w:bCs/>
+                <w:sz w:val="24"/>
+                <w:szCs w:val="24"/>
+              </w:rPr>
+              <w:t>empile</w:t>
+            </w:r>
+            <w:proofErr w:type="spellEnd"/>
+            <w:r>
+              <w:rPr>
+                <w:bCs/>
+                <w:sz w:val="24"/>
+                <w:szCs w:val="24"/>
+              </w:rPr>
+              <w:t>(</w:t>
+            </w:r>
+            <w:proofErr w:type="spellStart"/>
+            <w:proofErr w:type="gramStart"/>
+            <w:r>
+              <w:rPr>
+                <w:bCs/>
+                <w:sz w:val="24"/>
+                <w:szCs w:val="24"/>
+              </w:rPr>
+              <w:t>int,int</w:t>
+            </w:r>
+            <w:proofErr w:type="gramEnd"/>
+            <w:r>
+              <w:rPr>
+                <w:bCs/>
+                <w:sz w:val="24"/>
+                <w:szCs w:val="24"/>
+              </w:rPr>
+              <w:t>,int</w:t>
+            </w:r>
+            <w:proofErr w:type="spellEnd"/>
+            <w:r>
+              <w:rPr>
+                <w:bCs/>
+                <w:sz w:val="24"/>
+                <w:szCs w:val="24"/>
+              </w:rPr>
+              <w:t>)</w:t>
             </w:r>
           </w:p>
           <w:p>
@@ -2935,13 +3921,23 @@
                 <w:szCs w:val="24"/>
               </w:rPr>
             </w:pPr>
-            <w:r>
-              <w:rPr>
-                <w:bCs/>
-                <w:sz w:val="24"/>
-                <w:szCs w:val="24"/>
-              </w:rPr>
-              <w:t>empile(int)</w:t>
+            <w:proofErr w:type="spellStart"/>
+            <w:r>
+              <w:rPr>
+                <w:bCs/>
+                <w:sz w:val="24"/>
+                <w:szCs w:val="24"/>
+              </w:rPr>
+              <w:t>empile</w:t>
+            </w:r>
+            <w:proofErr w:type="spellEnd"/>
+            <w:r>
+              <w:rPr>
+                <w:bCs/>
+                <w:sz w:val="24"/>
+                <w:szCs w:val="24"/>
+              </w:rPr>
+              <w:t>(int)</w:t>
             </w:r>
           </w:p>
           <w:p>
@@ -2953,19 +3949,39 @@
                 <w:szCs w:val="24"/>
               </w:rPr>
             </w:pPr>
-            <w:r>
-              <w:rPr>
-                <w:bCs/>
-                <w:sz w:val="24"/>
-                <w:szCs w:val="24"/>
-              </w:rPr>
-              <w:t>desempile()</w:t>
+            <w:proofErr w:type="spellStart"/>
+            <w:proofErr w:type="gramStart"/>
+            <w:r>
+              <w:rPr>
+                <w:bCs/>
+                <w:sz w:val="24"/>
+                <w:szCs w:val="24"/>
+              </w:rPr>
+              <w:t>desempile</w:t>
+            </w:r>
+            <w:proofErr w:type="spellEnd"/>
+            <w:r>
+              <w:rPr>
+                <w:bCs/>
+                <w:sz w:val="24"/>
+                <w:szCs w:val="24"/>
+              </w:rPr>
+              <w:t>(</w:t>
+            </w:r>
+            <w:proofErr w:type="gramEnd"/>
+            <w:r>
+              <w:rPr>
+                <w:bCs/>
+                <w:sz w:val="24"/>
+                <w:szCs w:val="24"/>
+              </w:rPr>
+              <w:t>)</w:t>
             </w:r>
           </w:p>
         </w:tc>
         <w:tc>
           <w:tcPr>
-            <w:tcW w:w="3016" w:type="dxa"/>
+            <w:tcW w:w="3740" w:type="dxa"/>
           </w:tcPr>
           <w:p>
             <w:pPr>
@@ -2976,6 +3992,8 @@
                 <w:szCs w:val="24"/>
               </w:rPr>
             </w:pPr>
+            <w:proofErr w:type="spellStart"/>
+            <w:proofErr w:type="gramStart"/>
             <w:r>
               <w:rPr>
                 <w:bCs/>
@@ -2992,13 +4010,23 @@
               </w:rPr>
               <w:t>houldCreate</w:t>
             </w:r>
-            <w:r>
-              <w:rPr>
-                <w:bCs/>
-                <w:sz w:val="24"/>
-                <w:szCs w:val="24"/>
-              </w:rPr>
-              <w:t>()</w:t>
+            <w:proofErr w:type="spellEnd"/>
+            <w:r>
+              <w:rPr>
+                <w:bCs/>
+                <w:sz w:val="24"/>
+                <w:szCs w:val="24"/>
+              </w:rPr>
+              <w:t>(</w:t>
+            </w:r>
+            <w:proofErr w:type="gramEnd"/>
+            <w:r>
+              <w:rPr>
+                <w:bCs/>
+                <w:sz w:val="24"/>
+                <w:szCs w:val="24"/>
+              </w:rPr>
+              <w:t>)</w:t>
             </w:r>
           </w:p>
           <w:p>
@@ -3010,13 +4038,33 @@
                 <w:szCs w:val="24"/>
               </w:rPr>
             </w:pPr>
-            <w:r>
-              <w:rPr>
-                <w:bCs/>
-                <w:sz w:val="24"/>
-                <w:szCs w:val="24"/>
-              </w:rPr>
-              <w:t>shouldQuery()</w:t>
+            <w:proofErr w:type="spellStart"/>
+            <w:proofErr w:type="gramStart"/>
+            <w:r>
+              <w:rPr>
+                <w:bCs/>
+                <w:sz w:val="24"/>
+                <w:szCs w:val="24"/>
+              </w:rPr>
+              <w:t>shouldQuery</w:t>
+            </w:r>
+            <w:proofErr w:type="spellEnd"/>
+            <w:r>
+              <w:rPr>
+                <w:bCs/>
+                <w:sz w:val="24"/>
+                <w:szCs w:val="24"/>
+              </w:rPr>
+              <w:t>(</w:t>
+            </w:r>
+            <w:proofErr w:type="gramEnd"/>
+            <w:r>
+              <w:rPr>
+                <w:bCs/>
+                <w:sz w:val="24"/>
+                <w:szCs w:val="24"/>
+              </w:rPr>
+              <w:t>)</w:t>
             </w:r>
           </w:p>
           <w:p>
@@ -3028,13 +4076,33 @@
                 <w:szCs w:val="24"/>
               </w:rPr>
             </w:pPr>
-            <w:r>
-              <w:rPr>
-                <w:bCs/>
-                <w:sz w:val="24"/>
-                <w:szCs w:val="24"/>
-              </w:rPr>
-              <w:t>shouldNotQuery()</w:t>
+            <w:proofErr w:type="spellStart"/>
+            <w:proofErr w:type="gramStart"/>
+            <w:r>
+              <w:rPr>
+                <w:bCs/>
+                <w:sz w:val="24"/>
+                <w:szCs w:val="24"/>
+              </w:rPr>
+              <w:t>shouldNotQuery</w:t>
+            </w:r>
+            <w:proofErr w:type="spellEnd"/>
+            <w:r>
+              <w:rPr>
+                <w:bCs/>
+                <w:sz w:val="24"/>
+                <w:szCs w:val="24"/>
+              </w:rPr>
+              <w:t>(</w:t>
+            </w:r>
+            <w:proofErr w:type="gramEnd"/>
+            <w:r>
+              <w:rPr>
+                <w:bCs/>
+                <w:sz w:val="24"/>
+                <w:szCs w:val="24"/>
+              </w:rPr>
+              <w:t>)</w:t>
             </w:r>
           </w:p>
           <w:p>
@@ -3046,6 +4114,7 @@
                 <w:szCs w:val="24"/>
               </w:rPr>
             </w:pPr>
+            <w:proofErr w:type="spellStart"/>
             <w:r>
               <w:rPr>
                 <w:bCs/>
@@ -3054,6 +4123,7 @@
               </w:rPr>
               <w:t>shouldStack</w:t>
             </w:r>
+            <w:proofErr w:type="spellEnd"/>
             <w:r>
               <w:rPr>
                 <w:bCs/>
@@ -3080,13 +4150,33 @@
                 <w:szCs w:val="24"/>
               </w:rPr>
             </w:pPr>
-            <w:r>
-              <w:rPr>
-                <w:bCs/>
-                <w:sz w:val="24"/>
-                <w:szCs w:val="24"/>
-              </w:rPr>
-              <w:t>shouldNotStack()</w:t>
+            <w:proofErr w:type="spellStart"/>
+            <w:proofErr w:type="gramStart"/>
+            <w:r>
+              <w:rPr>
+                <w:bCs/>
+                <w:sz w:val="24"/>
+                <w:szCs w:val="24"/>
+              </w:rPr>
+              <w:t>shouldNotStack</w:t>
+            </w:r>
+            <w:proofErr w:type="spellEnd"/>
+            <w:r>
+              <w:rPr>
+                <w:bCs/>
+                <w:sz w:val="24"/>
+                <w:szCs w:val="24"/>
+              </w:rPr>
+              <w:t>(</w:t>
+            </w:r>
+            <w:proofErr w:type="gramEnd"/>
+            <w:r>
+              <w:rPr>
+                <w:bCs/>
+                <w:sz w:val="24"/>
+                <w:szCs w:val="24"/>
+              </w:rPr>
+              <w:t>)</w:t>
             </w:r>
           </w:p>
           <w:p>
@@ -3098,13 +4188,33 @@
                 <w:szCs w:val="24"/>
               </w:rPr>
             </w:pPr>
-            <w:r>
-              <w:rPr>
-                <w:bCs/>
-                <w:sz w:val="24"/>
-                <w:szCs w:val="24"/>
-              </w:rPr>
-              <w:t>shouldUnstack()</w:t>
+            <w:proofErr w:type="spellStart"/>
+            <w:proofErr w:type="gramStart"/>
+            <w:r>
+              <w:rPr>
+                <w:bCs/>
+                <w:sz w:val="24"/>
+                <w:szCs w:val="24"/>
+              </w:rPr>
+              <w:t>shouldUnstack</w:t>
+            </w:r>
+            <w:proofErr w:type="spellEnd"/>
+            <w:r>
+              <w:rPr>
+                <w:bCs/>
+                <w:sz w:val="24"/>
+                <w:szCs w:val="24"/>
+              </w:rPr>
+              <w:t>(</w:t>
+            </w:r>
+            <w:proofErr w:type="gramEnd"/>
+            <w:r>
+              <w:rPr>
+                <w:bCs/>
+                <w:sz w:val="24"/>
+                <w:szCs w:val="24"/>
+              </w:rPr>
+              <w:t>)</w:t>
             </w:r>
           </w:p>
           <w:p>
@@ -3116,19 +4226,39 @@
                 <w:szCs w:val="24"/>
               </w:rPr>
             </w:pPr>
-            <w:r>
-              <w:rPr>
-                <w:bCs/>
-                <w:sz w:val="24"/>
-                <w:szCs w:val="24"/>
-              </w:rPr>
-              <w:t>shouldNotUnstack()</w:t>
+            <w:proofErr w:type="spellStart"/>
+            <w:proofErr w:type="gramStart"/>
+            <w:r>
+              <w:rPr>
+                <w:bCs/>
+                <w:sz w:val="24"/>
+                <w:szCs w:val="24"/>
+              </w:rPr>
+              <w:t>shouldNotUnstack</w:t>
+            </w:r>
+            <w:proofErr w:type="spellEnd"/>
+            <w:r>
+              <w:rPr>
+                <w:bCs/>
+                <w:sz w:val="24"/>
+                <w:szCs w:val="24"/>
+              </w:rPr>
+              <w:t>(</w:t>
+            </w:r>
+            <w:proofErr w:type="gramEnd"/>
+            <w:r>
+              <w:rPr>
+                <w:bCs/>
+                <w:sz w:val="24"/>
+                <w:szCs w:val="24"/>
+              </w:rPr>
+              <w:t>)</w:t>
             </w:r>
           </w:p>
         </w:tc>
         <w:tc>
           <w:tcPr>
-            <w:tcW w:w="1131" w:type="dxa"/>
+            <w:tcW w:w="1137" w:type="dxa"/>
           </w:tcPr>
           <w:p>
             <w:pPr>
@@ -3139,6 +4269,8 @@
                 <w:szCs w:val="24"/>
               </w:rPr>
             </w:pPr>
+            <w:proofErr w:type="spellStart"/>
+            <w:proofErr w:type="gramStart"/>
             <w:r>
               <w:rPr>
                 <w:bCs/>
@@ -3147,19 +4279,29 @@
               </w:rPr>
               <w:t>toString</w:t>
             </w:r>
-            <w:r>
-              <w:rPr>
-                <w:bCs/>
-                <w:sz w:val="24"/>
-                <w:szCs w:val="24"/>
-              </w:rPr>
-              <w:t>()</w:t>
+            <w:proofErr w:type="spellEnd"/>
+            <w:r>
+              <w:rPr>
+                <w:bCs/>
+                <w:sz w:val="24"/>
+                <w:szCs w:val="24"/>
+              </w:rPr>
+              <w:t>(</w:t>
+            </w:r>
+            <w:proofErr w:type="gramEnd"/>
+            <w:r>
+              <w:rPr>
+                <w:bCs/>
+                <w:sz w:val="24"/>
+                <w:szCs w:val="24"/>
+              </w:rPr>
+              <w:t>)</w:t>
             </w:r>
           </w:p>
         </w:tc>
         <w:tc>
           <w:tcPr>
-            <w:tcW w:w="1634" w:type="dxa"/>
+            <w:tcW w:w="2778" w:type="dxa"/>
           </w:tcPr>
           <w:p>
             <w:pPr>
@@ -3170,6 +4312,8 @@
                 <w:szCs w:val="24"/>
               </w:rPr>
             </w:pPr>
+            <w:proofErr w:type="spellStart"/>
+            <w:proofErr w:type="gramStart"/>
             <w:r>
               <w:rPr>
                 <w:bCs/>
@@ -3178,21 +4322,33 @@
               </w:rPr>
               <w:t>shouldQuery</w:t>
             </w:r>
-            <w:r>
-              <w:rPr>
-                <w:bCs/>
-                <w:sz w:val="24"/>
-                <w:szCs w:val="24"/>
-              </w:rPr>
-              <w:t>()</w:t>
+            <w:proofErr w:type="spellEnd"/>
+            <w:r>
+              <w:rPr>
+                <w:bCs/>
+                <w:sz w:val="24"/>
+                <w:szCs w:val="24"/>
+              </w:rPr>
+              <w:t>(</w:t>
+            </w:r>
+            <w:proofErr w:type="gramEnd"/>
+            <w:r>
+              <w:rPr>
+                <w:bCs/>
+                <w:sz w:val="24"/>
+                <w:szCs w:val="24"/>
+              </w:rPr>
+              <w:t>)</w:t>
             </w:r>
           </w:p>
         </w:tc>
+        <w:bookmarkStart w:id="0" w:name="_GoBack"/>
+        <w:bookmarkEnd w:id="0"/>
       </w:tr>
       <w:tr>
         <w:tc>
           <w:tcPr>
-            <w:tcW w:w="421" w:type="dxa"/>
+            <w:tcW w:w="993" w:type="dxa"/>
           </w:tcPr>
           <w:p>
             <w:pPr>
@@ -3215,7 +4371,7 @@
         </w:tc>
         <w:tc>
           <w:tcPr>
-            <w:tcW w:w="2582" w:type="dxa"/>
+            <w:tcW w:w="2835" w:type="dxa"/>
           </w:tcPr>
           <w:p>
             <w:pPr>
@@ -3226,13 +4382,33 @@
                 <w:szCs w:val="24"/>
               </w:rPr>
             </w:pPr>
-            <w:r>
-              <w:rPr>
-                <w:bCs/>
-                <w:sz w:val="24"/>
-                <w:szCs w:val="24"/>
-              </w:rPr>
-              <w:t>opereMatrices()</w:t>
+            <w:proofErr w:type="spellStart"/>
+            <w:proofErr w:type="gramStart"/>
+            <w:r>
+              <w:rPr>
+                <w:bCs/>
+                <w:sz w:val="24"/>
+                <w:szCs w:val="24"/>
+              </w:rPr>
+              <w:t>opereMatrices</w:t>
+            </w:r>
+            <w:proofErr w:type="spellEnd"/>
+            <w:r>
+              <w:rPr>
+                <w:bCs/>
+                <w:sz w:val="24"/>
+                <w:szCs w:val="24"/>
+              </w:rPr>
+              <w:t>(</w:t>
+            </w:r>
+            <w:proofErr w:type="gramEnd"/>
+            <w:r>
+              <w:rPr>
+                <w:bCs/>
+                <w:sz w:val="24"/>
+                <w:szCs w:val="24"/>
+              </w:rPr>
+              <w:t>)</w:t>
             </w:r>
           </w:p>
           <w:p>
@@ -3244,19 +4420,39 @@
                 <w:szCs w:val="24"/>
               </w:rPr>
             </w:pPr>
-            <w:r>
-              <w:rPr>
-                <w:bCs/>
-                <w:sz w:val="24"/>
-                <w:szCs w:val="24"/>
-              </w:rPr>
-              <w:t>multiplicacionMatricial()</w:t>
+            <w:proofErr w:type="spellStart"/>
+            <w:proofErr w:type="gramStart"/>
+            <w:r>
+              <w:rPr>
+                <w:bCs/>
+                <w:sz w:val="24"/>
+                <w:szCs w:val="24"/>
+              </w:rPr>
+              <w:t>multiplicacionMatricial</w:t>
+            </w:r>
+            <w:proofErr w:type="spellEnd"/>
+            <w:r>
+              <w:rPr>
+                <w:bCs/>
+                <w:sz w:val="24"/>
+                <w:szCs w:val="24"/>
+              </w:rPr>
+              <w:t>(</w:t>
+            </w:r>
+            <w:proofErr w:type="gramEnd"/>
+            <w:r>
+              <w:rPr>
+                <w:bCs/>
+                <w:sz w:val="24"/>
+                <w:szCs w:val="24"/>
+              </w:rPr>
+              <w:t>)</w:t>
             </w:r>
           </w:p>
         </w:tc>
         <w:tc>
           <w:tcPr>
-            <w:tcW w:w="3016" w:type="dxa"/>
+            <w:tcW w:w="3740" w:type="dxa"/>
           </w:tcPr>
           <w:p>
             <w:pPr>
@@ -3267,13 +4463,33 @@
                 <w:szCs w:val="24"/>
               </w:rPr>
             </w:pPr>
-            <w:r>
-              <w:rPr>
-                <w:bCs/>
-                <w:sz w:val="24"/>
-                <w:szCs w:val="24"/>
-              </w:rPr>
-              <w:t>shouldOperateMatrices()</w:t>
+            <w:proofErr w:type="spellStart"/>
+            <w:proofErr w:type="gramStart"/>
+            <w:r>
+              <w:rPr>
+                <w:bCs/>
+                <w:sz w:val="24"/>
+                <w:szCs w:val="24"/>
+              </w:rPr>
+              <w:t>shouldOperateMatrices</w:t>
+            </w:r>
+            <w:proofErr w:type="spellEnd"/>
+            <w:r>
+              <w:rPr>
+                <w:bCs/>
+                <w:sz w:val="24"/>
+                <w:szCs w:val="24"/>
+              </w:rPr>
+              <w:t>(</w:t>
+            </w:r>
+            <w:proofErr w:type="gramEnd"/>
+            <w:r>
+              <w:rPr>
+                <w:bCs/>
+                <w:sz w:val="24"/>
+                <w:szCs w:val="24"/>
+              </w:rPr>
+              <w:t>)</w:t>
             </w:r>
           </w:p>
           <w:p>
@@ -3285,21 +4501,39 @@
                 <w:szCs w:val="24"/>
               </w:rPr>
             </w:pPr>
-            <w:r>
-              <w:rPr>
-                <w:bCs/>
-                <w:sz w:val="24"/>
-                <w:szCs w:val="24"/>
-              </w:rPr>
-              <w:t>shouldNotOperateMatrices()</w:t>
-            </w:r>
-            <w:bookmarkStart w:id="0" w:name="_GoBack"/>
-            <w:bookmarkEnd w:id="0"/>
+            <w:proofErr w:type="spellStart"/>
+            <w:proofErr w:type="gramStart"/>
+            <w:r>
+              <w:rPr>
+                <w:bCs/>
+                <w:sz w:val="24"/>
+                <w:szCs w:val="24"/>
+              </w:rPr>
+              <w:t>shouldNotOperateMatrices</w:t>
+            </w:r>
+            <w:proofErr w:type="spellEnd"/>
+            <w:r>
+              <w:rPr>
+                <w:bCs/>
+                <w:sz w:val="24"/>
+                <w:szCs w:val="24"/>
+              </w:rPr>
+              <w:t>(</w:t>
+            </w:r>
+            <w:proofErr w:type="gramEnd"/>
+            <w:r>
+              <w:rPr>
+                <w:bCs/>
+                <w:sz w:val="24"/>
+                <w:szCs w:val="24"/>
+              </w:rPr>
+              <w:t>)</w:t>
+            </w:r>
           </w:p>
         </w:tc>
         <w:tc>
           <w:tcPr>
-            <w:tcW w:w="1131" w:type="dxa"/>
+            <w:tcW w:w="1137" w:type="dxa"/>
           </w:tcPr>
           <w:p>
             <w:pPr>
@@ -3314,7 +4548,7 @@
         </w:tc>
         <w:tc>
           <w:tcPr>
-            <w:tcW w:w="1634" w:type="dxa"/>
+            <w:tcW w:w="2778" w:type="dxa"/>
           </w:tcPr>
           <w:p>
             <w:pPr>
@@ -3331,7 +4565,7 @@
       <w:tr>
         <w:tc>
           <w:tcPr>
-            <w:tcW w:w="421" w:type="dxa"/>
+            <w:tcW w:w="993" w:type="dxa"/>
           </w:tcPr>
           <w:p>
             <w:pPr>
@@ -3346,13 +4580,453 @@
         </w:tc>
         <w:tc>
           <w:tcPr>
-            <w:tcW w:w="2582" w:type="dxa"/>
+            <w:tcW w:w="2835" w:type="dxa"/>
           </w:tcPr>
           <w:p>
             <w:pPr>
               <w:jc w:val="center"/>
               <w:rPr>
                 <w:bCs/>
+                <w:sz w:val="24"/>
+                <w:szCs w:val="24"/>
+              </w:rPr>
+            </w:pPr>
+            <w:proofErr w:type="spellStart"/>
+            <w:proofErr w:type="gramStart"/>
+            <w:r>
+              <w:rPr>
+                <w:bCs/>
+                <w:sz w:val="24"/>
+                <w:szCs w:val="24"/>
+              </w:rPr>
+              <w:t>opereMatriz</w:t>
+            </w:r>
+            <w:proofErr w:type="spellEnd"/>
+            <w:r>
+              <w:rPr>
+                <w:bCs/>
+                <w:sz w:val="24"/>
+                <w:szCs w:val="24"/>
+              </w:rPr>
+              <w:t>(</w:t>
+            </w:r>
+            <w:proofErr w:type="gramEnd"/>
+            <w:r>
+              <w:rPr>
+                <w:bCs/>
+                <w:sz w:val="24"/>
+                <w:szCs w:val="24"/>
+              </w:rPr>
+              <w:t>)</w:t>
+            </w:r>
+          </w:p>
+        </w:tc>
+        <w:tc>
+          <w:tcPr>
+            <w:tcW w:w="3740" w:type="dxa"/>
+          </w:tcPr>
+          <w:p>
+            <w:pPr>
+              <w:jc w:val="center"/>
+              <w:rPr>
+                <w:bCs/>
+                <w:sz w:val="24"/>
+                <w:szCs w:val="24"/>
+              </w:rPr>
+            </w:pPr>
+            <w:proofErr w:type="spellStart"/>
+            <w:proofErr w:type="gramStart"/>
+            <w:r>
+              <w:rPr>
+                <w:bCs/>
+                <w:sz w:val="24"/>
+                <w:szCs w:val="24"/>
+              </w:rPr>
+              <w:t>shouldOperateSingleMatrix</w:t>
+            </w:r>
+            <w:proofErr w:type="spellEnd"/>
+            <w:r>
+              <w:rPr>
+                <w:bCs/>
+                <w:sz w:val="24"/>
+                <w:szCs w:val="24"/>
+              </w:rPr>
+              <w:t>(</w:t>
+            </w:r>
+            <w:proofErr w:type="gramEnd"/>
+            <w:r>
+              <w:rPr>
+                <w:bCs/>
+                <w:sz w:val="24"/>
+                <w:szCs w:val="24"/>
+              </w:rPr>
+              <w:t>)</w:t>
+            </w:r>
+          </w:p>
+          <w:p>
+            <w:pPr>
+              <w:jc w:val="center"/>
+              <w:rPr>
+                <w:bCs/>
+                <w:sz w:val="24"/>
+                <w:szCs w:val="24"/>
+              </w:rPr>
+            </w:pPr>
+            <w:proofErr w:type="spellStart"/>
+            <w:proofErr w:type="gramStart"/>
+            <w:r>
+              <w:rPr>
+                <w:bCs/>
+                <w:sz w:val="24"/>
+                <w:szCs w:val="24"/>
+              </w:rPr>
+              <w:t>shouldNotOperateSingleMatrix</w:t>
+            </w:r>
+            <w:proofErr w:type="spellEnd"/>
+            <w:r>
+              <w:rPr>
+                <w:bCs/>
+                <w:sz w:val="24"/>
+                <w:szCs w:val="24"/>
+              </w:rPr>
+              <w:t>(</w:t>
+            </w:r>
+            <w:proofErr w:type="gramEnd"/>
+            <w:r>
+              <w:rPr>
+                <w:bCs/>
+                <w:sz w:val="24"/>
+                <w:szCs w:val="24"/>
+              </w:rPr>
+              <w:t>)</w:t>
+            </w:r>
+          </w:p>
+        </w:tc>
+        <w:tc>
+          <w:tcPr>
+            <w:tcW w:w="1137" w:type="dxa"/>
+          </w:tcPr>
+          <w:p>
+            <w:pPr>
+              <w:jc w:val="center"/>
+              <w:rPr>
+                <w:bCs/>
+                <w:sz w:val="24"/>
+                <w:szCs w:val="24"/>
+              </w:rPr>
+            </w:pPr>
+            <w:proofErr w:type="spellStart"/>
+            <w:proofErr w:type="gramStart"/>
+            <w:r>
+              <w:rPr>
+                <w:bCs/>
+                <w:sz w:val="24"/>
+                <w:szCs w:val="24"/>
+              </w:rPr>
+              <w:t>sume</w:t>
+            </w:r>
+            <w:proofErr w:type="spellEnd"/>
+            <w:r>
+              <w:rPr>
+                <w:bCs/>
+                <w:sz w:val="24"/>
+                <w:szCs w:val="24"/>
+              </w:rPr>
+              <w:t>(</w:t>
+            </w:r>
+            <w:proofErr w:type="gramEnd"/>
+            <w:r>
+              <w:rPr>
+                <w:bCs/>
+                <w:sz w:val="24"/>
+                <w:szCs w:val="24"/>
+              </w:rPr>
+              <w:t>)</w:t>
+            </w:r>
+          </w:p>
+          <w:p>
+            <w:pPr>
+              <w:jc w:val="center"/>
+              <w:rPr>
+                <w:bCs/>
+                <w:sz w:val="24"/>
+                <w:szCs w:val="24"/>
+              </w:rPr>
+            </w:pPr>
+            <w:proofErr w:type="spellStart"/>
+            <w:proofErr w:type="gramStart"/>
+            <w:r>
+              <w:rPr>
+                <w:bCs/>
+                <w:sz w:val="24"/>
+                <w:szCs w:val="24"/>
+              </w:rPr>
+              <w:t>promedio</w:t>
+            </w:r>
+            <w:proofErr w:type="spellEnd"/>
+            <w:r>
+              <w:rPr>
+                <w:bCs/>
+                <w:sz w:val="24"/>
+                <w:szCs w:val="24"/>
+              </w:rPr>
+              <w:t>(</w:t>
+            </w:r>
+            <w:proofErr w:type="gramEnd"/>
+            <w:r>
+              <w:rPr>
+                <w:bCs/>
+                <w:sz w:val="24"/>
+                <w:szCs w:val="24"/>
+              </w:rPr>
+              <w:t>)</w:t>
+            </w:r>
+          </w:p>
+          <w:p>
+            <w:pPr>
+              <w:jc w:val="center"/>
+              <w:rPr>
+                <w:bCs/>
+                <w:sz w:val="24"/>
+                <w:szCs w:val="24"/>
+              </w:rPr>
+            </w:pPr>
+            <w:proofErr w:type="spellStart"/>
+            <w:proofErr w:type="gramStart"/>
+            <w:r>
+              <w:rPr>
+                <w:bCs/>
+                <w:sz w:val="24"/>
+                <w:szCs w:val="24"/>
+              </w:rPr>
+              <w:t>maximo</w:t>
+            </w:r>
+            <w:proofErr w:type="spellEnd"/>
+            <w:r>
+              <w:rPr>
+                <w:bCs/>
+                <w:sz w:val="24"/>
+                <w:szCs w:val="24"/>
+              </w:rPr>
+              <w:t>(</w:t>
+            </w:r>
+            <w:proofErr w:type="gramEnd"/>
+            <w:r>
+              <w:rPr>
+                <w:bCs/>
+                <w:sz w:val="24"/>
+                <w:szCs w:val="24"/>
+              </w:rPr>
+              <w:t>)</w:t>
+            </w:r>
+          </w:p>
+          <w:p>
+            <w:pPr>
+              <w:jc w:val="center"/>
+              <w:rPr>
+                <w:bCs/>
+                <w:sz w:val="24"/>
+                <w:szCs w:val="24"/>
+              </w:rPr>
+            </w:pPr>
+            <w:proofErr w:type="spellStart"/>
+            <w:proofErr w:type="gramStart"/>
+            <w:r>
+              <w:rPr>
+                <w:bCs/>
+                <w:sz w:val="24"/>
+                <w:szCs w:val="24"/>
+              </w:rPr>
+              <w:t>minimo</w:t>
+            </w:r>
+            <w:proofErr w:type="spellEnd"/>
+            <w:r>
+              <w:rPr>
+                <w:bCs/>
+                <w:sz w:val="24"/>
+                <w:szCs w:val="24"/>
+              </w:rPr>
+              <w:t>(</w:t>
+            </w:r>
+            <w:proofErr w:type="gramEnd"/>
+            <w:r>
+              <w:rPr>
+                <w:bCs/>
+                <w:sz w:val="24"/>
+                <w:szCs w:val="24"/>
+              </w:rPr>
+              <w:t>)</w:t>
+            </w:r>
+          </w:p>
+        </w:tc>
+        <w:tc>
+          <w:tcPr>
+            <w:tcW w:w="2778" w:type="dxa"/>
+          </w:tcPr>
+          <w:p>
+            <w:pPr>
+              <w:jc w:val="center"/>
+              <w:rPr>
+                <w:bCs/>
+                <w:sz w:val="24"/>
+                <w:szCs w:val="24"/>
+              </w:rPr>
+            </w:pPr>
+            <w:proofErr w:type="spellStart"/>
+            <w:proofErr w:type="gramStart"/>
+            <w:r>
+              <w:rPr>
+                <w:bCs/>
+                <w:sz w:val="24"/>
+                <w:szCs w:val="24"/>
+              </w:rPr>
+              <w:t>shouldSum</w:t>
+            </w:r>
+            <w:proofErr w:type="spellEnd"/>
+            <w:r>
+              <w:rPr>
+                <w:bCs/>
+                <w:sz w:val="24"/>
+                <w:szCs w:val="24"/>
+              </w:rPr>
+              <w:t>(</w:t>
+            </w:r>
+            <w:proofErr w:type="gramEnd"/>
+            <w:r>
+              <w:rPr>
+                <w:bCs/>
+                <w:sz w:val="24"/>
+                <w:szCs w:val="24"/>
+              </w:rPr>
+              <w:t>)</w:t>
+            </w:r>
+          </w:p>
+          <w:p>
+            <w:pPr>
+              <w:jc w:val="center"/>
+              <w:rPr>
+                <w:bCs/>
+                <w:sz w:val="24"/>
+                <w:szCs w:val="24"/>
+              </w:rPr>
+            </w:pPr>
+            <w:proofErr w:type="spellStart"/>
+            <w:proofErr w:type="gramStart"/>
+            <w:r>
+              <w:rPr>
+                <w:bCs/>
+                <w:sz w:val="24"/>
+                <w:szCs w:val="24"/>
+              </w:rPr>
+              <w:t>shouldCalculateAverage</w:t>
+            </w:r>
+            <w:proofErr w:type="spellEnd"/>
+            <w:r>
+              <w:rPr>
+                <w:bCs/>
+                <w:sz w:val="24"/>
+                <w:szCs w:val="24"/>
+              </w:rPr>
+              <w:t>(</w:t>
+            </w:r>
+            <w:proofErr w:type="gramEnd"/>
+            <w:r>
+              <w:rPr>
+                <w:bCs/>
+                <w:sz w:val="24"/>
+                <w:szCs w:val="24"/>
+              </w:rPr>
+              <w:t>)</w:t>
+            </w:r>
+          </w:p>
+          <w:p>
+            <w:pPr>
+              <w:jc w:val="center"/>
+              <w:rPr>
+                <w:bCs/>
+                <w:sz w:val="24"/>
+                <w:szCs w:val="24"/>
+              </w:rPr>
+            </w:pPr>
+            <w:proofErr w:type="spellStart"/>
+            <w:proofErr w:type="gramStart"/>
+            <w:r>
+              <w:rPr>
+                <w:bCs/>
+                <w:sz w:val="24"/>
+                <w:szCs w:val="24"/>
+              </w:rPr>
+              <w:t>shouldCalculateMaximum</w:t>
+            </w:r>
+            <w:proofErr w:type="spellEnd"/>
+            <w:r>
+              <w:rPr>
+                <w:bCs/>
+                <w:sz w:val="24"/>
+                <w:szCs w:val="24"/>
+              </w:rPr>
+              <w:t>(</w:t>
+            </w:r>
+            <w:proofErr w:type="gramEnd"/>
+            <w:r>
+              <w:rPr>
+                <w:bCs/>
+                <w:sz w:val="24"/>
+                <w:szCs w:val="24"/>
+              </w:rPr>
+              <w:t>)</w:t>
+            </w:r>
+          </w:p>
+          <w:p>
+            <w:pPr>
+              <w:jc w:val="center"/>
+              <w:rPr>
+                <w:bCs/>
+                <w:sz w:val="24"/>
+                <w:szCs w:val="24"/>
+              </w:rPr>
+            </w:pPr>
+            <w:proofErr w:type="spellStart"/>
+            <w:proofErr w:type="gramStart"/>
+            <w:r>
+              <w:rPr>
+                <w:bCs/>
+                <w:sz w:val="24"/>
+                <w:szCs w:val="24"/>
+              </w:rPr>
+              <w:t>shouldCalculateMinimum</w:t>
+            </w:r>
+            <w:proofErr w:type="spellEnd"/>
+            <w:r>
+              <w:rPr>
+                <w:bCs/>
+                <w:sz w:val="24"/>
+                <w:szCs w:val="24"/>
+              </w:rPr>
+              <w:t>(</w:t>
+            </w:r>
+            <w:proofErr w:type="gramEnd"/>
+            <w:r>
+              <w:rPr>
+                <w:bCs/>
+                <w:sz w:val="24"/>
+                <w:szCs w:val="24"/>
+              </w:rPr>
+              <w:t>)</w:t>
+            </w:r>
+          </w:p>
+        </w:tc>
+      </w:tr>
+      <w:tr>
+        <w:tc>
+          <w:tcPr>
+            <w:tcW w:w="993" w:type="dxa"/>
+          </w:tcPr>
+          <w:p>
+            <w:pPr>
+              <w:jc w:val="center"/>
+              <w:rPr>
+                <w:b/>
                 <w:sz w:val="24"/>
                 <w:szCs w:val="24"/>
               </w:rPr>
@@ -3361,7 +5035,7 @@
         </w:tc>
         <w:tc>
           <w:tcPr>
-            <w:tcW w:w="3016" w:type="dxa"/>
+            <w:tcW w:w="2835" w:type="dxa"/>
           </w:tcPr>
           <w:p>
             <w:pPr>
@@ -3376,7 +5050,7 @@
         </w:tc>
         <w:tc>
           <w:tcPr>
-            <w:tcW w:w="1131" w:type="dxa"/>
+            <w:tcW w:w="3740" w:type="dxa"/>
           </w:tcPr>
           <w:p>
             <w:pPr>
@@ -3391,7 +5065,22 @@
         </w:tc>
         <w:tc>
           <w:tcPr>
-            <w:tcW w:w="1634" w:type="dxa"/>
+            <w:tcW w:w="1137" w:type="dxa"/>
+          </w:tcPr>
+          <w:p>
+            <w:pPr>
+              <w:jc w:val="center"/>
+              <w:rPr>
+                <w:bCs/>
+                <w:sz w:val="24"/>
+                <w:szCs w:val="24"/>
+              </w:rPr>
+            </w:pPr>
+          </w:p>
+        </w:tc>
+        <w:tc>
+          <w:tcPr>
+            <w:tcW w:w="2778" w:type="dxa"/>
           </w:tcPr>
           <w:p>
             <w:pPr>
@@ -3408,7 +5097,7 @@
       <w:tr>
         <w:tc>
           <w:tcPr>
-            <w:tcW w:w="421" w:type="dxa"/>
+            <w:tcW w:w="993" w:type="dxa"/>
           </w:tcPr>
           <w:p>
             <w:pPr>
@@ -3423,7 +5112,7 @@
         </w:tc>
         <w:tc>
           <w:tcPr>
-            <w:tcW w:w="2582" w:type="dxa"/>
+            <w:tcW w:w="2835" w:type="dxa"/>
           </w:tcPr>
           <w:p>
             <w:pPr>
@@ -3438,7 +5127,7 @@
         </w:tc>
         <w:tc>
           <w:tcPr>
-            <w:tcW w:w="3016" w:type="dxa"/>
+            <w:tcW w:w="3740" w:type="dxa"/>
           </w:tcPr>
           <w:p>
             <w:pPr>
@@ -3453,7 +5142,7 @@
         </w:tc>
         <w:tc>
           <w:tcPr>
-            <w:tcW w:w="1131" w:type="dxa"/>
+            <w:tcW w:w="1137" w:type="dxa"/>
           </w:tcPr>
           <w:p>
             <w:pPr>
@@ -3468,84 +5157,7 @@
         </w:tc>
         <w:tc>
           <w:tcPr>
-            <w:tcW w:w="1634" w:type="dxa"/>
-          </w:tcPr>
-          <w:p>
-            <w:pPr>
-              <w:jc w:val="center"/>
-              <w:rPr>
-                <w:bCs/>
-                <w:sz w:val="24"/>
-                <w:szCs w:val="24"/>
-              </w:rPr>
-            </w:pPr>
-          </w:p>
-        </w:tc>
-      </w:tr>
-      <w:tr>
-        <w:tc>
-          <w:tcPr>
-            <w:tcW w:w="421" w:type="dxa"/>
-          </w:tcPr>
-          <w:p>
-            <w:pPr>
-              <w:jc w:val="center"/>
-              <w:rPr>
-                <w:b/>
-                <w:sz w:val="24"/>
-                <w:szCs w:val="24"/>
-              </w:rPr>
-            </w:pPr>
-          </w:p>
-        </w:tc>
-        <w:tc>
-          <w:tcPr>
-            <w:tcW w:w="2582" w:type="dxa"/>
-          </w:tcPr>
-          <w:p>
-            <w:pPr>
-              <w:jc w:val="center"/>
-              <w:rPr>
-                <w:bCs/>
-                <w:sz w:val="24"/>
-                <w:szCs w:val="24"/>
-              </w:rPr>
-            </w:pPr>
-          </w:p>
-        </w:tc>
-        <w:tc>
-          <w:tcPr>
-            <w:tcW w:w="3016" w:type="dxa"/>
-          </w:tcPr>
-          <w:p>
-            <w:pPr>
-              <w:jc w:val="center"/>
-              <w:rPr>
-                <w:bCs/>
-                <w:sz w:val="24"/>
-                <w:szCs w:val="24"/>
-              </w:rPr>
-            </w:pPr>
-          </w:p>
-        </w:tc>
-        <w:tc>
-          <w:tcPr>
-            <w:tcW w:w="1131" w:type="dxa"/>
-          </w:tcPr>
-          <w:p>
-            <w:pPr>
-              <w:jc w:val="center"/>
-              <w:rPr>
-                <w:bCs/>
-                <w:sz w:val="24"/>
-                <w:szCs w:val="24"/>
-              </w:rPr>
-            </w:pPr>
-          </w:p>
-        </w:tc>
-        <w:tc>
-          <w:tcPr>
-            <w:tcW w:w="1634" w:type="dxa"/>
+            <w:tcW w:w="2778" w:type="dxa"/>
           </w:tcPr>
           <w:p>
             <w:pPr>

</xml_diff>